<commit_message>
Commit document homework 4. Need to do: change history.
</commit_message>
<xml_diff>
--- a/HW4.docx
+++ b/HW4.docx
@@ -8420,7 +8420,7 @@
     <w:p>
       <w:pPr>
         <w:rPr>
-          <w:rFonts w:cs="Times New Roman"/>
+          <w:rFonts w:cs="Times New Roman" w:hint="eastAsia"/>
           <w:szCs w:val="24"/>
         </w:rPr>
       </w:pPr>
@@ -8513,61 +8513,90 @@
     <w:p>
       <w:pPr>
         <w:pStyle w:val="aa"/>
-        <w:ind w:left="960"/>
+        <w:widowControl/>
+        <w:numPr>
+          <w:ilvl w:val="0"/>
+          <w:numId w:val="3"/>
+        </w:numPr>
         <w:rPr>
           <w:rFonts w:cs="Times New Roman"/>
+          <w:b/>
           <w:sz w:val="40"/>
-          <w:szCs w:val="48"/>
-        </w:rPr>
-      </w:pPr>
-    </w:p>
-    <w:p>
-      <w:pPr>
-        <w:pStyle w:val="aa"/>
-        <w:ind w:left="960"/>
-        <w:rPr>
-          <w:rFonts w:cs="Times New Roman"/>
-          <w:sz w:val="40"/>
-          <w:szCs w:val="48"/>
-        </w:rPr>
-      </w:pPr>
-    </w:p>
-    <w:p>
-      <w:pPr>
-        <w:pStyle w:val="aa"/>
-        <w:ind w:left="960"/>
-        <w:rPr>
-          <w:rFonts w:cs="Times New Roman"/>
-          <w:sz w:val="40"/>
-          <w:szCs w:val="48"/>
+          <w:szCs w:val="40"/>
         </w:rPr>
       </w:pPr>
       <w:r>
         <w:rPr>
           <w:rFonts w:cs="Times New Roman"/>
+          <w:b/>
           <w:sz w:val="40"/>
-          <w:szCs w:val="48"/>
+          <w:szCs w:val="40"/>
         </w:rPr>
-        <w:t xml:space="preserve">   </w:t>
+        <w:t>Logical Architecture</w:t>
+      </w:r>
+      <w:r>
+        <w:rPr>
+          <w:rFonts w:cs="Times New Roman"/>
+          <w:b/>
+          <w:sz w:val="40"/>
+          <w:szCs w:val="40"/>
+        </w:rPr>
+        <w:t>:</w:t>
       </w:r>
     </w:p>
     <w:p>
       <w:pPr>
+        <w:pStyle w:val="aa"/>
         <w:widowControl/>
         <w:rPr>
-          <w:rFonts w:cs="Tahoma"/>
+          <w:rFonts w:cs="Times New Roman" w:hint="eastAsia"/>
+          <w:b/>
+          <w:sz w:val="40"/>
+          <w:szCs w:val="40"/>
+        </w:rPr>
+      </w:pPr>
+      <w:r>
+        <w:rPr>
+          <w:rFonts w:cs="Times New Roman"/>
+          <w:b/>
+          <w:sz w:val="40"/>
+          <w:szCs w:val="40"/>
+        </w:rPr>
+        <w:pict>
+          <v:shapetype id="_x0000_t75" coordsize="21600,21600" o:spt="75" o:preferrelative="t" path="m@4@5l@4@11@9@11@9@5xe" filled="f" stroked="f">
+            <v:stroke joinstyle="miter"/>
+            <v:formulas>
+              <v:f eqn="if lineDrawn pixelLineWidth 0"/>
+              <v:f eqn="sum @0 1 0"/>
+              <v:f eqn="sum 0 0 @1"/>
+              <v:f eqn="prod @2 1 2"/>
+              <v:f eqn="prod @3 21600 pixelWidth"/>
+              <v:f eqn="prod @3 21600 pixelHeight"/>
+              <v:f eqn="sum @0 0 1"/>
+              <v:f eqn="prod @6 1 2"/>
+              <v:f eqn="prod @7 21600 pixelWidth"/>
+              <v:f eqn="sum @8 21600 0"/>
+              <v:f eqn="prod @7 21600 pixelHeight"/>
+              <v:f eqn="sum @10 21600 0"/>
+            </v:formulas>
+            <v:path o:extrusionok="f" gradientshapeok="t" o:connecttype="rect"/>
+            <o:lock v:ext="edit" aspectratio="t"/>
+          </v:shapetype>
+          <v:shape id="_x0000_i1025" type="#_x0000_t75" style="width:180.7pt;height:353.2pt">
+            <v:imagedata r:id="rId11" o:title="logical_architecture"/>
+          </v:shape>
+        </w:pict>
+      </w:r>
+    </w:p>
+    <w:p>
+      <w:pPr>
+        <w:widowControl/>
+        <w:rPr>
+          <w:rFonts w:cs="Tahoma" w:hint="eastAsia"/>
           <w:szCs w:val="24"/>
           <w:lang w:bidi="en-US"/>
         </w:rPr>
       </w:pPr>
-      <w:r>
-        <w:rPr>
-          <w:rFonts w:cs="Tahoma"/>
-          <w:szCs w:val="24"/>
-          <w:lang w:bidi="en-US"/>
-        </w:rPr>
-        <w:br w:type="page"/>
-      </w:r>
     </w:p>
     <w:p>
       <w:pPr>
@@ -8591,7 +8620,6 @@
           <w:sz w:val="40"/>
           <w:szCs w:val="40"/>
         </w:rPr>
-        <w:lastRenderedPageBreak/>
         <w:t>Measurement:</w:t>
       </w:r>
     </w:p>
@@ -9102,7 +9130,7 @@
               <w:widowControl/>
               <w:jc w:val="center"/>
               <w:rPr>
-                <w:rFonts w:eastAsia="新細明體" w:cs="Times New Roman" w:hint="eastAsia"/>
+                <w:rFonts w:eastAsia="新細明體" w:cs="Times New Roman"/>
                 <w:color w:val="000000"/>
                 <w:sz w:val="20"/>
                 <w:szCs w:val="20"/>
@@ -9358,7 +9386,7 @@
               <w:widowControl/>
               <w:jc w:val="center"/>
               <w:rPr>
-                <w:rFonts w:eastAsia="新細明體" w:cs="Times New Roman" w:hint="eastAsia"/>
+                <w:rFonts w:eastAsia="新細明體" w:cs="Times New Roman"/>
                 <w:color w:val="000000"/>
                 <w:sz w:val="20"/>
                 <w:szCs w:val="20"/>
@@ -9604,7 +9632,7 @@
               <w:widowControl/>
               <w:jc w:val="center"/>
               <w:rPr>
-                <w:rFonts w:eastAsia="新細明體" w:cs="Times New Roman" w:hint="eastAsia"/>
+                <w:rFonts w:eastAsia="新細明體" w:cs="Times New Roman"/>
                 <w:color w:val="000000"/>
                 <w:sz w:val="20"/>
                 <w:szCs w:val="20"/>
@@ -9838,7 +9866,7 @@
               <w:widowControl/>
               <w:jc w:val="center"/>
               <w:rPr>
-                <w:rFonts w:eastAsia="新細明體" w:cs="Times New Roman" w:hint="eastAsia"/>
+                <w:rFonts w:eastAsia="新細明體" w:cs="Times New Roman"/>
                 <w:color w:val="000000"/>
                 <w:sz w:val="20"/>
                 <w:szCs w:val="20"/>
@@ -10072,7 +10100,7 @@
               <w:widowControl/>
               <w:jc w:val="center"/>
               <w:rPr>
-                <w:rFonts w:eastAsia="新細明體" w:cs="Times New Roman" w:hint="eastAsia"/>
+                <w:rFonts w:eastAsia="新細明體" w:cs="Times New Roman"/>
                 <w:color w:val="000000"/>
                 <w:sz w:val="20"/>
                 <w:szCs w:val="20"/>
@@ -10306,7 +10334,7 @@
               <w:widowControl/>
               <w:jc w:val="center"/>
               <w:rPr>
-                <w:rFonts w:eastAsia="新細明體" w:cs="Times New Roman" w:hint="eastAsia"/>
+                <w:rFonts w:eastAsia="新細明體" w:cs="Times New Roman"/>
                 <w:color w:val="000000"/>
                 <w:sz w:val="20"/>
                 <w:szCs w:val="20"/>
@@ -10540,7 +10568,7 @@
               <w:widowControl/>
               <w:jc w:val="center"/>
               <w:rPr>
-                <w:rFonts w:eastAsia="新細明體" w:cs="Times New Roman" w:hint="eastAsia"/>
+                <w:rFonts w:eastAsia="新細明體" w:cs="Times New Roman"/>
                 <w:color w:val="000000"/>
                 <w:sz w:val="20"/>
                 <w:szCs w:val="20"/>
@@ -10774,7 +10802,7 @@
               <w:widowControl/>
               <w:jc w:val="center"/>
               <w:rPr>
-                <w:rFonts w:eastAsia="新細明體" w:cs="Times New Roman" w:hint="eastAsia"/>
+                <w:rFonts w:eastAsia="新細明體" w:cs="Times New Roman"/>
                 <w:color w:val="000000"/>
                 <w:sz w:val="20"/>
                 <w:szCs w:val="20"/>
@@ -11019,7 +11047,7 @@
               <w:widowControl/>
               <w:jc w:val="center"/>
               <w:rPr>
-                <w:rFonts w:eastAsia="新細明體" w:cs="Times New Roman" w:hint="eastAsia"/>
+                <w:rFonts w:eastAsia="新細明體" w:cs="Times New Roman"/>
                 <w:color w:val="000000"/>
                 <w:sz w:val="20"/>
                 <w:szCs w:val="20"/>
@@ -11172,7 +11200,18 @@
                 <w:sz w:val="20"/>
                 <w:szCs w:val="20"/>
               </w:rPr>
-              <w:t>16:00 - 18:00</w:t>
+              <w:t>16:00 - 18</w:t>
+            </w:r>
+            <w:bookmarkStart w:id="0" w:name="_GoBack"/>
+            <w:bookmarkEnd w:id="0"/>
+            <w:r>
+              <w:rPr>
+                <w:rFonts w:eastAsia="新細明體" w:cs="Times New Roman"/>
+                <w:color w:val="000000"/>
+                <w:sz w:val="20"/>
+                <w:szCs w:val="20"/>
+              </w:rPr>
+              <w:t>:00</w:t>
             </w:r>
           </w:p>
         </w:tc>
@@ -11265,7 +11304,7 @@
               <w:widowControl/>
               <w:jc w:val="center"/>
               <w:rPr>
-                <w:rFonts w:eastAsia="新細明體" w:cs="Times New Roman" w:hint="eastAsia"/>
+                <w:rFonts w:eastAsia="新細明體" w:cs="Times New Roman"/>
                 <w:color w:val="000000"/>
                 <w:sz w:val="20"/>
                 <w:szCs w:val="20"/>
@@ -11499,7 +11538,7 @@
               <w:widowControl/>
               <w:jc w:val="center"/>
               <w:rPr>
-                <w:rFonts w:eastAsia="新細明體" w:cs="Times New Roman" w:hint="eastAsia"/>
+                <w:rFonts w:eastAsia="新細明體" w:cs="Times New Roman"/>
                 <w:color w:val="000000"/>
                 <w:sz w:val="20"/>
                 <w:szCs w:val="20"/>
@@ -11579,6 +11618,7 @@
                 <w:sz w:val="20"/>
                 <w:szCs w:val="20"/>
               </w:rPr>
+              <w:lastRenderedPageBreak/>
               <w:t>4</w:t>
             </w:r>
           </w:p>
@@ -11744,7 +11784,7 @@
               <w:widowControl/>
               <w:jc w:val="center"/>
               <w:rPr>
-                <w:rFonts w:eastAsia="新細明體" w:cs="Times New Roman" w:hint="eastAsia"/>
+                <w:rFonts w:eastAsia="新細明體" w:cs="Times New Roman"/>
                 <w:color w:val="000000"/>
                 <w:sz w:val="20"/>
                 <w:szCs w:val="20"/>
@@ -11803,13 +11843,11 @@
         <w:ind w:left="480"/>
         <w:jc w:val="center"/>
         <w:rPr>
-          <w:rFonts w:cs="Tahoma" w:hint="eastAsia"/>
+          <w:rFonts w:cs="Tahoma"/>
           <w:szCs w:val="24"/>
           <w:lang w:bidi="en-US"/>
         </w:rPr>
       </w:pPr>
-      <w:bookmarkStart w:id="0" w:name="_GoBack"/>
-      <w:bookmarkEnd w:id="0"/>
     </w:p>
     <w:sectPr>
       <w:pgSz w:w="11906" w:h="16838"/>
@@ -17020,7 +17058,7 @@
 </file>
 
 <file path=customXml/itemProps1.xml><?xml version="1.0" encoding="utf-8"?>
-<ds:datastoreItem xmlns:ds="http://schemas.openxmlformats.org/officeDocument/2006/customXml" ds:itemID="{32CFCC43-DEF7-45DE-8AAA-684A696EC3CE}">
+<ds:datastoreItem xmlns:ds="http://schemas.openxmlformats.org/officeDocument/2006/customXml" ds:itemID="{14E5B2DB-8AB8-4A4F-BB56-79A9588EAF7C}">
   <ds:schemaRefs>
     <ds:schemaRef ds:uri="http://schemas.openxmlformats.org/officeDocument/2006/bibliography"/>
   </ds:schemaRefs>

</xml_diff>

<commit_message>
Remove the Use case "Import the timetable".
</commit_message>
<xml_diff>
--- a/HW4.docx
+++ b/HW4.docx
@@ -583,6 +583,1670 @@
         <w:br w:type="page"/>
       </w:r>
     </w:p>
+    <w:bookmarkStart w:id="0" w:name="_Toc512363730" w:displacedByCustomXml="next"/>
+    <w:sdt>
+      <w:sdtPr>
+        <w:rPr>
+          <w:lang w:val="zh-TW"/>
+        </w:rPr>
+        <w:id w:val="-382407281"/>
+        <w:docPartObj>
+          <w:docPartGallery w:val="Table of Contents"/>
+          <w:docPartUnique/>
+        </w:docPartObj>
+      </w:sdtPr>
+      <w:sdtEndPr>
+        <w:rPr>
+          <w:rFonts w:ascii="Times New Roman" w:eastAsia="標楷體" w:hAnsi="Times New Roman" w:cstheme="minorBidi"/>
+          <w:b/>
+          <w:bCs/>
+          <w:color w:val="00000A"/>
+          <w:sz w:val="24"/>
+          <w:szCs w:val="22"/>
+        </w:rPr>
+      </w:sdtEndPr>
+      <w:sdtContent>
+        <w:p>
+          <w:pPr>
+            <w:pStyle w:val="ab"/>
+          </w:pPr>
+          <w:r>
+            <w:rPr>
+              <w:lang w:val="zh-TW"/>
+            </w:rPr>
+            <w:t>目錄</w:t>
+          </w:r>
+          <w:bookmarkEnd w:id="0"/>
+        </w:p>
+        <w:p>
+          <w:pPr>
+            <w:pStyle w:val="11"/>
+            <w:tabs>
+              <w:tab w:val="right" w:leader="dot" w:pos="8296"/>
+            </w:tabs>
+            <w:rPr>
+              <w:rFonts w:asciiTheme="minorHAnsi" w:eastAsiaTheme="minorEastAsia" w:hAnsiTheme="minorHAnsi"/>
+              <w:noProof/>
+              <w:color w:val="auto"/>
+              <w:kern w:val="2"/>
+            </w:rPr>
+          </w:pPr>
+          <w:r>
+            <w:fldChar w:fldCharType="begin"/>
+          </w:r>
+          <w:r>
+            <w:instrText xml:space="preserve"> TOC \o "1-3" \h \z \u </w:instrText>
+          </w:r>
+          <w:r>
+            <w:fldChar w:fldCharType="separate"/>
+          </w:r>
+          <w:hyperlink w:anchor="_Toc512363730" w:history="1">
+            <w:r>
+              <w:rPr>
+                <w:rStyle w:val="af3"/>
+                <w:rFonts w:hint="eastAsia"/>
+                <w:noProof/>
+                <w:lang w:val="zh-TW"/>
+              </w:rPr>
+              <w:t>目錄</w:t>
+            </w:r>
+            <w:r>
+              <w:rPr>
+                <w:noProof/>
+                <w:webHidden/>
+              </w:rPr>
+              <w:tab/>
+            </w:r>
+            <w:r>
+              <w:rPr>
+                <w:noProof/>
+                <w:webHidden/>
+              </w:rPr>
+              <w:fldChar w:fldCharType="begin"/>
+            </w:r>
+            <w:r>
+              <w:rPr>
+                <w:noProof/>
+                <w:webHidden/>
+              </w:rPr>
+              <w:instrText xml:space="preserve"> PAGEREF _Toc512363730 \h </w:instrText>
+            </w:r>
+            <w:r>
+              <w:rPr>
+                <w:noProof/>
+                <w:webHidden/>
+              </w:rPr>
+            </w:r>
+            <w:r>
+              <w:rPr>
+                <w:noProof/>
+                <w:webHidden/>
+              </w:rPr>
+              <w:fldChar w:fldCharType="separate"/>
+            </w:r>
+            <w:r>
+              <w:rPr>
+                <w:noProof/>
+                <w:webHidden/>
+              </w:rPr>
+              <w:t>2</w:t>
+            </w:r>
+            <w:r>
+              <w:rPr>
+                <w:noProof/>
+                <w:webHidden/>
+              </w:rPr>
+              <w:fldChar w:fldCharType="end"/>
+            </w:r>
+          </w:hyperlink>
+        </w:p>
+        <w:p>
+          <w:pPr>
+            <w:pStyle w:val="11"/>
+            <w:tabs>
+              <w:tab w:val="left" w:pos="480"/>
+              <w:tab w:val="right" w:leader="dot" w:pos="8296"/>
+            </w:tabs>
+            <w:rPr>
+              <w:rFonts w:asciiTheme="minorHAnsi" w:eastAsiaTheme="minorEastAsia" w:hAnsiTheme="minorHAnsi"/>
+              <w:noProof/>
+              <w:color w:val="auto"/>
+              <w:kern w:val="2"/>
+            </w:rPr>
+          </w:pPr>
+          <w:hyperlink w:anchor="_Toc512363731" w:history="1">
+            <w:r>
+              <w:rPr>
+                <w:rStyle w:val="af3"/>
+                <w:rFonts w:cs="Times New Roman"/>
+                <w:b/>
+                <w:noProof/>
+              </w:rPr>
+              <w:t>1.</w:t>
+            </w:r>
+            <w:r>
+              <w:rPr>
+                <w:rFonts w:asciiTheme="minorHAnsi" w:eastAsiaTheme="minorEastAsia" w:hAnsiTheme="minorHAnsi"/>
+                <w:noProof/>
+                <w:color w:val="auto"/>
+                <w:kern w:val="2"/>
+              </w:rPr>
+              <w:tab/>
+            </w:r>
+            <w:r>
+              <w:rPr>
+                <w:rStyle w:val="af3"/>
+                <w:rFonts w:cs="Times New Roman"/>
+                <w:b/>
+                <w:noProof/>
+              </w:rPr>
+              <w:t>Requirement Document</w:t>
+            </w:r>
+            <w:r>
+              <w:rPr>
+                <w:noProof/>
+                <w:webHidden/>
+              </w:rPr>
+              <w:tab/>
+            </w:r>
+            <w:r>
+              <w:rPr>
+                <w:noProof/>
+                <w:webHidden/>
+              </w:rPr>
+              <w:fldChar w:fldCharType="begin"/>
+            </w:r>
+            <w:r>
+              <w:rPr>
+                <w:noProof/>
+                <w:webHidden/>
+              </w:rPr>
+              <w:instrText xml:space="preserve"> PAGEREF _Toc512363731 \h </w:instrText>
+            </w:r>
+            <w:r>
+              <w:rPr>
+                <w:noProof/>
+                <w:webHidden/>
+              </w:rPr>
+            </w:r>
+            <w:r>
+              <w:rPr>
+                <w:noProof/>
+                <w:webHidden/>
+              </w:rPr>
+              <w:fldChar w:fldCharType="separate"/>
+            </w:r>
+            <w:r>
+              <w:rPr>
+                <w:noProof/>
+                <w:webHidden/>
+              </w:rPr>
+              <w:t>3</w:t>
+            </w:r>
+            <w:r>
+              <w:rPr>
+                <w:noProof/>
+                <w:webHidden/>
+              </w:rPr>
+              <w:fldChar w:fldCharType="end"/>
+            </w:r>
+          </w:hyperlink>
+        </w:p>
+        <w:p>
+          <w:pPr>
+            <w:pStyle w:val="21"/>
+            <w:tabs>
+              <w:tab w:val="left" w:pos="1200"/>
+              <w:tab w:val="right" w:leader="dot" w:pos="8296"/>
+            </w:tabs>
+            <w:rPr>
+              <w:rFonts w:asciiTheme="minorHAnsi" w:eastAsiaTheme="minorEastAsia" w:hAnsiTheme="minorHAnsi"/>
+              <w:noProof/>
+              <w:color w:val="auto"/>
+              <w:kern w:val="2"/>
+            </w:rPr>
+          </w:pPr>
+          <w:hyperlink w:anchor="_Toc512363732" w:history="1">
+            <w:r>
+              <w:rPr>
+                <w:rStyle w:val="af3"/>
+                <w:rFonts w:cs="Times New Roman"/>
+                <w:noProof/>
+              </w:rPr>
+              <w:t>1.1</w:t>
+            </w:r>
+            <w:r>
+              <w:rPr>
+                <w:rFonts w:asciiTheme="minorHAnsi" w:eastAsiaTheme="minorEastAsia" w:hAnsiTheme="minorHAnsi"/>
+                <w:noProof/>
+                <w:color w:val="auto"/>
+                <w:kern w:val="2"/>
+              </w:rPr>
+              <w:tab/>
+            </w:r>
+            <w:r>
+              <w:rPr>
+                <w:rStyle w:val="af3"/>
+                <w:rFonts w:cs="Times New Roman"/>
+                <w:noProof/>
+              </w:rPr>
+              <w:t>Change History</w:t>
+            </w:r>
+            <w:r>
+              <w:rPr>
+                <w:noProof/>
+                <w:webHidden/>
+              </w:rPr>
+              <w:tab/>
+            </w:r>
+            <w:r>
+              <w:rPr>
+                <w:noProof/>
+                <w:webHidden/>
+              </w:rPr>
+              <w:fldChar w:fldCharType="begin"/>
+            </w:r>
+            <w:r>
+              <w:rPr>
+                <w:noProof/>
+                <w:webHidden/>
+              </w:rPr>
+              <w:instrText xml:space="preserve"> PAGEREF _Toc512363732 \h </w:instrText>
+            </w:r>
+            <w:r>
+              <w:rPr>
+                <w:noProof/>
+                <w:webHidden/>
+              </w:rPr>
+            </w:r>
+            <w:r>
+              <w:rPr>
+                <w:noProof/>
+                <w:webHidden/>
+              </w:rPr>
+              <w:fldChar w:fldCharType="separate"/>
+            </w:r>
+            <w:r>
+              <w:rPr>
+                <w:noProof/>
+                <w:webHidden/>
+              </w:rPr>
+              <w:t>3</w:t>
+            </w:r>
+            <w:r>
+              <w:rPr>
+                <w:noProof/>
+                <w:webHidden/>
+              </w:rPr>
+              <w:fldChar w:fldCharType="end"/>
+            </w:r>
+          </w:hyperlink>
+        </w:p>
+        <w:p>
+          <w:pPr>
+            <w:pStyle w:val="21"/>
+            <w:tabs>
+              <w:tab w:val="left" w:pos="1200"/>
+              <w:tab w:val="right" w:leader="dot" w:pos="8296"/>
+            </w:tabs>
+            <w:rPr>
+              <w:rFonts w:asciiTheme="minorHAnsi" w:eastAsiaTheme="minorEastAsia" w:hAnsiTheme="minorHAnsi"/>
+              <w:noProof/>
+              <w:color w:val="auto"/>
+              <w:kern w:val="2"/>
+            </w:rPr>
+          </w:pPr>
+          <w:hyperlink w:anchor="_Toc512363733" w:history="1">
+            <w:r>
+              <w:rPr>
+                <w:rStyle w:val="af3"/>
+                <w:rFonts w:cs="Times New Roman"/>
+                <w:noProof/>
+              </w:rPr>
+              <w:t>1.2</w:t>
+            </w:r>
+            <w:r>
+              <w:rPr>
+                <w:rFonts w:asciiTheme="minorHAnsi" w:eastAsiaTheme="minorEastAsia" w:hAnsiTheme="minorHAnsi"/>
+                <w:noProof/>
+                <w:color w:val="auto"/>
+                <w:kern w:val="2"/>
+              </w:rPr>
+              <w:tab/>
+            </w:r>
+            <w:r>
+              <w:rPr>
+                <w:rStyle w:val="af3"/>
+                <w:rFonts w:cs="Times New Roman"/>
+                <w:noProof/>
+              </w:rPr>
+              <w:t>Problem Statement</w:t>
+            </w:r>
+            <w:r>
+              <w:rPr>
+                <w:noProof/>
+                <w:webHidden/>
+              </w:rPr>
+              <w:tab/>
+            </w:r>
+            <w:r>
+              <w:rPr>
+                <w:noProof/>
+                <w:webHidden/>
+              </w:rPr>
+              <w:fldChar w:fldCharType="begin"/>
+            </w:r>
+            <w:r>
+              <w:rPr>
+                <w:noProof/>
+                <w:webHidden/>
+              </w:rPr>
+              <w:instrText xml:space="preserve"> PAGEREF _Toc512363733 \h </w:instrText>
+            </w:r>
+            <w:r>
+              <w:rPr>
+                <w:noProof/>
+                <w:webHidden/>
+              </w:rPr>
+            </w:r>
+            <w:r>
+              <w:rPr>
+                <w:noProof/>
+                <w:webHidden/>
+              </w:rPr>
+              <w:fldChar w:fldCharType="separate"/>
+            </w:r>
+            <w:r>
+              <w:rPr>
+                <w:noProof/>
+                <w:webHidden/>
+              </w:rPr>
+              <w:t>3</w:t>
+            </w:r>
+            <w:r>
+              <w:rPr>
+                <w:noProof/>
+                <w:webHidden/>
+              </w:rPr>
+              <w:fldChar w:fldCharType="end"/>
+            </w:r>
+          </w:hyperlink>
+        </w:p>
+        <w:p>
+          <w:pPr>
+            <w:pStyle w:val="21"/>
+            <w:tabs>
+              <w:tab w:val="left" w:pos="1200"/>
+              <w:tab w:val="right" w:leader="dot" w:pos="8296"/>
+            </w:tabs>
+            <w:rPr>
+              <w:rFonts w:asciiTheme="minorHAnsi" w:eastAsiaTheme="minorEastAsia" w:hAnsiTheme="minorHAnsi"/>
+              <w:noProof/>
+              <w:color w:val="auto"/>
+              <w:kern w:val="2"/>
+            </w:rPr>
+          </w:pPr>
+          <w:hyperlink w:anchor="_Toc512363734" w:history="1">
+            <w:r>
+              <w:rPr>
+                <w:rStyle w:val="af3"/>
+                <w:rFonts w:cs="Times New Roman"/>
+                <w:noProof/>
+              </w:rPr>
+              <w:t>1.3</w:t>
+            </w:r>
+            <w:r>
+              <w:rPr>
+                <w:rFonts w:asciiTheme="minorHAnsi" w:eastAsiaTheme="minorEastAsia" w:hAnsiTheme="minorHAnsi"/>
+                <w:noProof/>
+                <w:color w:val="auto"/>
+                <w:kern w:val="2"/>
+              </w:rPr>
+              <w:tab/>
+            </w:r>
+            <w:r>
+              <w:rPr>
+                <w:rStyle w:val="af3"/>
+                <w:rFonts w:cs="Times New Roman"/>
+                <w:noProof/>
+              </w:rPr>
+              <w:t>System Context Diagram</w:t>
+            </w:r>
+            <w:r>
+              <w:rPr>
+                <w:noProof/>
+                <w:webHidden/>
+              </w:rPr>
+              <w:tab/>
+            </w:r>
+            <w:r>
+              <w:rPr>
+                <w:noProof/>
+                <w:webHidden/>
+              </w:rPr>
+              <w:fldChar w:fldCharType="begin"/>
+            </w:r>
+            <w:r>
+              <w:rPr>
+                <w:noProof/>
+                <w:webHidden/>
+              </w:rPr>
+              <w:instrText xml:space="preserve"> PAGEREF _Toc512363734 \h </w:instrText>
+            </w:r>
+            <w:r>
+              <w:rPr>
+                <w:noProof/>
+                <w:webHidden/>
+              </w:rPr>
+            </w:r>
+            <w:r>
+              <w:rPr>
+                <w:noProof/>
+                <w:webHidden/>
+              </w:rPr>
+              <w:fldChar w:fldCharType="separate"/>
+            </w:r>
+            <w:r>
+              <w:rPr>
+                <w:noProof/>
+                <w:webHidden/>
+              </w:rPr>
+              <w:t>4</w:t>
+            </w:r>
+            <w:r>
+              <w:rPr>
+                <w:noProof/>
+                <w:webHidden/>
+              </w:rPr>
+              <w:fldChar w:fldCharType="end"/>
+            </w:r>
+          </w:hyperlink>
+        </w:p>
+        <w:p>
+          <w:pPr>
+            <w:pStyle w:val="21"/>
+            <w:tabs>
+              <w:tab w:val="left" w:pos="1200"/>
+              <w:tab w:val="right" w:leader="dot" w:pos="8296"/>
+            </w:tabs>
+            <w:rPr>
+              <w:rFonts w:asciiTheme="minorHAnsi" w:eastAsiaTheme="minorEastAsia" w:hAnsiTheme="minorHAnsi"/>
+              <w:noProof/>
+              <w:color w:val="auto"/>
+              <w:kern w:val="2"/>
+            </w:rPr>
+          </w:pPr>
+          <w:hyperlink w:anchor="_Toc512363735" w:history="1">
+            <w:r>
+              <w:rPr>
+                <w:rStyle w:val="af3"/>
+                <w:rFonts w:cs="Times New Roman"/>
+                <w:noProof/>
+              </w:rPr>
+              <w:t>1.4</w:t>
+            </w:r>
+            <w:r>
+              <w:rPr>
+                <w:rFonts w:asciiTheme="minorHAnsi" w:eastAsiaTheme="minorEastAsia" w:hAnsiTheme="minorHAnsi"/>
+                <w:noProof/>
+                <w:color w:val="auto"/>
+                <w:kern w:val="2"/>
+              </w:rPr>
+              <w:tab/>
+            </w:r>
+            <w:r>
+              <w:rPr>
+                <w:rStyle w:val="af3"/>
+                <w:rFonts w:cs="Times New Roman"/>
+                <w:noProof/>
+              </w:rPr>
+              <w:t>New System Features</w:t>
+            </w:r>
+            <w:r>
+              <w:rPr>
+                <w:noProof/>
+                <w:webHidden/>
+              </w:rPr>
+              <w:tab/>
+            </w:r>
+            <w:r>
+              <w:rPr>
+                <w:noProof/>
+                <w:webHidden/>
+              </w:rPr>
+              <w:fldChar w:fldCharType="begin"/>
+            </w:r>
+            <w:r>
+              <w:rPr>
+                <w:noProof/>
+                <w:webHidden/>
+              </w:rPr>
+              <w:instrText xml:space="preserve"> PAGEREF _Toc512363735 \h </w:instrText>
+            </w:r>
+            <w:r>
+              <w:rPr>
+                <w:noProof/>
+                <w:webHidden/>
+              </w:rPr>
+            </w:r>
+            <w:r>
+              <w:rPr>
+                <w:noProof/>
+                <w:webHidden/>
+              </w:rPr>
+              <w:fldChar w:fldCharType="separate"/>
+            </w:r>
+            <w:r>
+              <w:rPr>
+                <w:noProof/>
+                <w:webHidden/>
+              </w:rPr>
+              <w:t>4</w:t>
+            </w:r>
+            <w:r>
+              <w:rPr>
+                <w:noProof/>
+                <w:webHidden/>
+              </w:rPr>
+              <w:fldChar w:fldCharType="end"/>
+            </w:r>
+          </w:hyperlink>
+        </w:p>
+        <w:p>
+          <w:pPr>
+            <w:pStyle w:val="21"/>
+            <w:tabs>
+              <w:tab w:val="left" w:pos="1200"/>
+              <w:tab w:val="right" w:leader="dot" w:pos="8296"/>
+            </w:tabs>
+            <w:rPr>
+              <w:rFonts w:asciiTheme="minorHAnsi" w:eastAsiaTheme="minorEastAsia" w:hAnsiTheme="minorHAnsi"/>
+              <w:noProof/>
+              <w:color w:val="auto"/>
+              <w:kern w:val="2"/>
+            </w:rPr>
+          </w:pPr>
+          <w:hyperlink w:anchor="_Toc512363736" w:history="1">
+            <w:r>
+              <w:rPr>
+                <w:rStyle w:val="af3"/>
+                <w:noProof/>
+              </w:rPr>
+              <w:t>1.5</w:t>
+            </w:r>
+            <w:r>
+              <w:rPr>
+                <w:rFonts w:asciiTheme="minorHAnsi" w:eastAsiaTheme="minorEastAsia" w:hAnsiTheme="minorHAnsi"/>
+                <w:noProof/>
+                <w:color w:val="auto"/>
+                <w:kern w:val="2"/>
+              </w:rPr>
+              <w:tab/>
+            </w:r>
+            <w:r>
+              <w:rPr>
+                <w:rStyle w:val="af3"/>
+                <w:noProof/>
+              </w:rPr>
+              <w:t>Use Case Diagram</w:t>
+            </w:r>
+            <w:r>
+              <w:rPr>
+                <w:noProof/>
+                <w:webHidden/>
+              </w:rPr>
+              <w:tab/>
+            </w:r>
+            <w:r>
+              <w:rPr>
+                <w:noProof/>
+                <w:webHidden/>
+              </w:rPr>
+              <w:fldChar w:fldCharType="begin"/>
+            </w:r>
+            <w:r>
+              <w:rPr>
+                <w:noProof/>
+                <w:webHidden/>
+              </w:rPr>
+              <w:instrText xml:space="preserve"> PAGEREF _Toc512363736 \h </w:instrText>
+            </w:r>
+            <w:r>
+              <w:rPr>
+                <w:noProof/>
+                <w:webHidden/>
+              </w:rPr>
+            </w:r>
+            <w:r>
+              <w:rPr>
+                <w:noProof/>
+                <w:webHidden/>
+              </w:rPr>
+              <w:fldChar w:fldCharType="separate"/>
+            </w:r>
+            <w:r>
+              <w:rPr>
+                <w:noProof/>
+                <w:webHidden/>
+              </w:rPr>
+              <w:t>4</w:t>
+            </w:r>
+            <w:r>
+              <w:rPr>
+                <w:noProof/>
+                <w:webHidden/>
+              </w:rPr>
+              <w:fldChar w:fldCharType="end"/>
+            </w:r>
+          </w:hyperlink>
+        </w:p>
+        <w:p>
+          <w:pPr>
+            <w:pStyle w:val="21"/>
+            <w:tabs>
+              <w:tab w:val="left" w:pos="1200"/>
+              <w:tab w:val="right" w:leader="dot" w:pos="8296"/>
+            </w:tabs>
+            <w:rPr>
+              <w:rFonts w:asciiTheme="minorHAnsi" w:eastAsiaTheme="minorEastAsia" w:hAnsiTheme="minorHAnsi"/>
+              <w:noProof/>
+              <w:color w:val="auto"/>
+              <w:kern w:val="2"/>
+            </w:rPr>
+          </w:pPr>
+          <w:hyperlink w:anchor="_Toc512363737" w:history="1">
+            <w:r>
+              <w:rPr>
+                <w:rStyle w:val="af3"/>
+                <w:noProof/>
+              </w:rPr>
+              <w:t>1.6</w:t>
+            </w:r>
+            <w:r>
+              <w:rPr>
+                <w:rFonts w:asciiTheme="minorHAnsi" w:eastAsiaTheme="minorEastAsia" w:hAnsiTheme="minorHAnsi"/>
+                <w:noProof/>
+                <w:color w:val="auto"/>
+                <w:kern w:val="2"/>
+              </w:rPr>
+              <w:tab/>
+            </w:r>
+            <w:r>
+              <w:rPr>
+                <w:rStyle w:val="af3"/>
+                <w:noProof/>
+              </w:rPr>
+              <w:t>Use Cases</w:t>
+            </w:r>
+            <w:r>
+              <w:rPr>
+                <w:noProof/>
+                <w:webHidden/>
+              </w:rPr>
+              <w:tab/>
+            </w:r>
+            <w:r>
+              <w:rPr>
+                <w:noProof/>
+                <w:webHidden/>
+              </w:rPr>
+              <w:fldChar w:fldCharType="begin"/>
+            </w:r>
+            <w:r>
+              <w:rPr>
+                <w:noProof/>
+                <w:webHidden/>
+              </w:rPr>
+              <w:instrText xml:space="preserve"> PAGEREF _Toc512363737 \h </w:instrText>
+            </w:r>
+            <w:r>
+              <w:rPr>
+                <w:noProof/>
+                <w:webHidden/>
+              </w:rPr>
+            </w:r>
+            <w:r>
+              <w:rPr>
+                <w:noProof/>
+                <w:webHidden/>
+              </w:rPr>
+              <w:fldChar w:fldCharType="separate"/>
+            </w:r>
+            <w:r>
+              <w:rPr>
+                <w:noProof/>
+                <w:webHidden/>
+              </w:rPr>
+              <w:t>5</w:t>
+            </w:r>
+            <w:r>
+              <w:rPr>
+                <w:noProof/>
+                <w:webHidden/>
+              </w:rPr>
+              <w:fldChar w:fldCharType="end"/>
+            </w:r>
+          </w:hyperlink>
+        </w:p>
+        <w:p>
+          <w:pPr>
+            <w:pStyle w:val="21"/>
+            <w:tabs>
+              <w:tab w:val="left" w:pos="1200"/>
+              <w:tab w:val="right" w:leader="dot" w:pos="8296"/>
+            </w:tabs>
+            <w:rPr>
+              <w:rFonts w:asciiTheme="minorHAnsi" w:eastAsiaTheme="minorEastAsia" w:hAnsiTheme="minorHAnsi"/>
+              <w:noProof/>
+              <w:color w:val="auto"/>
+              <w:kern w:val="2"/>
+            </w:rPr>
+          </w:pPr>
+          <w:hyperlink w:anchor="_Toc512363738" w:history="1">
+            <w:r>
+              <w:rPr>
+                <w:rStyle w:val="af3"/>
+                <w:noProof/>
+              </w:rPr>
+              <w:t>1.7</w:t>
+            </w:r>
+            <w:r>
+              <w:rPr>
+                <w:rFonts w:asciiTheme="minorHAnsi" w:eastAsiaTheme="minorEastAsia" w:hAnsiTheme="minorHAnsi"/>
+                <w:noProof/>
+                <w:color w:val="auto"/>
+                <w:kern w:val="2"/>
+              </w:rPr>
+              <w:tab/>
+            </w:r>
+            <w:r>
+              <w:rPr>
+                <w:rStyle w:val="af3"/>
+                <w:noProof/>
+              </w:rPr>
+              <w:t>Non-functional Requirements and Constraints</w:t>
+            </w:r>
+            <w:r>
+              <w:rPr>
+                <w:noProof/>
+                <w:webHidden/>
+              </w:rPr>
+              <w:tab/>
+            </w:r>
+            <w:r>
+              <w:rPr>
+                <w:noProof/>
+                <w:webHidden/>
+              </w:rPr>
+              <w:fldChar w:fldCharType="begin"/>
+            </w:r>
+            <w:r>
+              <w:rPr>
+                <w:noProof/>
+                <w:webHidden/>
+              </w:rPr>
+              <w:instrText xml:space="preserve"> PAGEREF _Toc512363738 \h </w:instrText>
+            </w:r>
+            <w:r>
+              <w:rPr>
+                <w:noProof/>
+                <w:webHidden/>
+              </w:rPr>
+            </w:r>
+            <w:r>
+              <w:rPr>
+                <w:noProof/>
+                <w:webHidden/>
+              </w:rPr>
+              <w:fldChar w:fldCharType="separate"/>
+            </w:r>
+            <w:r>
+              <w:rPr>
+                <w:noProof/>
+                <w:webHidden/>
+              </w:rPr>
+              <w:t>9</w:t>
+            </w:r>
+            <w:r>
+              <w:rPr>
+                <w:noProof/>
+                <w:webHidden/>
+              </w:rPr>
+              <w:fldChar w:fldCharType="end"/>
+            </w:r>
+          </w:hyperlink>
+        </w:p>
+        <w:p>
+          <w:pPr>
+            <w:pStyle w:val="21"/>
+            <w:tabs>
+              <w:tab w:val="left" w:pos="1200"/>
+              <w:tab w:val="right" w:leader="dot" w:pos="8296"/>
+            </w:tabs>
+            <w:rPr>
+              <w:rFonts w:asciiTheme="minorHAnsi" w:eastAsiaTheme="minorEastAsia" w:hAnsiTheme="minorHAnsi"/>
+              <w:noProof/>
+              <w:color w:val="auto"/>
+              <w:kern w:val="2"/>
+            </w:rPr>
+          </w:pPr>
+          <w:hyperlink w:anchor="_Toc512363739" w:history="1">
+            <w:r>
+              <w:rPr>
+                <w:rStyle w:val="af3"/>
+                <w:noProof/>
+              </w:rPr>
+              <w:t>1.8</w:t>
+            </w:r>
+            <w:r>
+              <w:rPr>
+                <w:rFonts w:asciiTheme="minorHAnsi" w:eastAsiaTheme="minorEastAsia" w:hAnsiTheme="minorHAnsi"/>
+                <w:noProof/>
+                <w:color w:val="auto"/>
+                <w:kern w:val="2"/>
+              </w:rPr>
+              <w:tab/>
+            </w:r>
+            <w:r>
+              <w:rPr>
+                <w:rStyle w:val="af3"/>
+                <w:noProof/>
+              </w:rPr>
+              <w:t>Glossary</w:t>
+            </w:r>
+            <w:r>
+              <w:rPr>
+                <w:noProof/>
+                <w:webHidden/>
+              </w:rPr>
+              <w:tab/>
+            </w:r>
+            <w:r>
+              <w:rPr>
+                <w:noProof/>
+                <w:webHidden/>
+              </w:rPr>
+              <w:fldChar w:fldCharType="begin"/>
+            </w:r>
+            <w:r>
+              <w:rPr>
+                <w:noProof/>
+                <w:webHidden/>
+              </w:rPr>
+              <w:instrText xml:space="preserve"> PAGEREF _Toc512363739 \h </w:instrText>
+            </w:r>
+            <w:r>
+              <w:rPr>
+                <w:noProof/>
+                <w:webHidden/>
+              </w:rPr>
+            </w:r>
+            <w:r>
+              <w:rPr>
+                <w:noProof/>
+                <w:webHidden/>
+              </w:rPr>
+              <w:fldChar w:fldCharType="separate"/>
+            </w:r>
+            <w:r>
+              <w:rPr>
+                <w:noProof/>
+                <w:webHidden/>
+              </w:rPr>
+              <w:t>9</w:t>
+            </w:r>
+            <w:r>
+              <w:rPr>
+                <w:noProof/>
+                <w:webHidden/>
+              </w:rPr>
+              <w:fldChar w:fldCharType="end"/>
+            </w:r>
+          </w:hyperlink>
+        </w:p>
+        <w:p>
+          <w:pPr>
+            <w:pStyle w:val="21"/>
+            <w:tabs>
+              <w:tab w:val="left" w:pos="1200"/>
+              <w:tab w:val="right" w:leader="dot" w:pos="8296"/>
+            </w:tabs>
+            <w:rPr>
+              <w:rFonts w:asciiTheme="minorHAnsi" w:eastAsiaTheme="minorEastAsia" w:hAnsiTheme="minorHAnsi"/>
+              <w:noProof/>
+              <w:color w:val="auto"/>
+              <w:kern w:val="2"/>
+            </w:rPr>
+          </w:pPr>
+          <w:hyperlink w:anchor="_Toc512363740" w:history="1">
+            <w:r>
+              <w:rPr>
+                <w:rStyle w:val="af3"/>
+                <w:noProof/>
+              </w:rPr>
+              <w:t>1.9</w:t>
+            </w:r>
+            <w:r>
+              <w:rPr>
+                <w:rFonts w:asciiTheme="minorHAnsi" w:eastAsiaTheme="minorEastAsia" w:hAnsiTheme="minorHAnsi"/>
+                <w:noProof/>
+                <w:color w:val="auto"/>
+                <w:kern w:val="2"/>
+              </w:rPr>
+              <w:tab/>
+            </w:r>
+            <w:r>
+              <w:rPr>
+                <w:rStyle w:val="af3"/>
+                <w:noProof/>
+              </w:rPr>
+              <w:t>Software Environments</w:t>
+            </w:r>
+            <w:r>
+              <w:rPr>
+                <w:noProof/>
+                <w:webHidden/>
+              </w:rPr>
+              <w:tab/>
+            </w:r>
+            <w:r>
+              <w:rPr>
+                <w:noProof/>
+                <w:webHidden/>
+              </w:rPr>
+              <w:fldChar w:fldCharType="begin"/>
+            </w:r>
+            <w:r>
+              <w:rPr>
+                <w:noProof/>
+                <w:webHidden/>
+              </w:rPr>
+              <w:instrText xml:space="preserve"> PAGEREF _Toc512363740 \h </w:instrText>
+            </w:r>
+            <w:r>
+              <w:rPr>
+                <w:noProof/>
+                <w:webHidden/>
+              </w:rPr>
+            </w:r>
+            <w:r>
+              <w:rPr>
+                <w:noProof/>
+                <w:webHidden/>
+              </w:rPr>
+              <w:fldChar w:fldCharType="separate"/>
+            </w:r>
+            <w:r>
+              <w:rPr>
+                <w:noProof/>
+                <w:webHidden/>
+              </w:rPr>
+              <w:t>10</w:t>
+            </w:r>
+            <w:r>
+              <w:rPr>
+                <w:noProof/>
+                <w:webHidden/>
+              </w:rPr>
+              <w:fldChar w:fldCharType="end"/>
+            </w:r>
+          </w:hyperlink>
+        </w:p>
+        <w:p>
+          <w:pPr>
+            <w:pStyle w:val="11"/>
+            <w:tabs>
+              <w:tab w:val="left" w:pos="480"/>
+              <w:tab w:val="right" w:leader="dot" w:pos="8296"/>
+            </w:tabs>
+            <w:rPr>
+              <w:rFonts w:asciiTheme="minorHAnsi" w:eastAsiaTheme="minorEastAsia" w:hAnsiTheme="minorHAnsi"/>
+              <w:noProof/>
+              <w:color w:val="auto"/>
+              <w:kern w:val="2"/>
+            </w:rPr>
+          </w:pPr>
+          <w:hyperlink w:anchor="_Toc512363741" w:history="1">
+            <w:r>
+              <w:rPr>
+                <w:rStyle w:val="af3"/>
+                <w:rFonts w:cs="Times New Roman"/>
+                <w:b/>
+                <w:noProof/>
+              </w:rPr>
+              <w:t>2.</w:t>
+            </w:r>
+            <w:r>
+              <w:rPr>
+                <w:rFonts w:asciiTheme="minorHAnsi" w:eastAsiaTheme="minorEastAsia" w:hAnsiTheme="minorHAnsi"/>
+                <w:noProof/>
+                <w:color w:val="auto"/>
+                <w:kern w:val="2"/>
+              </w:rPr>
+              <w:tab/>
+            </w:r>
+            <w:r>
+              <w:rPr>
+                <w:rStyle w:val="af3"/>
+                <w:rFonts w:cs="Times New Roman"/>
+                <w:b/>
+                <w:noProof/>
+              </w:rPr>
+              <w:t>Domain Model</w:t>
+            </w:r>
+            <w:r>
+              <w:rPr>
+                <w:noProof/>
+                <w:webHidden/>
+              </w:rPr>
+              <w:tab/>
+            </w:r>
+            <w:r>
+              <w:rPr>
+                <w:noProof/>
+                <w:webHidden/>
+              </w:rPr>
+              <w:fldChar w:fldCharType="begin"/>
+            </w:r>
+            <w:r>
+              <w:rPr>
+                <w:noProof/>
+                <w:webHidden/>
+              </w:rPr>
+              <w:instrText xml:space="preserve"> PAGEREF _Toc512363741 \h </w:instrText>
+            </w:r>
+            <w:r>
+              <w:rPr>
+                <w:noProof/>
+                <w:webHidden/>
+              </w:rPr>
+            </w:r>
+            <w:r>
+              <w:rPr>
+                <w:noProof/>
+                <w:webHidden/>
+              </w:rPr>
+              <w:fldChar w:fldCharType="separate"/>
+            </w:r>
+            <w:r>
+              <w:rPr>
+                <w:noProof/>
+                <w:webHidden/>
+              </w:rPr>
+              <w:t>10</w:t>
+            </w:r>
+            <w:r>
+              <w:rPr>
+                <w:noProof/>
+                <w:webHidden/>
+              </w:rPr>
+              <w:fldChar w:fldCharType="end"/>
+            </w:r>
+          </w:hyperlink>
+        </w:p>
+        <w:p>
+          <w:pPr>
+            <w:pStyle w:val="11"/>
+            <w:tabs>
+              <w:tab w:val="left" w:pos="480"/>
+              <w:tab w:val="right" w:leader="dot" w:pos="8296"/>
+            </w:tabs>
+            <w:rPr>
+              <w:rFonts w:asciiTheme="minorHAnsi" w:eastAsiaTheme="minorEastAsia" w:hAnsiTheme="minorHAnsi"/>
+              <w:noProof/>
+              <w:color w:val="auto"/>
+              <w:kern w:val="2"/>
+            </w:rPr>
+          </w:pPr>
+          <w:hyperlink w:anchor="_Toc512363742" w:history="1">
+            <w:r>
+              <w:rPr>
+                <w:rStyle w:val="af3"/>
+                <w:rFonts w:cs="Times New Roman"/>
+                <w:b/>
+                <w:noProof/>
+              </w:rPr>
+              <w:t>3.</w:t>
+            </w:r>
+            <w:r>
+              <w:rPr>
+                <w:rFonts w:asciiTheme="minorHAnsi" w:eastAsiaTheme="minorEastAsia" w:hAnsiTheme="minorHAnsi"/>
+                <w:noProof/>
+                <w:color w:val="auto"/>
+                <w:kern w:val="2"/>
+              </w:rPr>
+              <w:tab/>
+            </w:r>
+            <w:r>
+              <w:rPr>
+                <w:rStyle w:val="af3"/>
+                <w:rFonts w:cs="Times New Roman"/>
+                <w:b/>
+                <w:noProof/>
+              </w:rPr>
+              <w:t>Design</w:t>
+            </w:r>
+            <w:r>
+              <w:rPr>
+                <w:noProof/>
+                <w:webHidden/>
+              </w:rPr>
+              <w:tab/>
+            </w:r>
+            <w:r>
+              <w:rPr>
+                <w:noProof/>
+                <w:webHidden/>
+              </w:rPr>
+              <w:fldChar w:fldCharType="begin"/>
+            </w:r>
+            <w:r>
+              <w:rPr>
+                <w:noProof/>
+                <w:webHidden/>
+              </w:rPr>
+              <w:instrText xml:space="preserve"> PAGEREF _Toc512363742 \h </w:instrText>
+            </w:r>
+            <w:r>
+              <w:rPr>
+                <w:noProof/>
+                <w:webHidden/>
+              </w:rPr>
+            </w:r>
+            <w:r>
+              <w:rPr>
+                <w:noProof/>
+                <w:webHidden/>
+              </w:rPr>
+              <w:fldChar w:fldCharType="separate"/>
+            </w:r>
+            <w:r>
+              <w:rPr>
+                <w:noProof/>
+                <w:webHidden/>
+              </w:rPr>
+              <w:t>11</w:t>
+            </w:r>
+            <w:r>
+              <w:rPr>
+                <w:noProof/>
+                <w:webHidden/>
+              </w:rPr>
+              <w:fldChar w:fldCharType="end"/>
+            </w:r>
+          </w:hyperlink>
+        </w:p>
+        <w:p>
+          <w:pPr>
+            <w:pStyle w:val="11"/>
+            <w:tabs>
+              <w:tab w:val="left" w:pos="960"/>
+              <w:tab w:val="right" w:leader="dot" w:pos="8296"/>
+            </w:tabs>
+            <w:rPr>
+              <w:rFonts w:asciiTheme="minorHAnsi" w:eastAsiaTheme="minorEastAsia" w:hAnsiTheme="minorHAnsi"/>
+              <w:noProof/>
+              <w:color w:val="auto"/>
+              <w:kern w:val="2"/>
+            </w:rPr>
+          </w:pPr>
+          <w:hyperlink w:anchor="_Toc512363743" w:history="1">
+            <w:r>
+              <w:rPr>
+                <w:rStyle w:val="af3"/>
+                <w:rFonts w:cs="Times New Roman"/>
+                <w:noProof/>
+              </w:rPr>
+              <w:t>3.1</w:t>
+            </w:r>
+            <w:r>
+              <w:rPr>
+                <w:rFonts w:asciiTheme="minorHAnsi" w:eastAsiaTheme="minorEastAsia" w:hAnsiTheme="minorHAnsi"/>
+                <w:noProof/>
+                <w:color w:val="auto"/>
+                <w:kern w:val="2"/>
+              </w:rPr>
+              <w:tab/>
+            </w:r>
+            <w:r>
+              <w:rPr>
+                <w:rStyle w:val="af3"/>
+                <w:rFonts w:cs="Times New Roman"/>
+                <w:noProof/>
+              </w:rPr>
+              <w:t>Logical Architecture</w:t>
+            </w:r>
+            <w:r>
+              <w:rPr>
+                <w:noProof/>
+                <w:webHidden/>
+              </w:rPr>
+              <w:tab/>
+            </w:r>
+            <w:r>
+              <w:rPr>
+                <w:noProof/>
+                <w:webHidden/>
+              </w:rPr>
+              <w:fldChar w:fldCharType="begin"/>
+            </w:r>
+            <w:r>
+              <w:rPr>
+                <w:noProof/>
+                <w:webHidden/>
+              </w:rPr>
+              <w:instrText xml:space="preserve"> PAGEREF _Toc512363743 \h </w:instrText>
+            </w:r>
+            <w:r>
+              <w:rPr>
+                <w:noProof/>
+                <w:webHidden/>
+              </w:rPr>
+            </w:r>
+            <w:r>
+              <w:rPr>
+                <w:noProof/>
+                <w:webHidden/>
+              </w:rPr>
+              <w:fldChar w:fldCharType="separate"/>
+            </w:r>
+            <w:r>
+              <w:rPr>
+                <w:noProof/>
+                <w:webHidden/>
+              </w:rPr>
+              <w:t>11</w:t>
+            </w:r>
+            <w:r>
+              <w:rPr>
+                <w:noProof/>
+                <w:webHidden/>
+              </w:rPr>
+              <w:fldChar w:fldCharType="end"/>
+            </w:r>
+          </w:hyperlink>
+        </w:p>
+        <w:p>
+          <w:pPr>
+            <w:pStyle w:val="11"/>
+            <w:tabs>
+              <w:tab w:val="left" w:pos="960"/>
+              <w:tab w:val="right" w:leader="dot" w:pos="8296"/>
+            </w:tabs>
+            <w:rPr>
+              <w:rFonts w:asciiTheme="minorHAnsi" w:eastAsiaTheme="minorEastAsia" w:hAnsiTheme="minorHAnsi"/>
+              <w:noProof/>
+              <w:color w:val="auto"/>
+              <w:kern w:val="2"/>
+            </w:rPr>
+          </w:pPr>
+          <w:hyperlink w:anchor="_Toc512363744" w:history="1">
+            <w:r>
+              <w:rPr>
+                <w:rStyle w:val="af3"/>
+                <w:rFonts w:cs="Times New Roman"/>
+                <w:noProof/>
+              </w:rPr>
+              <w:t>3.2</w:t>
+            </w:r>
+            <w:r>
+              <w:rPr>
+                <w:rFonts w:asciiTheme="minorHAnsi" w:eastAsiaTheme="minorEastAsia" w:hAnsiTheme="minorHAnsi"/>
+                <w:noProof/>
+                <w:color w:val="auto"/>
+                <w:kern w:val="2"/>
+              </w:rPr>
+              <w:tab/>
+            </w:r>
+            <w:r>
+              <w:rPr>
+                <w:rStyle w:val="af3"/>
+                <w:rFonts w:cs="Times New Roman"/>
+                <w:noProof/>
+              </w:rPr>
+              <w:t>Use-Case Realizations with GRASP Patterns</w:t>
+            </w:r>
+            <w:r>
+              <w:rPr>
+                <w:noProof/>
+                <w:webHidden/>
+              </w:rPr>
+              <w:tab/>
+            </w:r>
+            <w:r>
+              <w:rPr>
+                <w:noProof/>
+                <w:webHidden/>
+              </w:rPr>
+              <w:fldChar w:fldCharType="begin"/>
+            </w:r>
+            <w:r>
+              <w:rPr>
+                <w:noProof/>
+                <w:webHidden/>
+              </w:rPr>
+              <w:instrText xml:space="preserve"> PAGEREF _Toc512363744 \h </w:instrText>
+            </w:r>
+            <w:r>
+              <w:rPr>
+                <w:noProof/>
+                <w:webHidden/>
+              </w:rPr>
+            </w:r>
+            <w:r>
+              <w:rPr>
+                <w:noProof/>
+                <w:webHidden/>
+              </w:rPr>
+              <w:fldChar w:fldCharType="separate"/>
+            </w:r>
+            <w:r>
+              <w:rPr>
+                <w:noProof/>
+                <w:webHidden/>
+              </w:rPr>
+              <w:t>11</w:t>
+            </w:r>
+            <w:r>
+              <w:rPr>
+                <w:noProof/>
+                <w:webHidden/>
+              </w:rPr>
+              <w:fldChar w:fldCharType="end"/>
+            </w:r>
+          </w:hyperlink>
+        </w:p>
+        <w:p>
+          <w:pPr>
+            <w:pStyle w:val="31"/>
+            <w:tabs>
+              <w:tab w:val="left" w:pos="1920"/>
+              <w:tab w:val="right" w:leader="dot" w:pos="8296"/>
+            </w:tabs>
+            <w:rPr>
+              <w:rFonts w:asciiTheme="minorHAnsi" w:eastAsiaTheme="minorEastAsia" w:hAnsiTheme="minorHAnsi"/>
+              <w:noProof/>
+              <w:color w:val="auto"/>
+              <w:kern w:val="2"/>
+            </w:rPr>
+          </w:pPr>
+          <w:hyperlink w:anchor="_Toc512363745" w:history="1">
+            <w:r>
+              <w:rPr>
+                <w:rStyle w:val="af3"/>
+                <w:noProof/>
+              </w:rPr>
+              <w:t>3.2.1</w:t>
+            </w:r>
+            <w:r>
+              <w:rPr>
+                <w:rFonts w:asciiTheme="minorHAnsi" w:eastAsiaTheme="minorEastAsia" w:hAnsiTheme="minorHAnsi"/>
+                <w:noProof/>
+                <w:color w:val="auto"/>
+                <w:kern w:val="2"/>
+              </w:rPr>
+              <w:tab/>
+            </w:r>
+            <w:r>
+              <w:rPr>
+                <w:rStyle w:val="af3"/>
+                <w:noProof/>
+              </w:rPr>
+              <w:t>System Sequence Diagram</w:t>
+            </w:r>
+            <w:r>
+              <w:rPr>
+                <w:noProof/>
+                <w:webHidden/>
+              </w:rPr>
+              <w:tab/>
+            </w:r>
+            <w:r>
+              <w:rPr>
+                <w:noProof/>
+                <w:webHidden/>
+              </w:rPr>
+              <w:fldChar w:fldCharType="begin"/>
+            </w:r>
+            <w:r>
+              <w:rPr>
+                <w:noProof/>
+                <w:webHidden/>
+              </w:rPr>
+              <w:instrText xml:space="preserve"> PAGEREF _Toc512363745 \h </w:instrText>
+            </w:r>
+            <w:r>
+              <w:rPr>
+                <w:noProof/>
+                <w:webHidden/>
+              </w:rPr>
+            </w:r>
+            <w:r>
+              <w:rPr>
+                <w:noProof/>
+                <w:webHidden/>
+              </w:rPr>
+              <w:fldChar w:fldCharType="separate"/>
+            </w:r>
+            <w:r>
+              <w:rPr>
+                <w:noProof/>
+                <w:webHidden/>
+              </w:rPr>
+              <w:t>11</w:t>
+            </w:r>
+            <w:r>
+              <w:rPr>
+                <w:noProof/>
+                <w:webHidden/>
+              </w:rPr>
+              <w:fldChar w:fldCharType="end"/>
+            </w:r>
+          </w:hyperlink>
+        </w:p>
+        <w:p>
+          <w:pPr>
+            <w:pStyle w:val="31"/>
+            <w:tabs>
+              <w:tab w:val="left" w:pos="1920"/>
+              <w:tab w:val="right" w:leader="dot" w:pos="8296"/>
+            </w:tabs>
+            <w:rPr>
+              <w:rFonts w:asciiTheme="minorHAnsi" w:eastAsiaTheme="minorEastAsia" w:hAnsiTheme="minorHAnsi"/>
+              <w:noProof/>
+              <w:color w:val="auto"/>
+              <w:kern w:val="2"/>
+            </w:rPr>
+          </w:pPr>
+          <w:hyperlink w:anchor="_Toc512363746" w:history="1">
+            <w:r>
+              <w:rPr>
+                <w:rStyle w:val="af3"/>
+                <w:noProof/>
+              </w:rPr>
+              <w:t>3.2.2</w:t>
+            </w:r>
+            <w:r>
+              <w:rPr>
+                <w:rFonts w:asciiTheme="minorHAnsi" w:eastAsiaTheme="minorEastAsia" w:hAnsiTheme="minorHAnsi"/>
+                <w:noProof/>
+                <w:color w:val="auto"/>
+                <w:kern w:val="2"/>
+              </w:rPr>
+              <w:tab/>
+            </w:r>
+            <w:r>
+              <w:rPr>
+                <w:rStyle w:val="af3"/>
+                <w:noProof/>
+              </w:rPr>
+              <w:t>Operation Contract</w:t>
+            </w:r>
+            <w:r>
+              <w:rPr>
+                <w:noProof/>
+                <w:webHidden/>
+              </w:rPr>
+              <w:tab/>
+            </w:r>
+            <w:r>
+              <w:rPr>
+                <w:noProof/>
+                <w:webHidden/>
+              </w:rPr>
+              <w:fldChar w:fldCharType="begin"/>
+            </w:r>
+            <w:r>
+              <w:rPr>
+                <w:noProof/>
+                <w:webHidden/>
+              </w:rPr>
+              <w:instrText xml:space="preserve"> PAGEREF _Toc512363746 \h </w:instrText>
+            </w:r>
+            <w:r>
+              <w:rPr>
+                <w:noProof/>
+                <w:webHidden/>
+              </w:rPr>
+            </w:r>
+            <w:r>
+              <w:rPr>
+                <w:noProof/>
+                <w:webHidden/>
+              </w:rPr>
+              <w:fldChar w:fldCharType="separate"/>
+            </w:r>
+            <w:r>
+              <w:rPr>
+                <w:noProof/>
+                <w:webHidden/>
+              </w:rPr>
+              <w:t>14</w:t>
+            </w:r>
+            <w:r>
+              <w:rPr>
+                <w:noProof/>
+                <w:webHidden/>
+              </w:rPr>
+              <w:fldChar w:fldCharType="end"/>
+            </w:r>
+          </w:hyperlink>
+        </w:p>
+        <w:p>
+          <w:pPr>
+            <w:pStyle w:val="11"/>
+            <w:tabs>
+              <w:tab w:val="left" w:pos="480"/>
+              <w:tab w:val="right" w:leader="dot" w:pos="8296"/>
+            </w:tabs>
+            <w:rPr>
+              <w:rFonts w:asciiTheme="minorHAnsi" w:eastAsiaTheme="minorEastAsia" w:hAnsiTheme="minorHAnsi"/>
+              <w:noProof/>
+              <w:color w:val="auto"/>
+              <w:kern w:val="2"/>
+            </w:rPr>
+          </w:pPr>
+          <w:hyperlink w:anchor="_Toc512363747" w:history="1">
+            <w:r>
+              <w:rPr>
+                <w:rStyle w:val="af3"/>
+                <w:rFonts w:cs="Times New Roman"/>
+                <w:b/>
+                <w:noProof/>
+              </w:rPr>
+              <w:t>4.</w:t>
+            </w:r>
+            <w:r>
+              <w:rPr>
+                <w:rFonts w:asciiTheme="minorHAnsi" w:eastAsiaTheme="minorEastAsia" w:hAnsiTheme="minorHAnsi"/>
+                <w:noProof/>
+                <w:color w:val="auto"/>
+                <w:kern w:val="2"/>
+              </w:rPr>
+              <w:tab/>
+            </w:r>
+            <w:r>
+              <w:rPr>
+                <w:rStyle w:val="af3"/>
+                <w:rFonts w:cs="Times New Roman"/>
+                <w:b/>
+                <w:noProof/>
+              </w:rPr>
+              <w:t>Measurement</w:t>
+            </w:r>
+            <w:r>
+              <w:rPr>
+                <w:noProof/>
+                <w:webHidden/>
+              </w:rPr>
+              <w:tab/>
+            </w:r>
+            <w:r>
+              <w:rPr>
+                <w:noProof/>
+                <w:webHidden/>
+              </w:rPr>
+              <w:fldChar w:fldCharType="begin"/>
+            </w:r>
+            <w:r>
+              <w:rPr>
+                <w:noProof/>
+                <w:webHidden/>
+              </w:rPr>
+              <w:instrText xml:space="preserve"> PAGEREF _Toc512363747 \h </w:instrText>
+            </w:r>
+            <w:r>
+              <w:rPr>
+                <w:noProof/>
+                <w:webHidden/>
+              </w:rPr>
+            </w:r>
+            <w:r>
+              <w:rPr>
+                <w:noProof/>
+                <w:webHidden/>
+              </w:rPr>
+              <w:fldChar w:fldCharType="separate"/>
+            </w:r>
+            <w:r>
+              <w:rPr>
+                <w:noProof/>
+                <w:webHidden/>
+              </w:rPr>
+              <w:t>15</w:t>
+            </w:r>
+            <w:r>
+              <w:rPr>
+                <w:noProof/>
+                <w:webHidden/>
+              </w:rPr>
+              <w:fldChar w:fldCharType="end"/>
+            </w:r>
+          </w:hyperlink>
+        </w:p>
+        <w:p>
+          <w:r>
+            <w:rPr>
+              <w:b/>
+              <w:bCs/>
+              <w:lang w:val="zh-TW"/>
+            </w:rPr>
+            <w:fldChar w:fldCharType="end"/>
+          </w:r>
+        </w:p>
+      </w:sdtContent>
+    </w:sdt>
+    <w:p>
+      <w:pPr>
+        <w:widowControl/>
+        <w:rPr>
+          <w:rFonts w:hint="eastAsia"/>
+        </w:rPr>
+      </w:pPr>
+      <w:r>
+        <w:br w:type="page"/>
+      </w:r>
+    </w:p>
     <w:p>
       <w:pPr>
         <w:pStyle w:val="aa"/>
@@ -591,6 +2255,7 @@
           <w:ilvl w:val="0"/>
           <w:numId w:val="3"/>
         </w:numPr>
+        <w:outlineLvl w:val="0"/>
         <w:rPr>
           <w:rFonts w:cs="Times New Roman"/>
           <w:b/>
@@ -598,6 +2263,7 @@
           <w:szCs w:val="40"/>
         </w:rPr>
       </w:pPr>
+      <w:bookmarkStart w:id="1" w:name="_Toc512363731"/>
       <w:r>
         <w:rPr>
           <w:rFonts w:cs="Times New Roman"/>
@@ -608,6 +2274,7 @@
         <w:lastRenderedPageBreak/>
         <w:t>Requirement Document</w:t>
       </w:r>
+      <w:bookmarkEnd w:id="1"/>
     </w:p>
     <w:p>
       <w:pPr>
@@ -617,17 +2284,27 @@
           <w:ilvl w:val="1"/>
           <w:numId w:val="3"/>
         </w:numPr>
+        <w:outlineLvl w:val="1"/>
         <w:rPr>
           <w:rFonts w:cs="Times New Roman"/>
           <w:sz w:val="28"/>
         </w:rPr>
       </w:pPr>
+      <w:bookmarkStart w:id="2" w:name="_Toc512363732"/>
       <w:r>
         <w:rPr>
           <w:rFonts w:cs="Times New Roman"/>
           <w:sz w:val="28"/>
         </w:rPr>
         <w:t>Change History</w:t>
+      </w:r>
+      <w:bookmarkEnd w:id="2"/>
+      <w:r>
+        <w:rPr>
+          <w:rFonts w:cs="Times New Roman"/>
+          <w:sz w:val="28"/>
+        </w:rPr>
+        <w:t xml:space="preserve"> </w:t>
       </w:r>
     </w:p>
     <w:tbl>
@@ -1185,17 +2862,27 @@
           <w:ilvl w:val="1"/>
           <w:numId w:val="3"/>
         </w:numPr>
+        <w:outlineLvl w:val="1"/>
         <w:rPr>
           <w:rFonts w:cs="Times New Roman"/>
           <w:sz w:val="28"/>
         </w:rPr>
       </w:pPr>
+      <w:bookmarkStart w:id="3" w:name="_Toc512363733"/>
       <w:r>
         <w:rPr>
           <w:rFonts w:cs="Times New Roman"/>
           <w:sz w:val="28"/>
         </w:rPr>
-        <w:t xml:space="preserve">Problem Statement </w:t>
+        <w:t>Problem Statement</w:t>
+      </w:r>
+      <w:bookmarkEnd w:id="3"/>
+      <w:r>
+        <w:rPr>
+          <w:rFonts w:cs="Times New Roman"/>
+          <w:sz w:val="28"/>
+        </w:rPr>
+        <w:t xml:space="preserve"> </w:t>
       </w:r>
     </w:p>
     <w:p>
@@ -1255,7 +2942,7 @@
     <w:p>
       <w:pPr>
         <w:spacing w:line="259" w:lineRule="auto"/>
-        <w:ind w:left="240"/>
+        <w:ind w:left="480" w:firstLine="240"/>
       </w:pPr>
       <w:r>
         <w:t>圖表顯示出這段時間內每項事情及其所花費的時數，藉此思考事情</w:t>
@@ -1286,30 +2973,25 @@
     </w:p>
     <w:p>
       <w:pPr>
-        <w:spacing w:line="259" w:lineRule="auto"/>
-        <w:ind w:left="240"/>
-        <w:rPr>
-          <w:rFonts w:hint="eastAsia"/>
-        </w:rPr>
-      </w:pPr>
-    </w:p>
-    <w:p>
-      <w:pPr>
         <w:pStyle w:val="aa"/>
         <w:widowControl/>
         <w:numPr>
           <w:ilvl w:val="1"/>
           <w:numId w:val="3"/>
         </w:numPr>
+        <w:outlineLvl w:val="1"/>
         <w:rPr>
           <w:rFonts w:cs="Times New Roman"/>
+          <w:sz w:val="28"/>
         </w:rPr>
       </w:pPr>
+      <w:bookmarkStart w:id="4" w:name="_Toc512363734"/>
       <w:r>
         <w:rPr>
           <w:rFonts w:cs="Times New Roman" w:hint="eastAsia"/>
           <w:sz w:val="28"/>
         </w:rPr>
+        <w:lastRenderedPageBreak/>
         <w:t>S</w:t>
       </w:r>
       <w:r>
@@ -1347,6 +3029,24 @@
         </w:rPr>
         <w:t>iagram</w:t>
       </w:r>
+      <w:bookmarkEnd w:id="4"/>
+      <w:r>
+        <w:rPr>
+          <w:rFonts w:cs="Times New Roman"/>
+          <w:sz w:val="28"/>
+        </w:rPr>
+        <w:t xml:space="preserve"> </w:t>
+      </w:r>
+    </w:p>
+    <w:p>
+      <w:pPr>
+        <w:pStyle w:val="aa"/>
+        <w:widowControl/>
+        <w:ind w:left="540"/>
+        <w:rPr>
+          <w:rFonts w:cs="Times New Roman"/>
+        </w:rPr>
+      </w:pPr>
     </w:p>
     <w:p>
       <w:pPr>
@@ -1357,18 +3057,10 @@
           <w:noProof/>
         </w:rPr>
         <w:drawing>
-          <wp:anchor distT="0" distB="0" distL="0" distR="0" simplePos="0" relativeHeight="2" behindDoc="1" locked="0" layoutInCell="1" allowOverlap="1">
-            <wp:simplePos x="0" y="0"/>
-            <wp:positionH relativeFrom="column">
-              <wp:posOffset>-453390</wp:posOffset>
-            </wp:positionH>
-            <wp:positionV relativeFrom="paragraph">
-              <wp:posOffset>988695</wp:posOffset>
-            </wp:positionV>
-            <wp:extent cx="5891530" cy="2528570"/>
-            <wp:effectExtent l="0" t="0" r="0" b="5080"/>
-            <wp:wrapSquare wrapText="bothSides"/>
-            <wp:docPr id="1" name="影像1"/>
+          <wp:inline distT="0" distB="0" distL="0" distR="0" wp14:anchorId="5C8E8E98" wp14:editId="64013781">
+            <wp:extent cx="5274310" cy="1203960"/>
+            <wp:effectExtent l="0" t="0" r="2540" b="0"/>
+            <wp:docPr id="11" name="圖片 11"/>
             <wp:cNvGraphicFramePr>
               <a:graphicFrameLocks xmlns:a="http://schemas.openxmlformats.org/drawingml/2006/main" noChangeAspect="1"/>
             </wp:cNvGraphicFramePr>
@@ -1376,10 +3068,8 @@
               <a:graphicData uri="http://schemas.openxmlformats.org/drawingml/2006/picture">
                 <pic:pic xmlns:pic="http://schemas.openxmlformats.org/drawingml/2006/picture">
                   <pic:nvPicPr>
-                    <pic:cNvPr id="1" name="影像1"/>
-                    <pic:cNvPicPr>
-                      <a:picLocks noChangeAspect="1" noChangeArrowheads="1"/>
-                    </pic:cNvPicPr>
+                    <pic:cNvPr id="11" name="context diagram#4.png"/>
+                    <pic:cNvPicPr/>
                   </pic:nvPicPr>
                   <pic:blipFill>
                     <a:blip r:embed="rId8">
@@ -1393,44 +3083,27 @@
                       <a:fillRect/>
                     </a:stretch>
                   </pic:blipFill>
-                  <pic:spPr bwMode="auto">
+                  <pic:spPr>
                     <a:xfrm>
                       <a:off x="0" y="0"/>
-                      <a:ext cx="5891530" cy="2528570"/>
+                      <a:ext cx="5274310" cy="1203960"/>
                     </a:xfrm>
                     <a:prstGeom prst="rect">
                       <a:avLst/>
                     </a:prstGeom>
-                    <a:ln>
-                      <a:noFill/>
-                    </a:ln>
-                    <a:extLst>
-                      <a:ext uri="{53640926-AAD7-44D8-BBD7-CCE9431645EC}">
-                        <a14:shadowObscured xmlns:a14="http://schemas.microsoft.com/office/drawing/2010/main"/>
-                      </a:ext>
-                    </a:extLst>
                   </pic:spPr>
                 </pic:pic>
               </a:graphicData>
             </a:graphic>
-            <wp14:sizeRelH relativeFrom="margin">
-              <wp14:pctWidth>0</wp14:pctWidth>
-            </wp14:sizeRelH>
-            <wp14:sizeRelV relativeFrom="margin">
-              <wp14:pctHeight>0</wp14:pctHeight>
-            </wp14:sizeRelV>
-          </wp:anchor>
+          </wp:inline>
         </w:drawing>
-      </w:r>
-      <w:r>
-        <w:br w:type="page"/>
       </w:r>
     </w:p>
     <w:p>
       <w:pPr>
         <w:widowControl/>
         <w:rPr>
-          <w:color w:val="FF0000"/>
+          <w:rFonts w:hint="eastAsia"/>
         </w:rPr>
       </w:pPr>
     </w:p>
@@ -1442,11 +3115,13 @@
           <w:ilvl w:val="1"/>
           <w:numId w:val="3"/>
         </w:numPr>
+        <w:outlineLvl w:val="1"/>
         <w:rPr>
           <w:rFonts w:cs="Times New Roman"/>
           <w:sz w:val="28"/>
         </w:rPr>
       </w:pPr>
+      <w:bookmarkStart w:id="5" w:name="_Toc512363735"/>
       <w:r>
         <w:rPr>
           <w:rFonts w:cs="Times New Roman" w:hint="eastAsia"/>
@@ -1487,7 +3162,15 @@
           <w:rFonts w:cs="Times New Roman"/>
           <w:sz w:val="28"/>
         </w:rPr>
-        <w:t xml:space="preserve">eatures </w:t>
+        <w:t>eatures</w:t>
+      </w:r>
+      <w:bookmarkEnd w:id="5"/>
+      <w:r>
+        <w:rPr>
+          <w:rFonts w:cs="Times New Roman"/>
+          <w:sz w:val="28"/>
+        </w:rPr>
+        <w:t xml:space="preserve"> </w:t>
       </w:r>
     </w:p>
     <w:p>
@@ -1862,21 +3545,32 @@
           <w:ilvl w:val="1"/>
           <w:numId w:val="3"/>
         </w:numPr>
+        <w:outlineLvl w:val="1"/>
         <w:rPr>
           <w:sz w:val="28"/>
         </w:rPr>
       </w:pPr>
+      <w:bookmarkStart w:id="6" w:name="_Toc512363736"/>
       <w:r>
         <w:rPr>
           <w:sz w:val="28"/>
         </w:rPr>
-        <w:t xml:space="preserve">Use Case Diagram </w:t>
+        <w:t>Use Case Diagram</w:t>
+      </w:r>
+      <w:bookmarkEnd w:id="6"/>
+      <w:r>
+        <w:rPr>
+          <w:sz w:val="28"/>
+        </w:rPr>
+        <w:t xml:space="preserve"> </w:t>
       </w:r>
     </w:p>
     <w:p>
       <w:pPr>
         <w:pStyle w:val="aa"/>
         <w:widowControl/>
+        <w:ind w:left="540"/>
+        <w:outlineLvl w:val="1"/>
         <w:rPr>
           <w:sz w:val="28"/>
         </w:rPr>
@@ -1884,24 +3578,23 @@
     </w:p>
     <w:p>
       <w:pPr>
-        <w:pStyle w:val="aa"/>
         <w:widowControl/>
         <w:jc w:val="center"/>
         <w:rPr>
-          <w:rFonts w:hint="eastAsia"/>
           <w:sz w:val="28"/>
         </w:rPr>
       </w:pPr>
       <w:r>
         <w:rPr>
+          <w:rFonts w:hint="eastAsia"/>
           <w:noProof/>
           <w:sz w:val="28"/>
         </w:rPr>
         <w:drawing>
-          <wp:inline distT="0" distB="0" distL="0" distR="0">
-            <wp:extent cx="3781626" cy="5200650"/>
-            <wp:effectExtent l="0" t="0" r="9525" b="0"/>
-            <wp:docPr id="4" name="圖片 4"/>
+          <wp:inline distT="0" distB="0" distL="0" distR="0" wp14:anchorId="1DBB4B59" wp14:editId="354655FF">
+            <wp:extent cx="3529975" cy="3997715"/>
+            <wp:effectExtent l="0" t="0" r="0" b="3175"/>
+            <wp:docPr id="12" name="圖片 12"/>
             <wp:cNvGraphicFramePr>
               <a:graphicFrameLocks xmlns:a="http://schemas.openxmlformats.org/drawingml/2006/main" noChangeAspect="1"/>
             </wp:cNvGraphicFramePr>
@@ -1909,7 +3602,7 @@
               <a:graphicData uri="http://schemas.openxmlformats.org/drawingml/2006/picture">
                 <pic:pic xmlns:pic="http://schemas.openxmlformats.org/drawingml/2006/picture">
                   <pic:nvPicPr>
-                    <pic:cNvPr id="4" name="Use Case#3.png"/>
+                    <pic:cNvPr id="12" name="Use Case#4.png"/>
                     <pic:cNvPicPr/>
                   </pic:nvPicPr>
                   <pic:blipFill>
@@ -1927,7 +3620,7 @@
                   <pic:spPr>
                     <a:xfrm>
                       <a:off x="0" y="0"/>
-                      <a:ext cx="3787908" cy="5209290"/>
+                      <a:ext cx="3541532" cy="4010803"/>
                     </a:xfrm>
                     <a:prstGeom prst="rect">
                       <a:avLst/>
@@ -1944,40 +3637,11 @@
       <w:pPr>
         <w:pStyle w:val="aa"/>
         <w:widowControl/>
-        <w:jc w:val="center"/>
-        <w:rPr>
-          <w:sz w:val="28"/>
-        </w:rPr>
-      </w:pPr>
-    </w:p>
-    <w:p>
-      <w:pPr>
-        <w:pStyle w:val="aa"/>
-        <w:widowControl/>
-        <w:jc w:val="center"/>
-        <w:rPr>
-          <w:rFonts w:hint="eastAsia"/>
-          <w:sz w:val="28"/>
-        </w:rPr>
-      </w:pPr>
-    </w:p>
-    <w:p>
-      <w:pPr>
-        <w:pStyle w:val="aa"/>
-        <w:widowControl/>
-        <w:rPr>
-          <w:sz w:val="28"/>
-        </w:rPr>
-      </w:pPr>
-    </w:p>
-    <w:p>
-      <w:pPr>
-        <w:pStyle w:val="aa"/>
-        <w:widowControl/>
         <w:numPr>
           <w:ilvl w:val="1"/>
           <w:numId w:val="3"/>
         </w:numPr>
+        <w:outlineLvl w:val="1"/>
         <w:rPr>
           <w:sz w:val="28"/>
         </w:rPr>
@@ -1987,8 +3651,33 @@
           <w:sz w:val="28"/>
         </w:rPr>
         <w:lastRenderedPageBreak/>
-        <w:t xml:space="preserve"> Use Cases </w:t>
+        <w:t xml:space="preserve"> </w:t>
       </w:r>
+      <w:bookmarkStart w:id="7" w:name="_Toc512363737"/>
+      <w:r>
+        <w:rPr>
+          <w:sz w:val="28"/>
+        </w:rPr>
+        <w:t>Use Cases</w:t>
+      </w:r>
+      <w:bookmarkEnd w:id="7"/>
+      <w:r>
+        <w:rPr>
+          <w:sz w:val="28"/>
+        </w:rPr>
+        <w:t xml:space="preserve"> </w:t>
+      </w:r>
+    </w:p>
+    <w:p>
+      <w:pPr>
+        <w:pStyle w:val="aa"/>
+        <w:widowControl/>
+        <w:ind w:left="540"/>
+        <w:outlineLvl w:val="1"/>
+        <w:rPr>
+          <w:sz w:val="28"/>
+        </w:rPr>
+      </w:pPr>
     </w:p>
     <w:tbl>
       <w:tblPr>
@@ -2735,6 +4424,7 @@
               <w:rPr>
                 <w:rFonts w:hint="eastAsia"/>
               </w:rPr>
+              <w:lastRenderedPageBreak/>
               <w:t>只</w:t>
             </w:r>
             <w:r>
@@ -2765,7 +4455,6 @@
               </w:numPr>
             </w:pPr>
             <w:r>
-              <w:lastRenderedPageBreak/>
               <w:t>系統不會加入將事件加入到事件清單</w:t>
             </w:r>
             <w:r>
@@ -3715,6 +5404,7 @@
               </w:numPr>
             </w:pPr>
             <w:r>
+              <w:lastRenderedPageBreak/>
               <w:t>使用者輸入空白或者未輸入任何東西。</w:t>
             </w:r>
           </w:p>
@@ -3730,7 +5420,6 @@
               <w:rPr>
                 <w:rFonts w:hint="eastAsia"/>
               </w:rPr>
-              <w:lastRenderedPageBreak/>
               <w:t>系統頁面會顯示空白的搜尋結果。</w:t>
             </w:r>
           </w:p>
@@ -4887,6 +6576,7 @@
           </w:tcPr>
           <w:p>
             <w:r>
+              <w:lastRenderedPageBreak/>
               <w:t>Primary Actor</w:t>
             </w:r>
           </w:p>
@@ -4943,11 +6633,7 @@
               <w:t>：</w:t>
             </w:r>
             <w:r>
-              <w:t>使用者想要將統計結果以檔案</w:t>
-            </w:r>
-            <w:r>
-              <w:lastRenderedPageBreak/>
-              <w:t>的方式儲存</w:t>
+              <w:t>使用者想要將統計結果以檔案的方式儲存</w:t>
             </w:r>
             <w:r>
               <w:rPr>
@@ -4972,7 +6658,6 @@
           </w:tcPr>
           <w:p>
             <w:r>
-              <w:lastRenderedPageBreak/>
               <w:t>Preconditions</w:t>
             </w:r>
           </w:p>
@@ -5528,6 +7213,9 @@
     <w:p>
       <w:pPr>
         <w:widowControl/>
+        <w:rPr>
+          <w:rFonts w:hint="eastAsia"/>
+        </w:rPr>
       </w:pPr>
     </w:p>
     <w:tbl>
@@ -5603,779 +7291,6 @@
           </w:tcPr>
           <w:p>
             <w:r>
-              <w:rPr>
-                <w:rFonts w:hint="eastAsia"/>
-              </w:rPr>
-              <w:t>匯入</w:t>
-            </w:r>
-            <w:r>
-              <w:t>課表</w:t>
-            </w:r>
-          </w:p>
-        </w:tc>
-      </w:tr>
-      <w:tr>
-        <w:tc>
-          <w:tcPr>
-            <w:tcW w:w="3818" w:type="dxa"/>
-            <w:shd w:val="clear" w:color="auto" w:fill="auto"/>
-            <w:tcMar>
-              <w:left w:w="103" w:type="dxa"/>
-            </w:tcMar>
-          </w:tcPr>
-          <w:p>
-            <w:r>
-              <w:t>Scope</w:t>
-            </w:r>
-          </w:p>
-        </w:tc>
-        <w:tc>
-          <w:tcPr>
-            <w:tcW w:w="4468" w:type="dxa"/>
-            <w:shd w:val="clear" w:color="auto" w:fill="auto"/>
-            <w:tcMar>
-              <w:left w:w="103" w:type="dxa"/>
-            </w:tcMar>
-          </w:tcPr>
-          <w:p>
-            <w:r>
-              <w:t>Timelog System</w:t>
-            </w:r>
-            <w:r>
-              <w:t>.</w:t>
-            </w:r>
-          </w:p>
-        </w:tc>
-      </w:tr>
-      <w:tr>
-        <w:tc>
-          <w:tcPr>
-            <w:tcW w:w="3818" w:type="dxa"/>
-            <w:shd w:val="clear" w:color="auto" w:fill="auto"/>
-            <w:tcMar>
-              <w:left w:w="103" w:type="dxa"/>
-            </w:tcMar>
-          </w:tcPr>
-          <w:p>
-            <w:r>
-              <w:t>Level</w:t>
-            </w:r>
-          </w:p>
-        </w:tc>
-        <w:tc>
-          <w:tcPr>
-            <w:tcW w:w="4468" w:type="dxa"/>
-            <w:shd w:val="clear" w:color="auto" w:fill="auto"/>
-            <w:tcMar>
-              <w:left w:w="103" w:type="dxa"/>
-            </w:tcMar>
-          </w:tcPr>
-          <w:p>
-            <w:r>
-              <w:t>User goal(sub)</w:t>
-            </w:r>
-            <w:r>
-              <w:t>.</w:t>
-            </w:r>
-          </w:p>
-        </w:tc>
-      </w:tr>
-      <w:tr>
-        <w:tc>
-          <w:tcPr>
-            <w:tcW w:w="3818" w:type="dxa"/>
-            <w:shd w:val="clear" w:color="auto" w:fill="auto"/>
-            <w:tcMar>
-              <w:left w:w="103" w:type="dxa"/>
-            </w:tcMar>
-          </w:tcPr>
-          <w:p>
-            <w:r>
-              <w:t>Primary Actor</w:t>
-            </w:r>
-          </w:p>
-        </w:tc>
-        <w:tc>
-          <w:tcPr>
-            <w:tcW w:w="4468" w:type="dxa"/>
-            <w:shd w:val="clear" w:color="auto" w:fill="auto"/>
-            <w:tcMar>
-              <w:left w:w="103" w:type="dxa"/>
-            </w:tcMar>
-          </w:tcPr>
-          <w:p>
-            <w:r>
-              <w:t>Student</w:t>
-            </w:r>
-            <w:r>
-              <w:t>.</w:t>
-            </w:r>
-          </w:p>
-        </w:tc>
-      </w:tr>
-      <w:tr>
-        <w:tc>
-          <w:tcPr>
-            <w:tcW w:w="3818" w:type="dxa"/>
-            <w:shd w:val="clear" w:color="auto" w:fill="auto"/>
-            <w:tcMar>
-              <w:left w:w="103" w:type="dxa"/>
-            </w:tcMar>
-          </w:tcPr>
-          <w:p>
-            <w:r>
-              <w:t>Stakeholders and Interests</w:t>
-            </w:r>
-          </w:p>
-        </w:tc>
-        <w:tc>
-          <w:tcPr>
-            <w:tcW w:w="4468" w:type="dxa"/>
-            <w:shd w:val="clear" w:color="auto" w:fill="auto"/>
-            <w:tcMar>
-              <w:left w:w="103" w:type="dxa"/>
-            </w:tcMar>
-          </w:tcPr>
-          <w:p>
-            <w:r>
-              <w:t>Student</w:t>
-            </w:r>
-            <w:r>
-              <w:rPr>
-                <w:rFonts w:hint="eastAsia"/>
-              </w:rPr>
-              <w:t>：</w:t>
-            </w:r>
-            <w:r>
-              <w:t>使用者登入系統後，進行匯入課表的動作。</w:t>
-            </w:r>
-          </w:p>
-        </w:tc>
-      </w:tr>
-      <w:tr>
-        <w:tc>
-          <w:tcPr>
-            <w:tcW w:w="3818" w:type="dxa"/>
-            <w:shd w:val="clear" w:color="auto" w:fill="auto"/>
-            <w:tcMar>
-              <w:left w:w="103" w:type="dxa"/>
-            </w:tcMar>
-          </w:tcPr>
-          <w:p>
-            <w:r>
-              <w:t>Preconditions</w:t>
-            </w:r>
-          </w:p>
-        </w:tc>
-        <w:tc>
-          <w:tcPr>
-            <w:tcW w:w="4468" w:type="dxa"/>
-            <w:shd w:val="clear" w:color="auto" w:fill="auto"/>
-            <w:tcMar>
-              <w:left w:w="103" w:type="dxa"/>
-            </w:tcMar>
-          </w:tcPr>
-          <w:p>
-            <w:r>
-              <w:t>使用者是</w:t>
-            </w:r>
-            <w:r>
-              <w:t>NTUT</w:t>
-            </w:r>
-            <w:r>
-              <w:t>學生</w:t>
-            </w:r>
-            <w:r>
-              <w:rPr>
-                <w:rFonts w:hint="eastAsia"/>
-              </w:rPr>
-              <w:t>。</w:t>
-            </w:r>
-          </w:p>
-        </w:tc>
-      </w:tr>
-      <w:tr>
-        <w:tc>
-          <w:tcPr>
-            <w:tcW w:w="3818" w:type="dxa"/>
-            <w:shd w:val="clear" w:color="auto" w:fill="auto"/>
-            <w:tcMar>
-              <w:left w:w="103" w:type="dxa"/>
-            </w:tcMar>
-          </w:tcPr>
-          <w:p>
-            <w:r>
-              <w:t>Success Guarantee</w:t>
-            </w:r>
-          </w:p>
-        </w:tc>
-        <w:tc>
-          <w:tcPr>
-            <w:tcW w:w="4468" w:type="dxa"/>
-            <w:shd w:val="clear" w:color="auto" w:fill="auto"/>
-            <w:tcMar>
-              <w:left w:w="103" w:type="dxa"/>
-            </w:tcMar>
-          </w:tcPr>
-          <w:p>
-            <w:r>
-              <w:rPr>
-                <w:rFonts w:hint="eastAsia"/>
-                <w:color w:val="000000" w:themeColor="text1"/>
-              </w:rPr>
-              <w:t>系統</w:t>
-            </w:r>
-            <w:r>
-              <w:rPr>
-                <w:rFonts w:hint="eastAsia"/>
-                <w:color w:val="000000" w:themeColor="text1"/>
-              </w:rPr>
-              <w:t>根據使用者選擇的日期範圍，將</w:t>
-            </w:r>
-            <w:r>
-              <w:rPr>
-                <w:rFonts w:hint="eastAsia"/>
-                <w:color w:val="000000" w:themeColor="text1"/>
-              </w:rPr>
-              <w:t>課程添加至事件清單中。</w:t>
-            </w:r>
-          </w:p>
-        </w:tc>
-      </w:tr>
-      <w:tr>
-        <w:tc>
-          <w:tcPr>
-            <w:tcW w:w="3818" w:type="dxa"/>
-            <w:shd w:val="clear" w:color="auto" w:fill="auto"/>
-            <w:tcMar>
-              <w:left w:w="103" w:type="dxa"/>
-            </w:tcMar>
-          </w:tcPr>
-          <w:p>
-            <w:r>
-              <w:t>Main Success Scenario</w:t>
-            </w:r>
-          </w:p>
-        </w:tc>
-        <w:tc>
-          <w:tcPr>
-            <w:tcW w:w="4468" w:type="dxa"/>
-            <w:shd w:val="clear" w:color="auto" w:fill="auto"/>
-            <w:tcMar>
-              <w:left w:w="103" w:type="dxa"/>
-            </w:tcMar>
-          </w:tcPr>
-          <w:p>
-            <w:pPr>
-              <w:pStyle w:val="aa"/>
-              <w:numPr>
-                <w:ilvl w:val="0"/>
-                <w:numId w:val="12"/>
-              </w:numPr>
-            </w:pPr>
-            <w:r>
-              <w:t>使用者登入系統。</w:t>
-            </w:r>
-          </w:p>
-          <w:p>
-            <w:pPr>
-              <w:pStyle w:val="aa"/>
-              <w:numPr>
-                <w:ilvl w:val="0"/>
-                <w:numId w:val="12"/>
-              </w:numPr>
-              <w:rPr>
-                <w:rFonts w:ascii="標楷體" w:hAnsi="標楷體"/>
-              </w:rPr>
-            </w:pPr>
-            <w:r>
-              <w:rPr>
-                <w:rFonts w:ascii="標楷體" w:hAnsi="標楷體"/>
-              </w:rPr>
-              <w:t>使用者選擇匯入課表</w:t>
-            </w:r>
-            <w:r>
-              <w:rPr>
-                <w:rFonts w:ascii="標楷體" w:hAnsi="標楷體" w:hint="eastAsia"/>
-              </w:rPr>
-              <w:t>。</w:t>
-            </w:r>
-          </w:p>
-          <w:p>
-            <w:pPr>
-              <w:pStyle w:val="aa"/>
-              <w:numPr>
-                <w:ilvl w:val="0"/>
-                <w:numId w:val="12"/>
-              </w:numPr>
-              <w:rPr>
-                <w:rFonts w:ascii="標楷體" w:hAnsi="標楷體"/>
-              </w:rPr>
-            </w:pPr>
-            <w:r>
-              <w:rPr>
-                <w:rFonts w:ascii="標楷體" w:hAnsi="標楷體" w:hint="eastAsia"/>
-              </w:rPr>
-              <w:t>使用者選擇日期範圍。</w:t>
-            </w:r>
-          </w:p>
-          <w:p>
-            <w:pPr>
-              <w:pStyle w:val="aa"/>
-              <w:numPr>
-                <w:ilvl w:val="0"/>
-                <w:numId w:val="12"/>
-              </w:numPr>
-              <w:rPr>
-                <w:rFonts w:ascii="標楷體" w:hAnsi="標楷體"/>
-              </w:rPr>
-            </w:pPr>
-            <w:r>
-              <w:rPr>
-                <w:rFonts w:ascii="標楷體" w:hAnsi="標楷體"/>
-              </w:rPr>
-              <w:t>系統將課表資訊加入到事件清單並</w:t>
-            </w:r>
-            <w:r>
-              <w:rPr>
-                <w:rFonts w:ascii="標楷體" w:hAnsi="標楷體" w:hint="eastAsia"/>
-              </w:rPr>
-              <w:t>儲存</w:t>
-            </w:r>
-            <w:r>
-              <w:rPr>
-                <w:rFonts w:ascii="標楷體" w:hAnsi="標楷體"/>
-              </w:rPr>
-              <w:t>。</w:t>
-            </w:r>
-          </w:p>
-          <w:p>
-            <w:pPr>
-              <w:pStyle w:val="aa"/>
-              <w:numPr>
-                <w:ilvl w:val="0"/>
-                <w:numId w:val="12"/>
-              </w:numPr>
-              <w:rPr>
-                <w:rFonts w:ascii="標楷體" w:hAnsi="標楷體"/>
-              </w:rPr>
-            </w:pPr>
-            <w:r>
-              <w:rPr>
-                <w:rFonts w:ascii="標楷體" w:hAnsi="標楷體"/>
-              </w:rPr>
-              <w:t>系統在畫面上顯示事件清單。</w:t>
-            </w:r>
-          </w:p>
-        </w:tc>
-      </w:tr>
-      <w:tr>
-        <w:tc>
-          <w:tcPr>
-            <w:tcW w:w="3818" w:type="dxa"/>
-            <w:shd w:val="clear" w:color="auto" w:fill="auto"/>
-            <w:tcMar>
-              <w:left w:w="103" w:type="dxa"/>
-            </w:tcMar>
-          </w:tcPr>
-          <w:p>
-            <w:pPr>
-              <w:tabs>
-                <w:tab w:val="left" w:pos="585"/>
-              </w:tabs>
-            </w:pPr>
-            <w:r>
-              <w:t>Extensions</w:t>
-            </w:r>
-          </w:p>
-        </w:tc>
-        <w:tc>
-          <w:tcPr>
-            <w:tcW w:w="4468" w:type="dxa"/>
-            <w:shd w:val="clear" w:color="auto" w:fill="auto"/>
-            <w:tcMar>
-              <w:left w:w="103" w:type="dxa"/>
-            </w:tcMar>
-          </w:tcPr>
-          <w:p>
-            <w:pPr>
-              <w:pStyle w:val="aa"/>
-              <w:numPr>
-                <w:ilvl w:val="0"/>
-                <w:numId w:val="40"/>
-              </w:numPr>
-            </w:pPr>
-            <w:r>
-              <w:rPr>
-                <w:rFonts w:hint="eastAsia"/>
-              </w:rPr>
-              <w:t>使用者所選擇的課表格式不支援：</w:t>
-            </w:r>
-          </w:p>
-          <w:p>
-            <w:pPr>
-              <w:pStyle w:val="aa"/>
-              <w:numPr>
-                <w:ilvl w:val="0"/>
-                <w:numId w:val="41"/>
-              </w:numPr>
-            </w:pPr>
-            <w:r>
-              <w:rPr>
-                <w:rFonts w:hint="eastAsia"/>
-              </w:rPr>
-              <w:t>匯入的課表與系統支援的欄位名稱不同，無法進行</w:t>
-            </w:r>
-            <w:r>
-              <w:rPr>
-                <w:rFonts w:hint="eastAsia"/>
-              </w:rPr>
-              <w:t>內容</w:t>
-            </w:r>
-            <w:r>
-              <w:rPr>
-                <w:rFonts w:hint="eastAsia"/>
-              </w:rPr>
-              <w:t>解析。</w:t>
-            </w:r>
-          </w:p>
-          <w:p>
-            <w:pPr>
-              <w:pStyle w:val="aa"/>
-              <w:numPr>
-                <w:ilvl w:val="0"/>
-                <w:numId w:val="41"/>
-              </w:numPr>
-            </w:pPr>
-            <w:r>
-              <w:rPr>
-                <w:rFonts w:hint="eastAsia"/>
-              </w:rPr>
-              <w:lastRenderedPageBreak/>
-              <w:t>無法解析內容會</w:t>
-            </w:r>
-            <w:r>
-              <w:rPr>
-                <w:rFonts w:hint="eastAsia"/>
-              </w:rPr>
-              <w:t>導致課表</w:t>
-            </w:r>
-            <w:r>
-              <w:rPr>
-                <w:rFonts w:hint="eastAsia"/>
-              </w:rPr>
-              <w:t>內容錯誤</w:t>
-            </w:r>
-            <w:r>
-              <w:rPr>
-                <w:rFonts w:hint="eastAsia"/>
-              </w:rPr>
-              <w:t>。</w:t>
-            </w:r>
-          </w:p>
-          <w:p>
-            <w:pPr>
-              <w:pStyle w:val="aa"/>
-              <w:numPr>
-                <w:ilvl w:val="0"/>
-                <w:numId w:val="40"/>
-              </w:numPr>
-            </w:pPr>
-            <w:r>
-              <w:rPr>
-                <w:rFonts w:hint="eastAsia"/>
-              </w:rPr>
-              <w:t>使用者匯入的檔案類型不支援</w:t>
-            </w:r>
-            <w:r>
-              <w:rPr>
-                <w:rFonts w:hint="eastAsia"/>
-              </w:rPr>
-              <w:t>：</w:t>
-            </w:r>
-          </w:p>
-          <w:p>
-            <w:pPr>
-              <w:pStyle w:val="aa"/>
-              <w:numPr>
-                <w:ilvl w:val="0"/>
-                <w:numId w:val="42"/>
-              </w:numPr>
-              <w:rPr>
-                <w:color w:val="FF0000"/>
-              </w:rPr>
-            </w:pPr>
-            <w:r>
-              <w:rPr>
-                <w:rFonts w:hint="eastAsia"/>
-              </w:rPr>
-              <w:t>系</w:t>
-            </w:r>
-            <w:r>
-              <w:rPr>
-                <w:rFonts w:hint="eastAsia"/>
-              </w:rPr>
-              <w:t>統無法支援使用者匯入的檔案類型，並</w:t>
-            </w:r>
-            <w:r>
-              <w:rPr>
-                <w:rFonts w:hint="eastAsia"/>
-              </w:rPr>
-              <w:t>提示使用者</w:t>
-            </w:r>
-            <w:r>
-              <w:rPr>
-                <w:rFonts w:hint="eastAsia"/>
-              </w:rPr>
-              <w:t>可接受</w:t>
-            </w:r>
-            <w:r>
-              <w:rPr>
-                <w:rFonts w:hint="eastAsia"/>
-              </w:rPr>
-              <w:t>的</w:t>
-            </w:r>
-            <w:r>
-              <w:rPr>
-                <w:rFonts w:hint="eastAsia"/>
-              </w:rPr>
-              <w:t>檔案</w:t>
-            </w:r>
-            <w:r>
-              <w:rPr>
-                <w:rFonts w:hint="eastAsia"/>
-              </w:rPr>
-              <w:t>格式。</w:t>
-            </w:r>
-          </w:p>
-        </w:tc>
-      </w:tr>
-      <w:tr>
-        <w:tc>
-          <w:tcPr>
-            <w:tcW w:w="3818" w:type="dxa"/>
-            <w:shd w:val="clear" w:color="auto" w:fill="auto"/>
-            <w:tcMar>
-              <w:left w:w="103" w:type="dxa"/>
-            </w:tcMar>
-          </w:tcPr>
-          <w:p>
-            <w:r>
-              <w:lastRenderedPageBreak/>
-              <w:t>Special Requirements</w:t>
-            </w:r>
-          </w:p>
-        </w:tc>
-        <w:tc>
-          <w:tcPr>
-            <w:tcW w:w="4468" w:type="dxa"/>
-            <w:shd w:val="clear" w:color="auto" w:fill="auto"/>
-            <w:tcMar>
-              <w:left w:w="103" w:type="dxa"/>
-            </w:tcMar>
-          </w:tcPr>
-          <w:p>
-            <w:r>
-              <w:rPr>
-                <w:rFonts w:hint="eastAsia"/>
-              </w:rPr>
-              <w:t>None</w:t>
-            </w:r>
-            <w:r>
-              <w:t>.</w:t>
-            </w:r>
-          </w:p>
-        </w:tc>
-      </w:tr>
-      <w:tr>
-        <w:tc>
-          <w:tcPr>
-            <w:tcW w:w="3818" w:type="dxa"/>
-            <w:shd w:val="clear" w:color="auto" w:fill="auto"/>
-            <w:tcMar>
-              <w:left w:w="103" w:type="dxa"/>
-            </w:tcMar>
-          </w:tcPr>
-          <w:p>
-            <w:r>
-              <w:t>Technology and Data Variations List</w:t>
-            </w:r>
-          </w:p>
-        </w:tc>
-        <w:tc>
-          <w:tcPr>
-            <w:tcW w:w="4468" w:type="dxa"/>
-            <w:shd w:val="clear" w:color="auto" w:fill="auto"/>
-            <w:tcMar>
-              <w:left w:w="103" w:type="dxa"/>
-            </w:tcMar>
-          </w:tcPr>
-          <w:p>
-            <w:r>
-              <w:rPr>
-                <w:rFonts w:hint="eastAsia"/>
-              </w:rPr>
-              <w:t>None</w:t>
-            </w:r>
-            <w:r>
-              <w:t>.</w:t>
-            </w:r>
-          </w:p>
-        </w:tc>
-      </w:tr>
-      <w:tr>
-        <w:tc>
-          <w:tcPr>
-            <w:tcW w:w="3818" w:type="dxa"/>
-            <w:shd w:val="clear" w:color="auto" w:fill="auto"/>
-            <w:tcMar>
-              <w:left w:w="103" w:type="dxa"/>
-            </w:tcMar>
-          </w:tcPr>
-          <w:p>
-            <w:pPr>
-              <w:tabs>
-                <w:tab w:val="left" w:pos="1038"/>
-              </w:tabs>
-            </w:pPr>
-            <w:r>
-              <w:t>Frequency of Occurrence</w:t>
-            </w:r>
-          </w:p>
-        </w:tc>
-        <w:tc>
-          <w:tcPr>
-            <w:tcW w:w="4468" w:type="dxa"/>
-            <w:shd w:val="clear" w:color="auto" w:fill="auto"/>
-            <w:tcMar>
-              <w:left w:w="103" w:type="dxa"/>
-            </w:tcMar>
-          </w:tcPr>
-          <w:p>
-            <w:r>
-              <w:t>S</w:t>
-            </w:r>
-            <w:r>
-              <w:t>eldom</w:t>
-            </w:r>
-            <w:r>
-              <w:t>.</w:t>
-            </w:r>
-          </w:p>
-        </w:tc>
-      </w:tr>
-      <w:tr>
-        <w:tc>
-          <w:tcPr>
-            <w:tcW w:w="3818" w:type="dxa"/>
-            <w:shd w:val="clear" w:color="auto" w:fill="auto"/>
-            <w:tcMar>
-              <w:left w:w="103" w:type="dxa"/>
-            </w:tcMar>
-          </w:tcPr>
-          <w:p>
-            <w:r>
-              <w:t>Open Issues</w:t>
-            </w:r>
-          </w:p>
-        </w:tc>
-        <w:tc>
-          <w:tcPr>
-            <w:tcW w:w="4468" w:type="dxa"/>
-            <w:shd w:val="clear" w:color="auto" w:fill="auto"/>
-            <w:tcMar>
-              <w:left w:w="103" w:type="dxa"/>
-            </w:tcMar>
-          </w:tcPr>
-          <w:p>
-            <w:r>
-              <w:rPr>
-                <w:rFonts w:hint="eastAsia"/>
-              </w:rPr>
-              <w:t>None.</w:t>
-            </w:r>
-          </w:p>
-        </w:tc>
-      </w:tr>
-    </w:tbl>
-    <w:p>
-      <w:pPr>
-        <w:widowControl/>
-      </w:pPr>
-    </w:p>
-    <w:tbl>
-      <w:tblPr>
-        <w:tblStyle w:val="ae"/>
-        <w:tblW w:w="8286" w:type="dxa"/>
-        <w:tblInd w:w="5" w:type="dxa"/>
-        <w:tblCellMar>
-          <w:left w:w="103" w:type="dxa"/>
-        </w:tblCellMar>
-        <w:tblLook w:val="04A0" w:firstRow="1" w:lastRow="0" w:firstColumn="1" w:lastColumn="0" w:noHBand="0" w:noVBand="1"/>
-      </w:tblPr>
-      <w:tblGrid>
-        <w:gridCol w:w="3818"/>
-        <w:gridCol w:w="4468"/>
-      </w:tblGrid>
-      <w:tr>
-        <w:tc>
-          <w:tcPr>
-            <w:tcW w:w="3818" w:type="dxa"/>
-            <w:shd w:val="clear" w:color="auto" w:fill="auto"/>
-            <w:tcMar>
-              <w:left w:w="103" w:type="dxa"/>
-            </w:tcMar>
-          </w:tcPr>
-          <w:p>
-            <w:r>
-              <w:t>Use Case ID</w:t>
-            </w:r>
-          </w:p>
-        </w:tc>
-        <w:tc>
-          <w:tcPr>
-            <w:tcW w:w="4468" w:type="dxa"/>
-            <w:shd w:val="clear" w:color="auto" w:fill="auto"/>
-            <w:tcMar>
-              <w:left w:w="103" w:type="dxa"/>
-            </w:tcMar>
-          </w:tcPr>
-          <w:p>
-            <w:pPr>
-              <w:pStyle w:val="aa"/>
-              <w:numPr>
-                <w:ilvl w:val="0"/>
-                <w:numId w:val="8"/>
-              </w:numPr>
-            </w:pPr>
-          </w:p>
-        </w:tc>
-      </w:tr>
-      <w:tr>
-        <w:tc>
-          <w:tcPr>
-            <w:tcW w:w="3818" w:type="dxa"/>
-            <w:shd w:val="clear" w:color="auto" w:fill="auto"/>
-            <w:tcMar>
-              <w:left w:w="103" w:type="dxa"/>
-            </w:tcMar>
-          </w:tcPr>
-          <w:p>
-            <w:r>
-              <w:t>Use Case Name</w:t>
-            </w:r>
-          </w:p>
-        </w:tc>
-        <w:tc>
-          <w:tcPr>
-            <w:tcW w:w="4468" w:type="dxa"/>
-            <w:shd w:val="clear" w:color="auto" w:fill="auto"/>
-            <w:tcMar>
-              <w:left w:w="103" w:type="dxa"/>
-            </w:tcMar>
-          </w:tcPr>
-          <w:p>
-            <w:r>
               <w:t>管理</w:t>
             </w:r>
             <w:r>
@@ -6939,6 +7854,7 @@
               </w:tabs>
             </w:pPr>
             <w:r>
+              <w:lastRenderedPageBreak/>
               <w:t>Extensions</w:t>
             </w:r>
           </w:p>
@@ -7076,14 +7992,7 @@
               <w:rPr>
                 <w:rFonts w:hint="eastAsia"/>
               </w:rPr>
-              <w:t>系統會通知使用者輸入不符合</w:t>
-            </w:r>
-            <w:r>
-              <w:rPr>
-                <w:rFonts w:hint="eastAsia"/>
-              </w:rPr>
-              <w:lastRenderedPageBreak/>
-              <w:t>格式並提示使用者正確的格式。</w:t>
+              <w:t>系統會通知使用者輸入不符合格式並提示使用者正確的格式。</w:t>
             </w:r>
           </w:p>
           <w:p>
@@ -7132,7 +8041,6 @@
           </w:tcPr>
           <w:p>
             <w:r>
-              <w:lastRenderedPageBreak/>
               <w:t>Special Requirements</w:t>
             </w:r>
           </w:p>
@@ -7275,24 +8183,6 @@
         </w:tc>
       </w:tr>
     </w:tbl>
-    <w:p>
-      <w:pPr>
-        <w:widowControl/>
-      </w:pPr>
-    </w:p>
-    <w:p>
-      <w:pPr>
-        <w:widowControl/>
-      </w:pPr>
-      <w:r>
-        <w:br w:type="page"/>
-      </w:r>
-    </w:p>
-    <w:p>
-      <w:pPr>
-        <w:widowControl/>
-      </w:pPr>
-    </w:p>
     <w:p>
       <w:pPr>
         <w:pStyle w:val="aa"/>
@@ -7301,16 +8191,36 @@
           <w:ilvl w:val="1"/>
           <w:numId w:val="3"/>
         </w:numPr>
+        <w:outlineLvl w:val="1"/>
         <w:rPr>
           <w:sz w:val="28"/>
         </w:rPr>
       </w:pPr>
+      <w:bookmarkStart w:id="8" w:name="_Toc512363738"/>
       <w:r>
         <w:rPr>
           <w:sz w:val="28"/>
         </w:rPr>
-        <w:t xml:space="preserve">Non-functional Requirements and Constraints </w:t>
+        <w:t>Non-functional Requirements and Constraints</w:t>
       </w:r>
+      <w:bookmarkEnd w:id="8"/>
+      <w:r>
+        <w:rPr>
+          <w:sz w:val="28"/>
+        </w:rPr>
+        <w:t xml:space="preserve"> </w:t>
+      </w:r>
+    </w:p>
+    <w:p>
+      <w:pPr>
+        <w:pStyle w:val="aa"/>
+        <w:widowControl/>
+        <w:ind w:left="540"/>
+        <w:outlineLvl w:val="1"/>
+        <w:rPr>
+          <w:sz w:val="28"/>
+        </w:rPr>
+      </w:pPr>
     </w:p>
     <w:tbl>
       <w:tblPr>
@@ -7799,16 +8709,36 @@
           <w:ilvl w:val="1"/>
           <w:numId w:val="3"/>
         </w:numPr>
+        <w:outlineLvl w:val="1"/>
         <w:rPr>
           <w:sz w:val="28"/>
         </w:rPr>
       </w:pPr>
+      <w:bookmarkStart w:id="9" w:name="_Toc512363739"/>
       <w:r>
         <w:rPr>
           <w:sz w:val="28"/>
         </w:rPr>
         <w:t>Glossary</w:t>
       </w:r>
+      <w:bookmarkEnd w:id="9"/>
+      <w:r>
+        <w:rPr>
+          <w:sz w:val="28"/>
+        </w:rPr>
+        <w:t xml:space="preserve"> </w:t>
+      </w:r>
+    </w:p>
+    <w:p>
+      <w:pPr>
+        <w:pStyle w:val="aa"/>
+        <w:widowControl/>
+        <w:ind w:left="540"/>
+        <w:outlineLvl w:val="1"/>
+        <w:rPr>
+          <w:sz w:val="28"/>
+        </w:rPr>
+      </w:pPr>
     </w:p>
     <w:tbl>
       <w:tblPr>
@@ -8223,39 +9153,49 @@
     </w:tbl>
     <w:p>
       <w:pPr>
-        <w:widowControl/>
-        <w:rPr>
-          <w:color w:val="FF0000"/>
-        </w:rPr>
-      </w:pPr>
-    </w:p>
-    <w:p>
-      <w:pPr>
         <w:pStyle w:val="aa"/>
         <w:widowControl/>
         <w:numPr>
           <w:ilvl w:val="1"/>
           <w:numId w:val="3"/>
         </w:numPr>
+        <w:outlineLvl w:val="1"/>
+        <w:rPr>
+          <w:sz w:val="28"/>
+        </w:rPr>
+      </w:pPr>
+      <w:bookmarkStart w:id="10" w:name="_Toc512363740"/>
+      <w:r>
+        <w:rPr>
+          <w:sz w:val="28"/>
+        </w:rPr>
+        <w:lastRenderedPageBreak/>
+        <w:t>Soft</w:t>
+      </w:r>
+      <w:r>
+        <w:rPr>
+          <w:sz w:val="28"/>
+        </w:rPr>
+        <w:t>ware Environments</w:t>
+      </w:r>
+      <w:bookmarkEnd w:id="10"/>
+      <w:r>
+        <w:rPr>
+          <w:sz w:val="28"/>
+        </w:rPr>
+        <w:t xml:space="preserve"> </w:t>
+      </w:r>
+    </w:p>
+    <w:p>
+      <w:pPr>
+        <w:pStyle w:val="aa"/>
+        <w:widowControl/>
+        <w:ind w:left="540"/>
         <w:rPr>
           <w:sz w:val="28"/>
           <w:szCs w:val="28"/>
         </w:rPr>
       </w:pPr>
-      <w:r>
-        <w:rPr>
-          <w:sz w:val="28"/>
-          <w:szCs w:val="28"/>
-        </w:rPr>
-        <w:t>Software Environments.</w:t>
-      </w:r>
-      <w:r>
-        <w:rPr>
-          <w:sz w:val="28"/>
-          <w:szCs w:val="28"/>
-        </w:rPr>
-        <w:br/>
-      </w:r>
       <w:r>
         <w:rPr>
           <w:rFonts w:cs="Tahoma"/>
@@ -8270,14 +9210,6 @@
       <w:pPr>
         <w:widowControl/>
       </w:pPr>
-      <w:r>
-        <w:br w:type="page"/>
-      </w:r>
-    </w:p>
-    <w:p>
-      <w:pPr>
-        <w:widowControl/>
-      </w:pPr>
     </w:p>
     <w:p>
       <w:pPr>
@@ -8287,13 +9219,15 @@
           <w:ilvl w:val="0"/>
           <w:numId w:val="3"/>
         </w:numPr>
+        <w:outlineLvl w:val="0"/>
         <w:rPr>
-          <w:rFonts w:cs="Times New Roman"/>
+          <w:rFonts w:cs="Times New Roman" w:hint="eastAsia"/>
           <w:b/>
           <w:sz w:val="40"/>
           <w:szCs w:val="40"/>
         </w:rPr>
       </w:pPr>
+      <w:bookmarkStart w:id="11" w:name="_Toc512363741"/>
       <w:r>
         <w:rPr>
           <w:rFonts w:cs="Times New Roman"/>
@@ -8303,26 +9237,7 @@
         </w:rPr>
         <w:t>Domain Model</w:t>
       </w:r>
-      <w:r>
-        <w:rPr>
-          <w:rFonts w:cs="Times New Roman"/>
-          <w:b/>
-          <w:sz w:val="40"/>
-          <w:szCs w:val="40"/>
-        </w:rPr>
-        <w:t>:</w:t>
-      </w:r>
-    </w:p>
-    <w:p>
-      <w:pPr>
-        <w:pStyle w:val="aa"/>
-        <w:ind w:left="960"/>
-        <w:rPr>
-          <w:rFonts w:cs="Times New Roman"/>
-          <w:sz w:val="40"/>
-          <w:szCs w:val="48"/>
-        </w:rPr>
-      </w:pPr>
+      <w:bookmarkEnd w:id="11"/>
     </w:p>
     <w:p>
       <w:pPr>
@@ -8330,7 +9245,7 @@
         <w:ind w:left="960"/>
         <w:jc w:val="center"/>
         <w:rPr>
-          <w:rFonts w:cs="Times New Roman"/>
+          <w:rFonts w:cs="Times New Roman" w:hint="eastAsia"/>
           <w:sz w:val="40"/>
           <w:szCs w:val="48"/>
         </w:rPr>
@@ -8343,10 +9258,10 @@
           <w:szCs w:val="48"/>
         </w:rPr>
         <w:drawing>
-          <wp:inline distT="0" distB="0" distL="0" distR="0">
-            <wp:extent cx="4427946" cy="5083314"/>
-            <wp:effectExtent l="0" t="0" r="0" b="3175"/>
-            <wp:docPr id="5" name="圖片 5"/>
+          <wp:inline distT="0" distB="0" distL="0" distR="0" wp14:anchorId="665DE81C" wp14:editId="3B9E5729">
+            <wp:extent cx="3914775" cy="5800725"/>
+            <wp:effectExtent l="0" t="0" r="9525" b="9525"/>
+            <wp:docPr id="13" name="圖片 13"/>
             <wp:cNvGraphicFramePr>
               <a:graphicFrameLocks xmlns:a="http://schemas.openxmlformats.org/drawingml/2006/main" noChangeAspect="1"/>
             </wp:cNvGraphicFramePr>
@@ -8354,7 +9269,7 @@
               <a:graphicData uri="http://schemas.openxmlformats.org/drawingml/2006/picture">
                 <pic:pic xmlns:pic="http://schemas.openxmlformats.org/drawingml/2006/picture">
                   <pic:nvPicPr>
-                    <pic:cNvPr id="5" name="domain_modle#2.png"/>
+                    <pic:cNvPr id="13" name="domain_modle#4.png"/>
                     <pic:cNvPicPr/>
                   </pic:nvPicPr>
                   <pic:blipFill>
@@ -8372,7 +9287,7 @@
                   <pic:spPr>
                     <a:xfrm>
                       <a:off x="0" y="0"/>
-                      <a:ext cx="4434548" cy="5090893"/>
+                      <a:ext cx="3914775" cy="5800725"/>
                     </a:xfrm>
                     <a:prstGeom prst="rect">
                       <a:avLst/>
@@ -8384,17 +9299,6 @@
           </wp:inline>
         </w:drawing>
       </w:r>
-    </w:p>
-    <w:p>
-      <w:pPr>
-        <w:pStyle w:val="aa"/>
-        <w:ind w:left="960"/>
-        <w:rPr>
-          <w:rFonts w:cs="Times New Roman"/>
-          <w:sz w:val="40"/>
-          <w:szCs w:val="48"/>
-        </w:rPr>
-      </w:pPr>
     </w:p>
     <w:p>
       <w:pPr>
@@ -8457,58 +9361,7 @@
           <w:rFonts w:cs="Times New Roman" w:hint="eastAsia"/>
           <w:szCs w:val="24"/>
         </w:rPr>
-        <w:t>紀錄時間的系統。藉由學號來獲取當學期課表</w:t>
-      </w:r>
-      <w:r>
-        <w:rPr>
-          <w:rFonts w:cs="Times New Roman" w:hint="eastAsia"/>
-          <w:szCs w:val="24"/>
-        </w:rPr>
-        <w:t>(SemesterTable)</w:t>
-      </w:r>
-      <w:r>
-        <w:rPr>
-          <w:rFonts w:cs="Times New Roman" w:hint="eastAsia"/>
-          <w:szCs w:val="24"/>
-        </w:rPr>
-        <w:t>並記錄在日曆</w:t>
-      </w:r>
-      <w:r>
-        <w:rPr>
-          <w:rFonts w:cs="Times New Roman" w:hint="eastAsia"/>
-          <w:szCs w:val="24"/>
-        </w:rPr>
-        <w:t>(Calendar)</w:t>
-      </w:r>
-      <w:r>
-        <w:rPr>
-          <w:rFonts w:cs="Times New Roman" w:hint="eastAsia"/>
-          <w:szCs w:val="24"/>
-        </w:rPr>
-        <w:t>上。</w:t>
-      </w:r>
-    </w:p>
-    <w:p>
-      <w:pPr>
-        <w:rPr>
-          <w:rFonts w:cs="Times New Roman"/>
-          <w:szCs w:val="24"/>
-        </w:rPr>
-      </w:pPr>
-    </w:p>
-    <w:p>
-      <w:pPr>
-        <w:rPr>
-          <w:rFonts w:cs="Times New Roman" w:hint="eastAsia"/>
-          <w:szCs w:val="24"/>
-        </w:rPr>
-      </w:pPr>
-      <w:r>
-        <w:rPr>
-          <w:rFonts w:cs="Times New Roman" w:hint="eastAsia"/>
-          <w:szCs w:val="24"/>
-        </w:rPr>
-        <w:t>紀錄事件</w:t>
+        <w:t>紀錄時間的系統。紀錄事件</w:t>
       </w:r>
       <w:r>
         <w:rPr>
@@ -8583,12 +9436,21 @@
     </w:p>
     <w:p>
       <w:pPr>
+        <w:rPr>
+          <w:rFonts w:cs="Times New Roman" w:hint="eastAsia"/>
+          <w:szCs w:val="24"/>
+        </w:rPr>
+      </w:pPr>
+    </w:p>
+    <w:p>
+      <w:pPr>
         <w:pStyle w:val="aa"/>
         <w:widowControl/>
         <w:numPr>
           <w:ilvl w:val="0"/>
           <w:numId w:val="3"/>
         </w:numPr>
+        <w:outlineLvl w:val="0"/>
         <w:rPr>
           <w:rFonts w:cs="Times New Roman"/>
           <w:b/>
@@ -8596,6 +9458,7 @@
           <w:szCs w:val="40"/>
         </w:rPr>
       </w:pPr>
+      <w:bookmarkStart w:id="12" w:name="_Toc512363742"/>
       <w:r>
         <w:rPr>
           <w:rFonts w:cs="Times New Roman"/>
@@ -8606,15 +9469,7 @@
         <w:lastRenderedPageBreak/>
         <w:t>Design</w:t>
       </w:r>
-      <w:r>
-        <w:rPr>
-          <w:rFonts w:cs="Times New Roman"/>
-          <w:b/>
-          <w:sz w:val="40"/>
-          <w:szCs w:val="40"/>
-        </w:rPr>
-        <w:t>:</w:t>
-      </w:r>
+      <w:bookmarkEnd w:id="12"/>
     </w:p>
     <w:p>
       <w:pPr>
@@ -8624,11 +9479,13 @@
           <w:ilvl w:val="1"/>
           <w:numId w:val="3"/>
         </w:numPr>
+        <w:outlineLvl w:val="0"/>
         <w:rPr>
           <w:rFonts w:cs="Times New Roman"/>
           <w:sz w:val="28"/>
         </w:rPr>
       </w:pPr>
+      <w:bookmarkStart w:id="13" w:name="_Toc512363743"/>
       <w:r>
         <w:rPr>
           <w:rFonts w:cs="Times New Roman"/>
@@ -8636,11 +9493,20 @@
         </w:rPr>
         <w:t>Logical Architecture</w:t>
       </w:r>
+      <w:bookmarkEnd w:id="13"/>
+      <w:r>
+        <w:rPr>
+          <w:rFonts w:cs="Times New Roman"/>
+          <w:sz w:val="28"/>
+        </w:rPr>
+        <w:t xml:space="preserve"> </w:t>
+      </w:r>
     </w:p>
     <w:p>
       <w:pPr>
         <w:pStyle w:val="aa"/>
         <w:widowControl/>
+        <w:jc w:val="center"/>
       </w:pPr>
       <w:r>
         <w:rPr>
@@ -8651,9 +9517,9 @@
           <w:szCs w:val="40"/>
         </w:rPr>
         <w:drawing>
-          <wp:inline distT="0" distB="0" distL="0" distR="0">
-            <wp:extent cx="2291715" cy="4488815"/>
-            <wp:effectExtent l="0" t="0" r="0" b="6985"/>
+          <wp:inline distT="0" distB="0" distL="0" distR="0" wp14:anchorId="44828354" wp14:editId="5DF519A3">
+            <wp:extent cx="2173674" cy="4257604"/>
+            <wp:effectExtent l="0" t="0" r="0" b="0"/>
             <wp:docPr id="3" name="圖片 3" descr="logical_architecture"/>
             <wp:cNvGraphicFramePr>
               <a:graphicFrameLocks xmlns:a="http://schemas.openxmlformats.org/drawingml/2006/main" noChangeAspect="1"/>
@@ -8683,7 +9549,7 @@
                   <pic:spPr bwMode="auto">
                     <a:xfrm>
                       <a:off x="0" y="0"/>
-                      <a:ext cx="2291715" cy="4488815"/>
+                      <a:ext cx="2179166" cy="4268360"/>
                     </a:xfrm>
                     <a:prstGeom prst="rect">
                       <a:avLst/>
@@ -8714,14 +9580,21 @@
           <w:ilvl w:val="1"/>
           <w:numId w:val="3"/>
         </w:numPr>
+        <w:outlineLvl w:val="0"/>
         <w:rPr>
-          <w:rFonts w:hint="eastAsia"/>
+          <w:rFonts w:cs="Times New Roman"/>
           <w:sz w:val="28"/>
         </w:rPr>
       </w:pPr>
+      <w:bookmarkStart w:id="14" w:name="_Toc512363744"/>
       <w:r>
+        <w:rPr>
+          <w:rFonts w:cs="Times New Roman"/>
+          <w:sz w:val="28"/>
+        </w:rPr>
         <w:t>Use-Case Realizations with GRASP Patterns</w:t>
       </w:r>
+      <w:bookmarkEnd w:id="14"/>
     </w:p>
     <w:p>
       <w:pPr>
@@ -8731,19 +9604,36 @@
           <w:ilvl w:val="2"/>
           <w:numId w:val="47"/>
         </w:numPr>
+        <w:outlineLvl w:val="2"/>
         <w:rPr>
-          <w:rFonts w:hint="eastAsia"/>
           <w:sz w:val="28"/>
         </w:rPr>
       </w:pPr>
+      <w:bookmarkStart w:id="15" w:name="_Toc512363745"/>
       <w:r>
         <w:t>System Sequence Diagram</w:t>
       </w:r>
+      <w:bookmarkEnd w:id="15"/>
+      <w:r>
+        <w:t xml:space="preserve"> </w:t>
+      </w:r>
     </w:p>
     <w:p>
       <w:pPr>
         <w:pStyle w:val="aa"/>
         <w:widowControl/>
+        <w:ind w:left="720"/>
+        <w:outlineLvl w:val="2"/>
+        <w:rPr>
+          <w:sz w:val="28"/>
+        </w:rPr>
+      </w:pPr>
+    </w:p>
+    <w:p>
+      <w:pPr>
+        <w:pStyle w:val="aa"/>
+        <w:widowControl/>
+        <w:jc w:val="center"/>
         <w:rPr>
           <w:rFonts w:cs="Times New Roman"/>
           <w:b/>
@@ -8757,10 +9647,9 @@
           <w:noProof/>
           <w:szCs w:val="24"/>
         </w:rPr>
-        <w:lastRenderedPageBreak/>
         <w:drawing>
-          <wp:inline distT="0" distB="0" distL="0" distR="0" wp14:anchorId="5027E249" wp14:editId="2520E256">
-            <wp:extent cx="4528868" cy="3234906"/>
+          <wp:inline distT="0" distB="0" distL="0" distR="0" wp14:anchorId="1EE5602D" wp14:editId="60A76FA5">
+            <wp:extent cx="3514989" cy="2510707"/>
             <wp:effectExtent l="0" t="0" r="0" b="0"/>
             <wp:docPr id="2" name="圖片 2"/>
             <wp:cNvGraphicFramePr>
@@ -8788,7 +9677,7 @@
                   <pic:spPr>
                     <a:xfrm>
                       <a:off x="0" y="0"/>
-                      <a:ext cx="4544466" cy="3246048"/>
+                      <a:ext cx="3540554" cy="2528968"/>
                     </a:xfrm>
                     <a:prstGeom prst="rect">
                       <a:avLst/>
@@ -8841,7 +9730,7 @@
         <w:widowControl/>
         <w:jc w:val="center"/>
         <w:rPr>
-          <w:rFonts w:cs="Times New Roman" w:hint="eastAsia"/>
+          <w:rFonts w:cs="Times New Roman"/>
           <w:b/>
           <w:sz w:val="40"/>
           <w:szCs w:val="40"/>
@@ -8855,8 +9744,9 @@
           <w:sz w:val="40"/>
           <w:szCs w:val="40"/>
         </w:rPr>
+        <w:lastRenderedPageBreak/>
         <w:drawing>
-          <wp:inline distT="0" distB="0" distL="0" distR="0">
+          <wp:inline distT="0" distB="0" distL="0" distR="0" wp14:anchorId="1272E9DB" wp14:editId="5D823306">
             <wp:extent cx="5274310" cy="3766820"/>
             <wp:effectExtent l="0" t="0" r="0" b="0"/>
             <wp:docPr id="6" name="圖片 6"/>
@@ -8930,7 +9820,7 @@
       <w:pPr>
         <w:widowControl/>
         <w:rPr>
-          <w:rFonts w:cs="Tahoma"/>
+          <w:rFonts w:cs="Tahoma" w:hint="eastAsia"/>
           <w:szCs w:val="24"/>
           <w:lang w:bidi="en-US"/>
         </w:rPr>
@@ -8939,16 +9829,7 @@
     <w:p>
       <w:pPr>
         <w:widowControl/>
-        <w:rPr>
-          <w:rFonts w:cs="Tahoma"/>
-          <w:szCs w:val="24"/>
-          <w:lang w:bidi="en-US"/>
-        </w:rPr>
-      </w:pPr>
-    </w:p>
-    <w:p>
-      <w:pPr>
-        <w:widowControl/>
+        <w:jc w:val="center"/>
         <w:rPr>
           <w:rFonts w:cs="Tahoma"/>
           <w:szCs w:val="24"/>
@@ -8961,9 +9842,8 @@
           <w:noProof/>
           <w:szCs w:val="24"/>
         </w:rPr>
-        <w:lastRenderedPageBreak/>
         <w:drawing>
-          <wp:inline distT="0" distB="0" distL="0" distR="0">
+          <wp:inline distT="0" distB="0" distL="0" distR="0" wp14:anchorId="66EC5D6C" wp14:editId="14C8D5D3">
             <wp:extent cx="5274310" cy="3326130"/>
             <wp:effectExtent l="0" t="0" r="2540" b="7620"/>
             <wp:docPr id="7" name="圖片 7"/>
@@ -9033,6 +9913,7 @@
     <w:p>
       <w:pPr>
         <w:widowControl/>
+        <w:jc w:val="center"/>
         <w:rPr>
           <w:rFonts w:cs="Tahoma"/>
           <w:szCs w:val="24"/>
@@ -9045,11 +9926,12 @@
           <w:noProof/>
           <w:szCs w:val="24"/>
         </w:rPr>
+        <w:lastRenderedPageBreak/>
         <w:drawing>
-          <wp:inline distT="0" distB="0" distL="0" distR="0">
+          <wp:inline distT="0" distB="0" distL="0" distR="0" wp14:anchorId="77BFAE1B" wp14:editId="0F873354">
             <wp:extent cx="5274310" cy="2177415"/>
-            <wp:effectExtent l="0" t="0" r="2540" b="0"/>
-            <wp:docPr id="8" name="圖片 8"/>
+            <wp:effectExtent l="0" t="0" r="0" b="0"/>
+            <wp:docPr id="9" name="圖片 9"/>
             <wp:cNvGraphicFramePr>
               <a:graphicFrameLocks xmlns:a="http://schemas.openxmlformats.org/drawingml/2006/main" noChangeAspect="1"/>
             </wp:cNvGraphicFramePr>
@@ -9057,7 +9939,7 @@
               <a:graphicData uri="http://schemas.openxmlformats.org/drawingml/2006/picture">
                 <pic:pic xmlns:pic="http://schemas.openxmlformats.org/drawingml/2006/picture">
                   <pic:nvPicPr>
-                    <pic:cNvPr id="8" name="Import_SemesterTimeTable_SSD#1.png"/>
+                    <pic:cNvPr id="9" name="Present_Chart _SSD#1.png"/>
                     <pic:cNvPicPr/>
                   </pic:nvPicPr>
                   <pic:blipFill>
@@ -9095,19 +9977,22 @@
         <w:jc w:val="center"/>
       </w:pPr>
       <w:r>
-        <w:t>Figure 3-4 System Sequence Diagram of use case:</w:t>
+        <w:t>Figure 3-4</w:t>
       </w:r>
       <w:r>
-        <w:t xml:space="preserve"> Import </w:t>
+        <w:t xml:space="preserve"> System Sequence Diagram of use case:</w:t>
       </w:r>
       <w:r>
-        <w:t>Semester</w:t>
+        <w:t xml:space="preserve"> </w:t>
       </w:r>
       <w:r>
-        <w:t xml:space="preserve"> Timet</w:t>
+        <w:t>Present</w:t>
       </w:r>
       <w:r>
-        <w:t>able</w:t>
+        <w:t xml:space="preserve"> </w:t>
+      </w:r>
+      <w:r>
+        <w:t>Chart</w:t>
       </w:r>
       <w:r>
         <w:t>.</w:t>
@@ -9116,6 +10001,7 @@
     <w:p>
       <w:pPr>
         <w:widowControl/>
+        <w:jc w:val="center"/>
         <w:rPr>
           <w:rFonts w:cs="Tahoma"/>
           <w:szCs w:val="24"/>
@@ -9129,10 +10015,10 @@
           <w:szCs w:val="24"/>
         </w:rPr>
         <w:drawing>
-          <wp:inline distT="0" distB="0" distL="0" distR="0">
+          <wp:inline distT="0" distB="0" distL="0" distR="0" wp14:anchorId="50C8D82F" wp14:editId="441A6588">
             <wp:extent cx="5274310" cy="2177415"/>
-            <wp:effectExtent l="0" t="0" r="0" b="0"/>
-            <wp:docPr id="9" name="圖片 9"/>
+            <wp:effectExtent l="0" t="0" r="2540" b="0"/>
+            <wp:docPr id="10" name="圖片 10"/>
             <wp:cNvGraphicFramePr>
               <a:graphicFrameLocks xmlns:a="http://schemas.openxmlformats.org/drawingml/2006/main" noChangeAspect="1"/>
             </wp:cNvGraphicFramePr>
@@ -9140,7 +10026,7 @@
               <a:graphicData uri="http://schemas.openxmlformats.org/drawingml/2006/picture">
                 <pic:pic xmlns:pic="http://schemas.openxmlformats.org/drawingml/2006/picture">
                   <pic:nvPicPr>
-                    <pic:cNvPr id="9" name="Present_Chart _SSD#1.png"/>
+                    <pic:cNvPr id="10" name="Search_Event_SSD#1.png"/>
                     <pic:cNvPicPr/>
                   </pic:nvPicPr>
                   <pic:blipFill>
@@ -9178,91 +10064,10 @@
         <w:jc w:val="center"/>
       </w:pPr>
       <w:r>
-        <w:t>Figure 3-5 System Sequence Diagram of use case:</w:t>
+        <w:t>Figure 3-5</w:t>
       </w:r>
       <w:r>
-        <w:t xml:space="preserve"> </w:t>
-      </w:r>
-      <w:r>
-        <w:t>Present</w:t>
-      </w:r>
-      <w:r>
-        <w:t xml:space="preserve"> </w:t>
-      </w:r>
-      <w:r>
-        <w:t>Chart</w:t>
-      </w:r>
-      <w:r>
-        <w:t>.</w:t>
-      </w:r>
-    </w:p>
-    <w:p>
-      <w:pPr>
-        <w:widowControl/>
-        <w:rPr>
-          <w:rFonts w:cs="Tahoma"/>
-          <w:szCs w:val="24"/>
-          <w:lang w:bidi="en-US"/>
-        </w:rPr>
-      </w:pPr>
-      <w:r>
-        <w:rPr>
-          <w:rFonts w:cs="Tahoma" w:hint="eastAsia"/>
-          <w:noProof/>
-          <w:szCs w:val="24"/>
-        </w:rPr>
-        <w:lastRenderedPageBreak/>
-        <w:drawing>
-          <wp:inline distT="0" distB="0" distL="0" distR="0">
-            <wp:extent cx="5274310" cy="2177415"/>
-            <wp:effectExtent l="0" t="0" r="2540" b="0"/>
-            <wp:docPr id="10" name="圖片 10"/>
-            <wp:cNvGraphicFramePr>
-              <a:graphicFrameLocks xmlns:a="http://schemas.openxmlformats.org/drawingml/2006/main" noChangeAspect="1"/>
-            </wp:cNvGraphicFramePr>
-            <a:graphic xmlns:a="http://schemas.openxmlformats.org/drawingml/2006/main">
-              <a:graphicData uri="http://schemas.openxmlformats.org/drawingml/2006/picture">
-                <pic:pic xmlns:pic="http://schemas.openxmlformats.org/drawingml/2006/picture">
-                  <pic:nvPicPr>
-                    <pic:cNvPr id="10" name="Search_Event_SSD#1.png"/>
-                    <pic:cNvPicPr/>
-                  </pic:nvPicPr>
-                  <pic:blipFill>
-                    <a:blip r:embed="rId17">
-                      <a:extLst>
-                        <a:ext uri="{28A0092B-C50C-407E-A947-70E740481C1C}">
-                          <a14:useLocalDpi xmlns:a14="http://schemas.microsoft.com/office/drawing/2010/main" val="0"/>
-                        </a:ext>
-                      </a:extLst>
-                    </a:blip>
-                    <a:stretch>
-                      <a:fillRect/>
-                    </a:stretch>
-                  </pic:blipFill>
-                  <pic:spPr>
-                    <a:xfrm>
-                      <a:off x="0" y="0"/>
-                      <a:ext cx="5274310" cy="2177415"/>
-                    </a:xfrm>
-                    <a:prstGeom prst="rect">
-                      <a:avLst/>
-                    </a:prstGeom>
-                  </pic:spPr>
-                </pic:pic>
-              </a:graphicData>
-            </a:graphic>
-          </wp:inline>
-        </w:drawing>
-      </w:r>
-    </w:p>
-    <w:p>
-      <w:pPr>
-        <w:pStyle w:val="aa"/>
-        <w:widowControl/>
-        <w:jc w:val="center"/>
-      </w:pPr>
-      <w:r>
-        <w:t>Figure 3-6 System Sequence Diagram of use case:</w:t>
+        <w:t xml:space="preserve"> System Sequence Diagram of use case:</w:t>
       </w:r>
       <w:r>
         <w:t xml:space="preserve"> </w:t>
@@ -9298,13 +10103,18 @@
           <w:ilvl w:val="2"/>
           <w:numId w:val="47"/>
         </w:numPr>
+        <w:outlineLvl w:val="2"/>
         <w:rPr>
-          <w:rFonts w:hint="eastAsia"/>
           <w:sz w:val="28"/>
         </w:rPr>
       </w:pPr>
+      <w:bookmarkStart w:id="16" w:name="_Toc512363746"/>
       <w:r>
         <w:t>Operation Contract</w:t>
+      </w:r>
+      <w:bookmarkEnd w:id="16"/>
+      <w:r>
+        <w:t xml:space="preserve"> </w:t>
       </w:r>
     </w:p>
     <w:p>
@@ -9369,7 +10179,7 @@
                 <w:numId w:val="50"/>
               </w:numPr>
               <w:rPr>
-                <w:rFonts w:cs="Tahoma" w:hint="eastAsia"/>
+                <w:rFonts w:cs="Tahoma"/>
                 <w:szCs w:val="24"/>
                 <w:lang w:bidi="en-US"/>
               </w:rPr>
@@ -9384,7 +10194,7 @@
             <w:pPr>
               <w:widowControl/>
               <w:rPr>
-                <w:rFonts w:cs="Tahoma" w:hint="eastAsia"/>
+                <w:rFonts w:cs="Tahoma"/>
                 <w:szCs w:val="24"/>
                 <w:lang w:bidi="en-US"/>
               </w:rPr>
@@ -9422,7 +10232,7 @@
                 <w:numId w:val="50"/>
               </w:numPr>
               <w:rPr>
-                <w:rFonts w:cs="Tahoma" w:hint="eastAsia"/>
+                <w:rFonts w:cs="Tahoma"/>
                 <w:szCs w:val="24"/>
                 <w:lang w:bidi="en-US"/>
               </w:rPr>
@@ -9437,7 +10247,7 @@
             <w:pPr>
               <w:widowControl/>
               <w:rPr>
-                <w:rFonts w:cs="Tahoma" w:hint="eastAsia"/>
+                <w:rFonts w:cs="Tahoma"/>
                 <w:szCs w:val="24"/>
                 <w:lang w:bidi="en-US"/>
               </w:rPr>
@@ -9475,7 +10285,7 @@
                 <w:numId w:val="50"/>
               </w:numPr>
               <w:rPr>
-                <w:rFonts w:cs="Tahoma" w:hint="eastAsia"/>
+                <w:rFonts w:cs="Tahoma"/>
                 <w:szCs w:val="24"/>
                 <w:lang w:bidi="en-US"/>
               </w:rPr>
@@ -9490,7 +10300,7 @@
             <w:pPr>
               <w:widowControl/>
               <w:rPr>
-                <w:rFonts w:cs="Tahoma" w:hint="eastAsia"/>
+                <w:rFonts w:cs="Tahoma"/>
                 <w:szCs w:val="24"/>
                 <w:lang w:bidi="en-US"/>
               </w:rPr>
@@ -9567,9 +10377,6 @@
                 <w:ilvl w:val="0"/>
                 <w:numId w:val="50"/>
               </w:numPr>
-              <w:rPr>
-                <w:rFonts w:hint="eastAsia"/>
-              </w:rPr>
             </w:pPr>
           </w:p>
         </w:tc>
@@ -9865,7 +10672,6 @@
           <w:numId w:val="47"/>
         </w:numPr>
         <w:rPr>
-          <w:rFonts w:hint="eastAsia"/>
           <w:sz w:val="28"/>
         </w:rPr>
       </w:pPr>
@@ -10042,17 +10848,18 @@
             <w:pPr>
               <w:widowControl/>
               <w:rPr>
+                <w:rFonts w:cs="Tahoma"/>
+                <w:szCs w:val="24"/>
+                <w:lang w:bidi="en-US"/>
+              </w:rPr>
+            </w:pPr>
+            <w:r>
+              <w:rPr>
                 <w:rFonts w:cs="Tahoma" w:hint="eastAsia"/>
                 <w:szCs w:val="24"/>
                 <w:lang w:bidi="en-US"/>
               </w:rPr>
-            </w:pPr>
-            <w:r>
-              <w:rPr>
-                <w:rFonts w:cs="Tahoma" w:hint="eastAsia"/>
-                <w:szCs w:val="24"/>
-                <w:lang w:bidi="en-US"/>
-              </w:rPr>
+              <w:lastRenderedPageBreak/>
               <w:t>At least one type.</w:t>
             </w:r>
           </w:p>
@@ -10073,6 +10880,7 @@
               </w:rPr>
             </w:pPr>
             <w:r>
+              <w:lastRenderedPageBreak/>
               <w:t>Postconditions</w:t>
             </w:r>
           </w:p>
@@ -10155,7 +10963,6 @@
           <w:numId w:val="47"/>
         </w:numPr>
         <w:rPr>
-          <w:rFonts w:hint="eastAsia"/>
           <w:sz w:val="28"/>
         </w:rPr>
       </w:pPr>
@@ -10322,26 +11129,77 @@
             <w:pPr>
               <w:widowControl/>
               <w:rPr>
+                <w:rFonts w:cs="Tahoma"/>
+                <w:szCs w:val="24"/>
+                <w:lang w:bidi="en-US"/>
+              </w:rPr>
+            </w:pPr>
+            <w:r>
+              <w:rPr>
                 <w:rFonts w:cs="Tahoma" w:hint="eastAsia"/>
                 <w:szCs w:val="24"/>
                 <w:lang w:bidi="en-US"/>
               </w:rPr>
-            </w:pPr>
+              <w:t>Login to s</w:t>
+            </w:r>
             <w:r>
               <w:rPr>
                 <w:rFonts w:cs="Tahoma" w:hint="eastAsia"/>
                 <w:szCs w:val="24"/>
                 <w:lang w:bidi="en-US"/>
               </w:rPr>
-              <w:t>Login to s</w:t>
-            </w:r>
+              <w:t>ystem</w:t>
+            </w:r>
+            <w:r>
+              <w:rPr>
+                <w:rFonts w:cs="Tahoma"/>
+                <w:szCs w:val="24"/>
+                <w:lang w:bidi="en-US"/>
+              </w:rPr>
+              <w:t>.</w:t>
+            </w:r>
+          </w:p>
+        </w:tc>
+      </w:tr>
+      <w:tr>
+        <w:tc>
+          <w:tcPr>
+            <w:tcW w:w="1980" w:type="dxa"/>
+          </w:tcPr>
+          <w:p>
+            <w:pPr>
+              <w:widowControl/>
+              <w:rPr>
+                <w:rFonts w:cs="Tahoma"/>
+                <w:szCs w:val="24"/>
+                <w:lang w:bidi="en-US"/>
+              </w:rPr>
+            </w:pPr>
+            <w:r>
+              <w:t>Postconditions</w:t>
+            </w:r>
+          </w:p>
+        </w:tc>
+        <w:tc>
+          <w:tcPr>
+            <w:tcW w:w="6316" w:type="dxa"/>
+          </w:tcPr>
+          <w:p>
+            <w:pPr>
+              <w:widowControl/>
+              <w:rPr>
+                <w:rFonts w:cs="Tahoma"/>
+                <w:szCs w:val="24"/>
+                <w:lang w:bidi="en-US"/>
+              </w:rPr>
+            </w:pPr>
             <w:r>
               <w:rPr>
                 <w:rFonts w:cs="Tahoma" w:hint="eastAsia"/>
                 <w:szCs w:val="24"/>
                 <w:lang w:bidi="en-US"/>
               </w:rPr>
-              <w:t>ystem</w:t>
+              <w:t xml:space="preserve">An event was </w:t>
             </w:r>
             <w:r>
               <w:rPr>
@@ -10349,16 +11207,17 @@
                 <w:szCs w:val="24"/>
                 <w:lang w:bidi="en-US"/>
               </w:rPr>
+              <w:t>deleted</w:t>
+            </w:r>
+            <w:r>
+              <w:rPr>
+                <w:rFonts w:cs="Tahoma" w:hint="eastAsia"/>
+                <w:szCs w:val="24"/>
+                <w:lang w:bidi="en-US"/>
+              </w:rPr>
               <w:t>.</w:t>
             </w:r>
           </w:p>
-        </w:tc>
-      </w:tr>
-      <w:tr>
-        <w:tc>
-          <w:tcPr>
-            <w:tcW w:w="1980" w:type="dxa"/>
-          </w:tcPr>
           <w:p>
             <w:pPr>
               <w:widowControl/>
@@ -10369,30 +11228,44 @@
               </w:rPr>
             </w:pPr>
             <w:r>
-              <w:t>Postconditions</w:t>
-            </w:r>
-          </w:p>
-        </w:tc>
-        <w:tc>
-          <w:tcPr>
-            <w:tcW w:w="6316" w:type="dxa"/>
-          </w:tcPr>
-          <w:p>
-            <w:pPr>
-              <w:widowControl/>
               <w:rPr>
                 <w:rFonts w:cs="Tahoma"/>
                 <w:szCs w:val="24"/>
                 <w:lang w:bidi="en-US"/>
               </w:rPr>
-            </w:pPr>
+              <w:t>Show calendar</w:t>
+            </w:r>
+            <w:r>
+              <w:rPr>
+                <w:rFonts w:cs="Tahoma"/>
+                <w:szCs w:val="24"/>
+                <w:lang w:bidi="en-US"/>
+              </w:rPr>
+              <w:t xml:space="preserve"> without the event</w:t>
+            </w:r>
+            <w:r>
+              <w:rPr>
+                <w:rFonts w:cs="Tahoma"/>
+                <w:szCs w:val="24"/>
+                <w:lang w:bidi="en-US"/>
+              </w:rPr>
+              <w:t xml:space="preserve"> </w:t>
+            </w:r>
+            <w:r>
+              <w:rPr>
+                <w:rFonts w:cs="Tahoma"/>
+                <w:szCs w:val="24"/>
+                <w:lang w:bidi="en-US"/>
+              </w:rPr>
+              <w:t>which is</w:t>
+            </w:r>
             <w:r>
               <w:rPr>
                 <w:rFonts w:cs="Tahoma" w:hint="eastAsia"/>
                 <w:szCs w:val="24"/>
                 <w:lang w:bidi="en-US"/>
               </w:rPr>
-              <w:t xml:space="preserve">An event was </w:t>
+              <w:t xml:space="preserve"> </w:t>
             </w:r>
             <w:r>
               <w:rPr>
@@ -10400,106 +11273,12 @@
                 <w:szCs w:val="24"/>
                 <w:lang w:bidi="en-US"/>
               </w:rPr>
-              <w:t>deleted</w:t>
-            </w:r>
-            <w:r>
-              <w:rPr>
-                <w:rFonts w:cs="Tahoma" w:hint="eastAsia"/>
-                <w:szCs w:val="24"/>
-                <w:lang w:bidi="en-US"/>
-              </w:rPr>
-              <w:t>.</w:t>
-            </w:r>
-          </w:p>
-          <w:p>
-            <w:pPr>
-              <w:widowControl/>
-              <w:rPr>
-                <w:rFonts w:cs="Tahoma"/>
-                <w:szCs w:val="24"/>
-                <w:lang w:bidi="en-US"/>
-              </w:rPr>
-            </w:pPr>
-            <w:r>
-              <w:rPr>
-                <w:rFonts w:cs="Tahoma"/>
-                <w:szCs w:val="24"/>
-                <w:lang w:bidi="en-US"/>
-              </w:rPr>
-              <w:t>Show calendar</w:t>
-            </w:r>
-            <w:r>
-              <w:rPr>
-                <w:rFonts w:cs="Tahoma"/>
-                <w:szCs w:val="24"/>
-                <w:lang w:bidi="en-US"/>
-              </w:rPr>
-              <w:t xml:space="preserve"> without the event</w:t>
-            </w:r>
-            <w:r>
-              <w:rPr>
-                <w:rFonts w:cs="Tahoma"/>
-                <w:szCs w:val="24"/>
-                <w:lang w:bidi="en-US"/>
-              </w:rPr>
-              <w:t xml:space="preserve"> </w:t>
-            </w:r>
-            <w:r>
-              <w:rPr>
-                <w:rFonts w:cs="Tahoma"/>
-                <w:szCs w:val="24"/>
-                <w:lang w:bidi="en-US"/>
-              </w:rPr>
-              <w:t>which is</w:t>
-            </w:r>
-            <w:r>
-              <w:rPr>
-                <w:rFonts w:cs="Tahoma" w:hint="eastAsia"/>
-                <w:szCs w:val="24"/>
-                <w:lang w:bidi="en-US"/>
-              </w:rPr>
-              <w:t xml:space="preserve"> </w:t>
-            </w:r>
-            <w:r>
-              <w:rPr>
-                <w:rFonts w:cs="Tahoma"/>
-                <w:szCs w:val="24"/>
-                <w:lang w:bidi="en-US"/>
-              </w:rPr>
               <w:t>deleted.</w:t>
             </w:r>
           </w:p>
         </w:tc>
       </w:tr>
     </w:tbl>
-    <w:p>
-      <w:pPr>
-        <w:widowControl/>
-        <w:rPr>
-          <w:rFonts w:cs="Tahoma"/>
-          <w:szCs w:val="24"/>
-          <w:lang w:bidi="en-US"/>
-        </w:rPr>
-      </w:pPr>
-      <w:r>
-        <w:rPr>
-          <w:rFonts w:cs="Tahoma"/>
-          <w:szCs w:val="24"/>
-          <w:lang w:bidi="en-US"/>
-        </w:rPr>
-        <w:br/>
-      </w:r>
-    </w:p>
-    <w:p>
-      <w:pPr>
-        <w:widowControl/>
-        <w:rPr>
-          <w:rFonts w:cs="Tahoma"/>
-          <w:szCs w:val="24"/>
-          <w:lang w:bidi="en-US"/>
-        </w:rPr>
-      </w:pPr>
-    </w:p>
     <w:p>
       <w:pPr>
         <w:widowControl/>
@@ -10519,7 +11298,6 @@
           <w:numId w:val="47"/>
         </w:numPr>
         <w:rPr>
-          <w:rFonts w:hint="eastAsia"/>
           <w:sz w:val="28"/>
         </w:rPr>
       </w:pPr>
@@ -10673,7 +11451,7 @@
             <w:pPr>
               <w:widowControl/>
               <w:rPr>
-                <w:rFonts w:cs="Tahoma" w:hint="eastAsia"/>
+                <w:rFonts w:cs="Tahoma"/>
                 <w:szCs w:val="24"/>
                 <w:lang w:bidi="en-US"/>
               </w:rPr>
@@ -11171,13 +11949,14 @@
     </w:tbl>
     <w:p>
       <w:pPr>
-        <w:pStyle w:val="aa"/>
         <w:widowControl/>
-        <w:ind w:left="720"/>
         <w:rPr>
+          <w:rFonts w:hint="eastAsia"/>
           <w:sz w:val="28"/>
         </w:rPr>
       </w:pPr>
+      <w:bookmarkStart w:id="17" w:name="_GoBack"/>
+      <w:bookmarkEnd w:id="17"/>
     </w:p>
     <w:p>
       <w:pPr>
@@ -11188,7 +11967,6 @@
           <w:numId w:val="47"/>
         </w:numPr>
         <w:rPr>
-          <w:rFonts w:hint="eastAsia"/>
           <w:sz w:val="28"/>
         </w:rPr>
       </w:pPr>
@@ -11475,23 +12253,7 @@
                 <w:szCs w:val="24"/>
                 <w:lang w:bidi="en-US"/>
               </w:rPr>
-              <w:t xml:space="preserve">without the </w:t>
-            </w:r>
-            <w:r>
-              <w:rPr>
-                <w:rFonts w:cs="Tahoma"/>
-                <w:szCs w:val="24"/>
-                <w:lang w:bidi="en-US"/>
-              </w:rPr>
-              <w:t>type</w:t>
-            </w:r>
-            <w:r>
-              <w:rPr>
-                <w:rFonts w:cs="Tahoma"/>
-                <w:szCs w:val="24"/>
-                <w:lang w:bidi="en-US"/>
-              </w:rPr>
-              <w:t xml:space="preserve"> which is</w:t>
+              <w:t>without the type which is</w:t>
             </w:r>
             <w:r>
               <w:rPr>
@@ -11540,7 +12302,6 @@
           <w:numId w:val="47"/>
         </w:numPr>
         <w:rPr>
-          <w:rFonts w:hint="eastAsia"/>
           <w:sz w:val="28"/>
         </w:rPr>
       </w:pPr>
@@ -11857,7 +12618,6 @@
           <w:numId w:val="47"/>
         </w:numPr>
         <w:rPr>
-          <w:rFonts w:hint="eastAsia"/>
           <w:sz w:val="28"/>
         </w:rPr>
       </w:pPr>
@@ -11994,17 +12754,17 @@
             <w:pPr>
               <w:widowControl/>
               <w:rPr>
+                <w:rFonts w:cs="Tahoma"/>
+                <w:szCs w:val="24"/>
+                <w:lang w:bidi="en-US"/>
+              </w:rPr>
+            </w:pPr>
+            <w:r>
+              <w:rPr>
                 <w:rFonts w:cs="Tahoma" w:hint="eastAsia"/>
                 <w:szCs w:val="24"/>
                 <w:lang w:bidi="en-US"/>
               </w:rPr>
-            </w:pPr>
-            <w:r>
-              <w:rPr>
-                <w:rFonts w:cs="Tahoma" w:hint="eastAsia"/>
-                <w:szCs w:val="24"/>
-                <w:lang w:bidi="en-US"/>
-              </w:rPr>
               <w:t>At least one type.</w:t>
             </w:r>
           </w:p>
@@ -12037,7 +12797,7 @@
             <w:pPr>
               <w:widowControl/>
               <w:rPr>
-                <w:rFonts w:cs="Tahoma" w:hint="eastAsia"/>
+                <w:rFonts w:cs="Tahoma"/>
                 <w:szCs w:val="24"/>
                 <w:lang w:bidi="en-US"/>
               </w:rPr>
@@ -12081,7 +12841,6 @@
           <w:numId w:val="47"/>
         </w:numPr>
         <w:rPr>
-          <w:rFonts w:hint="eastAsia"/>
           <w:sz w:val="28"/>
         </w:rPr>
       </w:pPr>
@@ -12091,6 +12850,7 @@
           <w:szCs w:val="24"/>
           <w:lang w:bidi="en-US"/>
         </w:rPr>
+        <w:lastRenderedPageBreak/>
         <w:t>exportFile</w:t>
       </w:r>
     </w:p>
@@ -12311,7 +13071,7 @@
             <w:pPr>
               <w:widowControl/>
               <w:rPr>
-                <w:rFonts w:cs="Tahoma" w:hint="eastAsia"/>
+                <w:rFonts w:cs="Tahoma"/>
                 <w:szCs w:val="24"/>
                 <w:lang w:bidi="en-US"/>
               </w:rPr>
@@ -12337,6 +13097,14 @@
           <w:lang w:bidi="en-US"/>
         </w:rPr>
       </w:pPr>
+      <w:r>
+        <w:rPr>
+          <w:rFonts w:cs="Tahoma"/>
+          <w:szCs w:val="24"/>
+          <w:lang w:bidi="en-US"/>
+        </w:rPr>
+        <w:t xml:space="preserve"> </w:t>
+      </w:r>
     </w:p>
     <w:p>
       <w:pPr>
@@ -12347,295 +13115,6 @@
           <w:numId w:val="47"/>
         </w:numPr>
         <w:rPr>
-          <w:rFonts w:hint="eastAsia"/>
-          <w:sz w:val="28"/>
-        </w:rPr>
-      </w:pPr>
-      <w:r>
-        <w:rPr>
-          <w:rFonts w:cs="Tahoma"/>
-          <w:szCs w:val="24"/>
-          <w:lang w:bidi="en-US"/>
-        </w:rPr>
-        <w:t>importTimeTable</w:t>
-      </w:r>
-    </w:p>
-    <w:tbl>
-      <w:tblPr>
-        <w:tblStyle w:val="ae"/>
-        <w:tblW w:w="0" w:type="auto"/>
-        <w:tblLook w:val="04A0" w:firstRow="1" w:lastRow="0" w:firstColumn="1" w:lastColumn="0" w:noHBand="0" w:noVBand="1"/>
-      </w:tblPr>
-      <w:tblGrid>
-        <w:gridCol w:w="1980"/>
-        <w:gridCol w:w="6316"/>
-      </w:tblGrid>
-      <w:tr>
-        <w:tc>
-          <w:tcPr>
-            <w:tcW w:w="1980" w:type="dxa"/>
-          </w:tcPr>
-          <w:p>
-            <w:pPr>
-              <w:widowControl/>
-              <w:rPr>
-                <w:rFonts w:cs="Tahoma"/>
-                <w:szCs w:val="24"/>
-                <w:lang w:bidi="en-US"/>
-              </w:rPr>
-            </w:pPr>
-            <w:r>
-              <w:t>Operation</w:t>
-            </w:r>
-          </w:p>
-        </w:tc>
-        <w:tc>
-          <w:tcPr>
-            <w:tcW w:w="6316" w:type="dxa"/>
-          </w:tcPr>
-          <w:p>
-            <w:pPr>
-              <w:widowControl/>
-              <w:rPr>
-                <w:rFonts w:cs="Tahoma"/>
-                <w:szCs w:val="24"/>
-                <w:lang w:bidi="en-US"/>
-              </w:rPr>
-            </w:pPr>
-            <w:r>
-              <w:rPr>
-                <w:rFonts w:cs="Tahoma"/>
-                <w:szCs w:val="24"/>
-                <w:lang w:bidi="en-US"/>
-              </w:rPr>
-              <w:t>importTimeTable</w:t>
-            </w:r>
-            <w:r>
-              <w:rPr>
-                <w:rFonts w:cs="Tahoma"/>
-                <w:szCs w:val="24"/>
-                <w:lang w:bidi="en-US"/>
-              </w:rPr>
-              <w:t>(studentID, Semester)</w:t>
-            </w:r>
-          </w:p>
-        </w:tc>
-      </w:tr>
-      <w:tr>
-        <w:tc>
-          <w:tcPr>
-            <w:tcW w:w="1980" w:type="dxa"/>
-          </w:tcPr>
-          <w:p>
-            <w:pPr>
-              <w:widowControl/>
-              <w:rPr>
-                <w:rFonts w:cs="Tahoma"/>
-                <w:szCs w:val="24"/>
-                <w:lang w:bidi="en-US"/>
-              </w:rPr>
-            </w:pPr>
-            <w:r>
-              <w:t>Cross References</w:t>
-            </w:r>
-          </w:p>
-        </w:tc>
-        <w:tc>
-          <w:tcPr>
-            <w:tcW w:w="6316" w:type="dxa"/>
-          </w:tcPr>
-          <w:p>
-            <w:pPr>
-              <w:widowControl/>
-              <w:rPr>
-                <w:rFonts w:cs="Tahoma"/>
-                <w:szCs w:val="24"/>
-                <w:lang w:bidi="en-US"/>
-              </w:rPr>
-            </w:pPr>
-            <w:r>
-              <w:t>Import Semester Timetable</w:t>
-            </w:r>
-            <w:r>
-              <w:t>.</w:t>
-            </w:r>
-          </w:p>
-        </w:tc>
-      </w:tr>
-      <w:tr>
-        <w:tc>
-          <w:tcPr>
-            <w:tcW w:w="1980" w:type="dxa"/>
-          </w:tcPr>
-          <w:p>
-            <w:pPr>
-              <w:widowControl/>
-              <w:rPr>
-                <w:rFonts w:cs="Tahoma"/>
-                <w:szCs w:val="24"/>
-                <w:lang w:bidi="en-US"/>
-              </w:rPr>
-            </w:pPr>
-            <w:r>
-              <w:lastRenderedPageBreak/>
-              <w:t>Preconditions</w:t>
-            </w:r>
-          </w:p>
-        </w:tc>
-        <w:tc>
-          <w:tcPr>
-            <w:tcW w:w="6316" w:type="dxa"/>
-          </w:tcPr>
-          <w:p>
-            <w:pPr>
-              <w:widowControl/>
-              <w:rPr>
-                <w:rFonts w:cs="Tahoma"/>
-                <w:szCs w:val="24"/>
-                <w:lang w:bidi="en-US"/>
-              </w:rPr>
-            </w:pPr>
-            <w:r>
-              <w:rPr>
-                <w:rFonts w:cs="Tahoma" w:hint="eastAsia"/>
-                <w:szCs w:val="24"/>
-                <w:lang w:bidi="en-US"/>
-              </w:rPr>
-              <w:t>The user is NTUT</w:t>
-            </w:r>
-            <w:r>
-              <w:rPr>
-                <w:rFonts w:cs="Tahoma"/>
-                <w:szCs w:val="24"/>
-                <w:lang w:bidi="en-US"/>
-              </w:rPr>
-              <w:t xml:space="preserve"> </w:t>
-            </w:r>
-            <w:r>
-              <w:rPr>
-                <w:rFonts w:cs="Tahoma" w:hint="eastAsia"/>
-                <w:szCs w:val="24"/>
-                <w:lang w:bidi="en-US"/>
-              </w:rPr>
-              <w:t>student, and h</w:t>
-            </w:r>
-            <w:r>
-              <w:rPr>
-                <w:rFonts w:cs="Tahoma" w:hint="eastAsia"/>
-                <w:szCs w:val="24"/>
-                <w:lang w:bidi="en-US"/>
-              </w:rPr>
-              <w:t>e can login to NTUT</w:t>
-            </w:r>
-            <w:r>
-              <w:rPr>
-                <w:rFonts w:cs="Tahoma"/>
-                <w:szCs w:val="24"/>
-                <w:lang w:bidi="en-US"/>
-              </w:rPr>
-              <w:t xml:space="preserve"> student System.</w:t>
-            </w:r>
-          </w:p>
-          <w:p>
-            <w:pPr>
-              <w:widowControl/>
-              <w:rPr>
-                <w:rFonts w:cs="Tahoma" w:hint="eastAsia"/>
-                <w:szCs w:val="24"/>
-                <w:lang w:bidi="en-US"/>
-              </w:rPr>
-            </w:pPr>
-            <w:r>
-              <w:rPr>
-                <w:rFonts w:cs="Tahoma" w:hint="eastAsia"/>
-                <w:szCs w:val="24"/>
-                <w:lang w:bidi="en-US"/>
-              </w:rPr>
-              <w:t>Login to system</w:t>
-            </w:r>
-            <w:r>
-              <w:rPr>
-                <w:rFonts w:cs="Tahoma"/>
-                <w:szCs w:val="24"/>
-                <w:lang w:bidi="en-US"/>
-              </w:rPr>
-              <w:t>.</w:t>
-            </w:r>
-          </w:p>
-        </w:tc>
-      </w:tr>
-      <w:tr>
-        <w:tc>
-          <w:tcPr>
-            <w:tcW w:w="1980" w:type="dxa"/>
-          </w:tcPr>
-          <w:p>
-            <w:pPr>
-              <w:widowControl/>
-              <w:rPr>
-                <w:rFonts w:cs="Tahoma"/>
-                <w:szCs w:val="24"/>
-                <w:lang w:bidi="en-US"/>
-              </w:rPr>
-            </w:pPr>
-            <w:r>
-              <w:t>Postconditions</w:t>
-            </w:r>
-          </w:p>
-        </w:tc>
-        <w:tc>
-          <w:tcPr>
-            <w:tcW w:w="6316" w:type="dxa"/>
-          </w:tcPr>
-          <w:p>
-            <w:pPr>
-              <w:widowControl/>
-              <w:rPr>
-                <w:rFonts w:cs="Tahoma" w:hint="eastAsia"/>
-                <w:szCs w:val="24"/>
-                <w:lang w:bidi="en-US"/>
-              </w:rPr>
-            </w:pPr>
-            <w:r>
-              <w:rPr>
-                <w:rFonts w:cs="Tahoma"/>
-                <w:szCs w:val="24"/>
-                <w:lang w:bidi="en-US"/>
-              </w:rPr>
-              <w:t>Show calendar with added event</w:t>
-            </w:r>
-            <w:r>
-              <w:rPr>
-                <w:rFonts w:cs="Tahoma"/>
-                <w:szCs w:val="24"/>
-                <w:lang w:bidi="en-US"/>
-              </w:rPr>
-              <w:t>.</w:t>
-            </w:r>
-          </w:p>
-        </w:tc>
-      </w:tr>
-    </w:tbl>
-    <w:p>
-      <w:pPr>
-        <w:widowControl/>
-        <w:rPr>
-          <w:rFonts w:cs="Tahoma"/>
-          <w:szCs w:val="24"/>
-          <w:lang w:bidi="en-US"/>
-        </w:rPr>
-      </w:pPr>
-    </w:p>
-    <w:p>
-      <w:pPr>
-        <w:pStyle w:val="aa"/>
-        <w:widowControl/>
-        <w:numPr>
-          <w:ilvl w:val="3"/>
-          <w:numId w:val="47"/>
-        </w:numPr>
-        <w:rPr>
-          <w:rFonts w:hint="eastAsia"/>
           <w:sz w:val="28"/>
         </w:rPr>
       </w:pPr>
@@ -12852,26 +13331,18 @@
             <w:pPr>
               <w:widowControl/>
               <w:rPr>
-                <w:rFonts w:cs="Tahoma" w:hint="eastAsia"/>
-                <w:szCs w:val="24"/>
-                <w:lang w:bidi="en-US"/>
-              </w:rPr>
-            </w:pPr>
-            <w:r>
-              <w:rPr>
                 <w:rFonts w:cs="Tahoma"/>
                 <w:szCs w:val="24"/>
                 <w:lang w:bidi="en-US"/>
               </w:rPr>
-              <w:t xml:space="preserve">Show </w:t>
-            </w:r>
+            </w:pPr>
             <w:r>
               <w:rPr>
                 <w:rFonts w:cs="Tahoma"/>
                 <w:szCs w:val="24"/>
                 <w:lang w:bidi="en-US"/>
               </w:rPr>
-              <w:t>result</w:t>
+              <w:t xml:space="preserve">Show </w:t>
             </w:r>
             <w:r>
               <w:rPr>
@@ -12879,7 +13350,7 @@
                 <w:szCs w:val="24"/>
                 <w:lang w:bidi="en-US"/>
               </w:rPr>
-              <w:t xml:space="preserve"> eventList</w:t>
+              <w:t>result</w:t>
             </w:r>
             <w:r>
               <w:rPr>
@@ -12887,6 +13358,14 @@
                 <w:szCs w:val="24"/>
                 <w:lang w:bidi="en-US"/>
               </w:rPr>
+              <w:t xml:space="preserve"> eventList</w:t>
+            </w:r>
+            <w:r>
+              <w:rPr>
+                <w:rFonts w:cs="Tahoma"/>
+                <w:szCs w:val="24"/>
+                <w:lang w:bidi="en-US"/>
+              </w:rPr>
               <w:t>.</w:t>
             </w:r>
           </w:p>
@@ -12897,13 +13376,11 @@
       <w:pPr>
         <w:widowControl/>
         <w:rPr>
-          <w:rFonts w:cs="Tahoma" w:hint="eastAsia"/>
+          <w:rFonts w:cs="Tahoma"/>
           <w:szCs w:val="24"/>
           <w:lang w:bidi="en-US"/>
         </w:rPr>
       </w:pPr>
-      <w:bookmarkStart w:id="0" w:name="_GoBack"/>
-      <w:bookmarkEnd w:id="0"/>
     </w:p>
     <w:p>
       <w:pPr>
@@ -12913,6 +13390,7 @@
           <w:ilvl w:val="0"/>
           <w:numId w:val="47"/>
         </w:numPr>
+        <w:outlineLvl w:val="0"/>
         <w:rPr>
           <w:rFonts w:cs="Times New Roman"/>
           <w:b/>
@@ -12920,6 +13398,7 @@
           <w:szCs w:val="40"/>
         </w:rPr>
       </w:pPr>
+      <w:bookmarkStart w:id="18" w:name="_Toc512363747"/>
       <w:r>
         <w:rPr>
           <w:rFonts w:cs="Times New Roman"/>
@@ -12927,8 +13406,9 @@
           <w:sz w:val="40"/>
           <w:szCs w:val="40"/>
         </w:rPr>
-        <w:t>Measurement:</w:t>
+        <w:t>Measurement</w:t>
       </w:r>
+      <w:bookmarkEnd w:id="18"/>
     </w:p>
     <w:tbl>
       <w:tblPr>
@@ -21117,6 +21597,7 @@
   <w:style w:type="character" w:default="1" w:styleId="a1">
     <w:name w:val="Default Paragraph Font"/>
     <w:uiPriority w:val="1"/>
+    <w:semiHidden/>
     <w:unhideWhenUsed/>
   </w:style>
   <w:style w:type="table" w:default="1" w:styleId="a2">
@@ -21475,6 +21956,38 @@
       <w:szCs w:val="20"/>
     </w:rPr>
   </w:style>
+  <w:style w:type="paragraph" w:styleId="11">
+    <w:name w:val="toc 1"/>
+    <w:basedOn w:val="a0"/>
+    <w:next w:val="a0"/>
+    <w:autoRedefine/>
+    <w:uiPriority w:val="39"/>
+    <w:unhideWhenUsed/>
+    <w:rsid w:val="002B4B12"/>
+  </w:style>
+  <w:style w:type="character" w:styleId="af3">
+    <w:name w:val="Hyperlink"/>
+    <w:basedOn w:val="a1"/>
+    <w:uiPriority w:val="99"/>
+    <w:unhideWhenUsed/>
+    <w:rsid w:val="002B4B12"/>
+    <w:rPr>
+      <w:color w:val="0563C1" w:themeColor="hyperlink"/>
+      <w:u w:val="single"/>
+    </w:rPr>
+  </w:style>
+  <w:style w:type="paragraph" w:styleId="31">
+    <w:name w:val="toc 3"/>
+    <w:basedOn w:val="a0"/>
+    <w:next w:val="a0"/>
+    <w:autoRedefine/>
+    <w:uiPriority w:val="39"/>
+    <w:unhideWhenUsed/>
+    <w:rsid w:val="00AA2BF2"/>
+    <w:pPr>
+      <w:ind w:leftChars="400" w:left="960"/>
+    </w:pPr>
+  </w:style>
 </w:styles>
 </file>
 
@@ -21744,7 +22257,7 @@
 </file>
 
 <file path=customXml/itemProps1.xml><?xml version="1.0" encoding="utf-8"?>
-<ds:datastoreItem xmlns:ds="http://schemas.openxmlformats.org/officeDocument/2006/customXml" ds:itemID="{98862775-60C9-47E8-A3CE-B805642AB440}">
+<ds:datastoreItem xmlns:ds="http://schemas.openxmlformats.org/officeDocument/2006/customXml" ds:itemID="{D6A866AB-8A37-4381-AC99-4E6FC8BAFD6E}">
   <ds:schemaRefs>
     <ds:schemaRef ds:uri="http://schemas.openxmlformats.org/officeDocument/2006/bibliography"/>
   </ds:schemaRefs>

</xml_diff>

<commit_message>
commit doc and server->findEvent and deleteEvent
</commit_message>
<xml_diff>
--- a/HW4.docx
+++ b/HW4.docx
@@ -587,6 +587,10 @@
     <w:sdt>
       <w:sdtPr>
         <w:rPr>
+          <w:rFonts w:ascii="Times New Roman" w:eastAsia="標楷體" w:hAnsi="Times New Roman" w:cstheme="minorBidi"/>
+          <w:color w:val="00000A"/>
+          <w:sz w:val="24"/>
+          <w:szCs w:val="22"/>
           <w:lang w:val="zh-TW"/>
         </w:rPr>
         <w:id w:val="-382407281"/>
@@ -597,12 +601,8 @@
       </w:sdtPr>
       <w:sdtEndPr>
         <w:rPr>
-          <w:rFonts w:ascii="Times New Roman" w:eastAsia="標楷體" w:hAnsi="Times New Roman" w:cstheme="minorBidi"/>
           <w:b/>
           <w:bCs/>
-          <w:color w:val="00000A"/>
-          <w:sz w:val="24"/>
-          <w:szCs w:val="22"/>
         </w:rPr>
       </w:sdtEndPr>
       <w:sdtContent>
@@ -2239,9 +2239,6 @@
     <w:p>
       <w:pPr>
         <w:widowControl/>
-        <w:rPr>
-          <w:rFonts w:hint="eastAsia"/>
-        </w:rPr>
       </w:pPr>
       <w:r>
         <w:br w:type="page"/>
@@ -2315,14 +2312,14 @@
         <w:tblLook w:val="04A0" w:firstRow="1" w:lastRow="0" w:firstColumn="1" w:lastColumn="0" w:noHBand="0" w:noVBand="1"/>
       </w:tblPr>
       <w:tblGrid>
-        <w:gridCol w:w="2576"/>
-        <w:gridCol w:w="2646"/>
-        <w:gridCol w:w="2534"/>
+        <w:gridCol w:w="1212"/>
+        <w:gridCol w:w="4220"/>
+        <w:gridCol w:w="2324"/>
       </w:tblGrid>
       <w:tr>
         <w:tc>
           <w:tcPr>
-            <w:tcW w:w="2765" w:type="dxa"/>
+            <w:tcW w:w="1212" w:type="dxa"/>
           </w:tcPr>
           <w:p>
             <w:pPr>
@@ -2345,7 +2342,7 @@
         </w:tc>
         <w:tc>
           <w:tcPr>
-            <w:tcW w:w="2765" w:type="dxa"/>
+            <w:tcW w:w="4220" w:type="dxa"/>
           </w:tcPr>
           <w:p>
             <w:pPr>
@@ -2375,7 +2372,7 @@
         </w:tc>
         <w:tc>
           <w:tcPr>
-            <w:tcW w:w="2766" w:type="dxa"/>
+            <w:tcW w:w="2324" w:type="dxa"/>
           </w:tcPr>
           <w:p>
             <w:pPr>
@@ -2407,7 +2404,7 @@
       <w:tr>
         <w:tc>
           <w:tcPr>
-            <w:tcW w:w="2765" w:type="dxa"/>
+            <w:tcW w:w="589" w:type="dxa"/>
           </w:tcPr>
           <w:p>
             <w:pPr>
@@ -2430,7 +2427,7 @@
         </w:tc>
         <w:tc>
           <w:tcPr>
-            <w:tcW w:w="2765" w:type="dxa"/>
+            <w:tcW w:w="4623" w:type="dxa"/>
           </w:tcPr>
           <w:p>
             <w:pPr>
@@ -2453,7 +2450,7 @@
         </w:tc>
         <w:tc>
           <w:tcPr>
-            <w:tcW w:w="2766" w:type="dxa"/>
+            <w:tcW w:w="2544" w:type="dxa"/>
           </w:tcPr>
           <w:p>
             <w:pPr>
@@ -2492,7 +2489,7 @@
       <w:tr>
         <w:tc>
           <w:tcPr>
-            <w:tcW w:w="2765" w:type="dxa"/>
+            <w:tcW w:w="589" w:type="dxa"/>
           </w:tcPr>
           <w:p>
             <w:pPr>
@@ -2515,7 +2512,7 @@
         </w:tc>
         <w:tc>
           <w:tcPr>
-            <w:tcW w:w="2765" w:type="dxa"/>
+            <w:tcW w:w="4623" w:type="dxa"/>
           </w:tcPr>
           <w:p>
             <w:pPr>
@@ -2650,7 +2647,7 @@
         </w:tc>
         <w:tc>
           <w:tcPr>
-            <w:tcW w:w="2766" w:type="dxa"/>
+            <w:tcW w:w="2544" w:type="dxa"/>
           </w:tcPr>
           <w:p>
             <w:pPr>
@@ -2689,7 +2686,7 @@
       <w:tr>
         <w:tc>
           <w:tcPr>
-            <w:tcW w:w="2765" w:type="dxa"/>
+            <w:tcW w:w="589" w:type="dxa"/>
           </w:tcPr>
           <w:p>
             <w:pPr>
@@ -2712,7 +2709,7 @@
         </w:tc>
         <w:tc>
           <w:tcPr>
-            <w:tcW w:w="2765" w:type="dxa"/>
+            <w:tcW w:w="4623" w:type="dxa"/>
           </w:tcPr>
           <w:p>
             <w:pPr>
@@ -2765,7 +2762,7 @@
         </w:tc>
         <w:tc>
           <w:tcPr>
-            <w:tcW w:w="2766" w:type="dxa"/>
+            <w:tcW w:w="2544" w:type="dxa"/>
           </w:tcPr>
           <w:p>
             <w:pPr>
@@ -2788,57 +2785,338 @@
         </w:tc>
       </w:tr>
       <w:tr>
-        <w:tc>
-          <w:tcPr>
-            <w:tcW w:w="2765" w:type="dxa"/>
+        <w:trPr>
+          <w:trHeight w:val="1288"/>
+        </w:trPr>
+        <w:tc>
+          <w:tcPr>
+            <w:tcW w:w="589" w:type="dxa"/>
           </w:tcPr>
           <w:p>
             <w:pPr>
               <w:pStyle w:val="aa"/>
               <w:widowControl/>
               <w:ind w:left="0"/>
+              <w:rPr>
+                <w:rFonts w:cs="Times New Roman" w:hint="eastAsia"/>
+                <w:sz w:val="28"/>
+              </w:rPr>
+            </w:pPr>
+            <w:r>
+              <w:rPr>
+                <w:rFonts w:cs="Times New Roman" w:hint="eastAsia"/>
+                <w:sz w:val="28"/>
+              </w:rPr>
+              <w:t>4</w:t>
+            </w:r>
+          </w:p>
+        </w:tc>
+        <w:tc>
+          <w:tcPr>
+            <w:tcW w:w="4623" w:type="dxa"/>
+          </w:tcPr>
+          <w:p>
+            <w:pPr>
+              <w:widowControl/>
+              <w:rPr>
+                <w:rFonts w:cs="Times New Roman" w:hint="eastAsia"/>
+                <w:sz w:val="28"/>
+              </w:rPr>
+            </w:pPr>
+            <w:r>
+              <w:rPr>
+                <w:rFonts w:cs="Times New Roman" w:hint="eastAsia"/>
+                <w:sz w:val="28"/>
+              </w:rPr>
+              <w:t>Logic Architecture Diagram</w:t>
+            </w:r>
+            <w:r>
               <w:rPr>
                 <w:rFonts w:cs="Times New Roman"/>
                 <w:sz w:val="28"/>
               </w:rPr>
-            </w:pPr>
+              <w:t>.</w:t>
+            </w:r>
+          </w:p>
+          <w:p>
+            <w:pPr>
+              <w:widowControl/>
+              <w:rPr>
+                <w:rFonts w:cs="Times New Roman"/>
+                <w:sz w:val="28"/>
+              </w:rPr>
+            </w:pPr>
+            <w:r>
+              <w:rPr>
+                <w:rFonts w:cs="Times New Roman"/>
+                <w:sz w:val="28"/>
+              </w:rPr>
+              <w:t xml:space="preserve">System </w:t>
+            </w:r>
             <w:r>
               <w:rPr>
                 <w:rFonts w:cs="Times New Roman" w:hint="eastAsia"/>
                 <w:sz w:val="28"/>
               </w:rPr>
-              <w:t>4</w:t>
-            </w:r>
-          </w:p>
-        </w:tc>
-        <w:tc>
-          <w:tcPr>
-            <w:tcW w:w="2765" w:type="dxa"/>
-          </w:tcPr>
-          <w:p>
-            <w:pPr>
-              <w:widowControl/>
+              <w:t>Sequence Diagram</w:t>
+            </w:r>
+            <w:r>
               <w:rPr>
                 <w:rFonts w:cs="Times New Roman"/>
                 <w:sz w:val="28"/>
               </w:rPr>
-            </w:pPr>
-          </w:p>
-        </w:tc>
-        <w:tc>
-          <w:tcPr>
-            <w:tcW w:w="2766" w:type="dxa"/>
-          </w:tcPr>
-          <w:p>
-            <w:pPr>
-              <w:pStyle w:val="aa"/>
-              <w:widowControl/>
-              <w:ind w:left="0"/>
+              <w:t>.</w:t>
+            </w:r>
+          </w:p>
+          <w:p>
+            <w:pPr>
+              <w:widowControl/>
               <w:rPr>
                 <w:rFonts w:cs="Times New Roman"/>
                 <w:sz w:val="28"/>
               </w:rPr>
             </w:pPr>
+            <w:r>
+              <w:rPr>
+                <w:rFonts w:cs="Times New Roman" w:hint="eastAsia"/>
+                <w:sz w:val="28"/>
+              </w:rPr>
+              <w:t>System Operation</w:t>
+            </w:r>
+            <w:r>
+              <w:rPr>
+                <w:rFonts w:cs="Times New Roman"/>
+                <w:sz w:val="28"/>
+              </w:rPr>
+              <w:t>.</w:t>
+            </w:r>
+          </w:p>
+          <w:p>
+            <w:pPr>
+              <w:widowControl/>
+              <w:rPr>
+                <w:rFonts w:cs="Times New Roman"/>
+                <w:sz w:val="28"/>
+              </w:rPr>
+            </w:pPr>
+            <w:r>
+              <w:rPr>
+                <w:rFonts w:cs="Times New Roman"/>
+                <w:sz w:val="28"/>
+              </w:rPr>
+              <w:t>Class Diagram</w:t>
+            </w:r>
+            <w:r>
+              <w:rPr>
+                <w:rFonts w:cs="Times New Roman"/>
+                <w:sz w:val="28"/>
+              </w:rPr>
+              <w:t>.</w:t>
+            </w:r>
+          </w:p>
+          <w:p>
+            <w:pPr>
+              <w:rPr>
+                <w:rFonts w:cs="Times New Roman"/>
+                <w:sz w:val="28"/>
+              </w:rPr>
+            </w:pPr>
+            <w:r>
+              <w:rPr>
+                <w:rFonts w:cs="Times New Roman" w:hint="eastAsia"/>
+                <w:sz w:val="28"/>
+              </w:rPr>
+              <w:t>Modify Domain Model</w:t>
+            </w:r>
+            <w:r>
+              <w:rPr>
+                <w:rFonts w:cs="Times New Roman"/>
+                <w:sz w:val="28"/>
+              </w:rPr>
+              <w:t>.</w:t>
+            </w:r>
+          </w:p>
+        </w:tc>
+        <w:tc>
+          <w:tcPr>
+            <w:tcW w:w="2544" w:type="dxa"/>
+          </w:tcPr>
+          <w:p>
+            <w:pPr>
+              <w:pStyle w:val="aa"/>
+              <w:widowControl/>
+              <w:ind w:left="0"/>
+              <w:rPr>
+                <w:rFonts w:cs="Times New Roman" w:hint="eastAsia"/>
+                <w:sz w:val="28"/>
+              </w:rPr>
+            </w:pPr>
+            <w:r>
+              <w:rPr>
+                <w:rFonts w:cs="Times New Roman" w:hint="eastAsia"/>
+                <w:sz w:val="28"/>
+              </w:rPr>
+              <w:t>4/</w:t>
+            </w:r>
+            <w:r>
+              <w:rPr>
+                <w:rFonts w:cs="Times New Roman"/>
+                <w:sz w:val="28"/>
+              </w:rPr>
+              <w:t>16</w:t>
+            </w:r>
+            <w:r>
+              <w:rPr>
+                <w:rFonts w:cs="Times New Roman" w:hint="eastAsia"/>
+                <w:sz w:val="28"/>
+              </w:rPr>
+              <w:t>、</w:t>
+            </w:r>
+            <w:r>
+              <w:rPr>
+                <w:rFonts w:cs="Times New Roman" w:hint="eastAsia"/>
+                <w:sz w:val="28"/>
+              </w:rPr>
+              <w:t>4/18</w:t>
+            </w:r>
+            <w:r>
+              <w:rPr>
+                <w:rFonts w:cs="Times New Roman" w:hint="eastAsia"/>
+                <w:sz w:val="28"/>
+              </w:rPr>
+              <w:t>、</w:t>
+            </w:r>
+            <w:r>
+              <w:rPr>
+                <w:rFonts w:cs="Times New Roman" w:hint="eastAsia"/>
+                <w:sz w:val="28"/>
+              </w:rPr>
+              <w:t>4/20</w:t>
+            </w:r>
+          </w:p>
+        </w:tc>
+      </w:tr>
+      <w:tr>
+        <w:tc>
+          <w:tcPr>
+            <w:tcW w:w="1212" w:type="dxa"/>
+          </w:tcPr>
+          <w:p>
+            <w:pPr>
+              <w:pStyle w:val="aa"/>
+              <w:widowControl/>
+              <w:ind w:left="0"/>
+              <w:rPr>
+                <w:rFonts w:cs="Times New Roman"/>
+                <w:sz w:val="28"/>
+              </w:rPr>
+            </w:pPr>
+            <w:r>
+              <w:rPr>
+                <w:rFonts w:cs="Times New Roman" w:hint="eastAsia"/>
+                <w:sz w:val="28"/>
+              </w:rPr>
+              <w:t>5</w:t>
+            </w:r>
+          </w:p>
+        </w:tc>
+        <w:tc>
+          <w:tcPr>
+            <w:tcW w:w="4220" w:type="dxa"/>
+          </w:tcPr>
+          <w:p>
+            <w:pPr>
+              <w:widowControl/>
+              <w:rPr>
+                <w:rFonts w:cs="Times New Roman"/>
+                <w:sz w:val="28"/>
+              </w:rPr>
+            </w:pPr>
+            <w:r>
+              <w:rPr>
+                <w:rFonts w:cs="Times New Roman"/>
+                <w:sz w:val="28"/>
+              </w:rPr>
+              <w:t>Remove the Use Case –</w:t>
+            </w:r>
+            <w:r>
+              <w:rPr>
+                <w:rFonts w:cs="Times New Roman"/>
+                <w:sz w:val="28"/>
+              </w:rPr>
+              <w:t xml:space="preserve"> import.</w:t>
+            </w:r>
+          </w:p>
+          <w:p>
+            <w:pPr>
+              <w:widowControl/>
+              <w:rPr>
+                <w:rFonts w:cs="Times New Roman"/>
+                <w:sz w:val="28"/>
+              </w:rPr>
+            </w:pPr>
+            <w:bookmarkStart w:id="3" w:name="_GoBack"/>
+            <w:bookmarkEnd w:id="3"/>
+            <w:r>
+              <w:rPr>
+                <w:rFonts w:cs="Times New Roman"/>
+                <w:sz w:val="28"/>
+              </w:rPr>
+              <w:t>semester timetable</w:t>
+            </w:r>
+            <w:r>
+              <w:rPr>
+                <w:rFonts w:cs="Times New Roman"/>
+                <w:sz w:val="28"/>
+              </w:rPr>
+              <w:t>.</w:t>
+            </w:r>
+          </w:p>
+          <w:p>
+            <w:pPr>
+              <w:widowControl/>
+              <w:rPr>
+                <w:rFonts w:cs="Times New Roman" w:hint="eastAsia"/>
+                <w:sz w:val="28"/>
+              </w:rPr>
+            </w:pPr>
+            <w:r>
+              <w:rPr>
+                <w:rFonts w:cs="Times New Roman"/>
+                <w:sz w:val="28"/>
+              </w:rPr>
+              <w:t xml:space="preserve">Modify whole the document </w:t>
+            </w:r>
+            <w:r>
+              <w:rPr>
+                <w:rFonts w:cs="Times New Roman"/>
+                <w:sz w:val="28"/>
+              </w:rPr>
+              <w:t>.</w:t>
+            </w:r>
+          </w:p>
+        </w:tc>
+        <w:tc>
+          <w:tcPr>
+            <w:tcW w:w="2324" w:type="dxa"/>
+          </w:tcPr>
+          <w:p>
+            <w:pPr>
+              <w:pStyle w:val="aa"/>
+              <w:widowControl/>
+              <w:ind w:left="0"/>
+              <w:rPr>
+                <w:rFonts w:cs="Times New Roman"/>
+                <w:sz w:val="28"/>
+              </w:rPr>
+            </w:pPr>
+            <w:r>
+              <w:rPr>
+                <w:rFonts w:cs="Times New Roman" w:hint="eastAsia"/>
+                <w:sz w:val="28"/>
+              </w:rPr>
+              <w:t>4/24</w:t>
+            </w:r>
           </w:p>
         </w:tc>
       </w:tr>
@@ -2868,7 +3146,7 @@
           <w:sz w:val="28"/>
         </w:rPr>
       </w:pPr>
-      <w:bookmarkStart w:id="3" w:name="_Toc512363733"/>
+      <w:bookmarkStart w:id="4" w:name="_Toc512363733"/>
       <w:r>
         <w:rPr>
           <w:rFonts w:cs="Times New Roman"/>
@@ -2876,7 +3154,7 @@
         </w:rPr>
         <w:t>Problem Statement</w:t>
       </w:r>
-      <w:bookmarkEnd w:id="3"/>
+      <w:bookmarkEnd w:id="4"/>
       <w:r>
         <w:rPr>
           <w:rFonts w:cs="Times New Roman"/>
@@ -2985,7 +3263,7 @@
           <w:sz w:val="28"/>
         </w:rPr>
       </w:pPr>
-      <w:bookmarkStart w:id="4" w:name="_Toc512363734"/>
+      <w:bookmarkStart w:id="5" w:name="_Toc512363734"/>
       <w:r>
         <w:rPr>
           <w:rFonts w:cs="Times New Roman" w:hint="eastAsia"/>
@@ -3029,7 +3307,7 @@
         </w:rPr>
         <w:t>iagram</w:t>
       </w:r>
-      <w:bookmarkEnd w:id="4"/>
+      <w:bookmarkEnd w:id="5"/>
       <w:r>
         <w:rPr>
           <w:rFonts w:cs="Times New Roman"/>
@@ -3102,9 +3380,6 @@
     <w:p>
       <w:pPr>
         <w:widowControl/>
-        <w:rPr>
-          <w:rFonts w:hint="eastAsia"/>
-        </w:rPr>
       </w:pPr>
     </w:p>
     <w:p>
@@ -3121,7 +3396,7 @@
           <w:sz w:val="28"/>
         </w:rPr>
       </w:pPr>
-      <w:bookmarkStart w:id="5" w:name="_Toc512363735"/>
+      <w:bookmarkStart w:id="6" w:name="_Toc512363735"/>
       <w:r>
         <w:rPr>
           <w:rFonts w:cs="Times New Roman" w:hint="eastAsia"/>
@@ -3164,7 +3439,7 @@
         </w:rPr>
         <w:t>eatures</w:t>
       </w:r>
-      <w:bookmarkEnd w:id="5"/>
+      <w:bookmarkEnd w:id="6"/>
       <w:r>
         <w:rPr>
           <w:rFonts w:cs="Times New Roman"/>
@@ -3550,14 +3825,14 @@
           <w:sz w:val="28"/>
         </w:rPr>
       </w:pPr>
-      <w:bookmarkStart w:id="6" w:name="_Toc512363736"/>
+      <w:bookmarkStart w:id="7" w:name="_Toc512363736"/>
       <w:r>
         <w:rPr>
           <w:sz w:val="28"/>
         </w:rPr>
         <w:t>Use Case Diagram</w:t>
       </w:r>
-      <w:bookmarkEnd w:id="6"/>
+      <w:bookmarkEnd w:id="7"/>
       <w:r>
         <w:rPr>
           <w:sz w:val="28"/>
@@ -3653,14 +3928,14 @@
         <w:lastRenderedPageBreak/>
         <w:t xml:space="preserve"> </w:t>
       </w:r>
-      <w:bookmarkStart w:id="7" w:name="_Toc512363737"/>
+      <w:bookmarkStart w:id="8" w:name="_Toc512363737"/>
       <w:r>
         <w:rPr>
           <w:sz w:val="28"/>
         </w:rPr>
         <w:t>Use Cases</w:t>
       </w:r>
-      <w:bookmarkEnd w:id="7"/>
+      <w:bookmarkEnd w:id="8"/>
       <w:r>
         <w:rPr>
           <w:sz w:val="28"/>
@@ -7213,9 +7488,6 @@
     <w:p>
       <w:pPr>
         <w:widowControl/>
-        <w:rPr>
-          <w:rFonts w:hint="eastAsia"/>
-        </w:rPr>
       </w:pPr>
     </w:p>
     <w:tbl>
@@ -8196,14 +8468,14 @@
           <w:sz w:val="28"/>
         </w:rPr>
       </w:pPr>
-      <w:bookmarkStart w:id="8" w:name="_Toc512363738"/>
+      <w:bookmarkStart w:id="9" w:name="_Toc512363738"/>
       <w:r>
         <w:rPr>
           <w:sz w:val="28"/>
         </w:rPr>
         <w:t>Non-functional Requirements and Constraints</w:t>
       </w:r>
-      <w:bookmarkEnd w:id="8"/>
+      <w:bookmarkEnd w:id="9"/>
       <w:r>
         <w:rPr>
           <w:sz w:val="28"/>
@@ -8714,14 +8986,14 @@
           <w:sz w:val="28"/>
         </w:rPr>
       </w:pPr>
-      <w:bookmarkStart w:id="9" w:name="_Toc512363739"/>
+      <w:bookmarkStart w:id="10" w:name="_Toc512363739"/>
       <w:r>
         <w:rPr>
           <w:sz w:val="28"/>
         </w:rPr>
         <w:t>Glossary</w:t>
       </w:r>
-      <w:bookmarkEnd w:id="9"/>
+      <w:bookmarkEnd w:id="10"/>
       <w:r>
         <w:rPr>
           <w:sz w:val="28"/>
@@ -9164,7 +9436,7 @@
           <w:sz w:val="28"/>
         </w:rPr>
       </w:pPr>
-      <w:bookmarkStart w:id="10" w:name="_Toc512363740"/>
+      <w:bookmarkStart w:id="11" w:name="_Toc512363740"/>
       <w:r>
         <w:rPr>
           <w:sz w:val="28"/>
@@ -9178,7 +9450,7 @@
         </w:rPr>
         <w:t>ware Environments</w:t>
       </w:r>
-      <w:bookmarkEnd w:id="10"/>
+      <w:bookmarkEnd w:id="11"/>
       <w:r>
         <w:rPr>
           <w:sz w:val="28"/>
@@ -9221,13 +9493,13 @@
         </w:numPr>
         <w:outlineLvl w:val="0"/>
         <w:rPr>
-          <w:rFonts w:cs="Times New Roman" w:hint="eastAsia"/>
+          <w:rFonts w:cs="Times New Roman"/>
           <w:b/>
           <w:sz w:val="40"/>
           <w:szCs w:val="40"/>
         </w:rPr>
       </w:pPr>
-      <w:bookmarkStart w:id="11" w:name="_Toc512363741"/>
+      <w:bookmarkStart w:id="12" w:name="_Toc512363741"/>
       <w:r>
         <w:rPr>
           <w:rFonts w:cs="Times New Roman"/>
@@ -9237,7 +9509,7 @@
         </w:rPr>
         <w:t>Domain Model</w:t>
       </w:r>
-      <w:bookmarkEnd w:id="11"/>
+      <w:bookmarkEnd w:id="12"/>
     </w:p>
     <w:p>
       <w:pPr>
@@ -9245,7 +9517,7 @@
         <w:ind w:left="960"/>
         <w:jc w:val="center"/>
         <w:rPr>
-          <w:rFonts w:cs="Times New Roman" w:hint="eastAsia"/>
+          <w:rFonts w:cs="Times New Roman"/>
           <w:sz w:val="40"/>
           <w:szCs w:val="48"/>
         </w:rPr>
@@ -9437,7 +9709,7 @@
     <w:p>
       <w:pPr>
         <w:rPr>
-          <w:rFonts w:cs="Times New Roman" w:hint="eastAsia"/>
+          <w:rFonts w:cs="Times New Roman"/>
           <w:szCs w:val="24"/>
         </w:rPr>
       </w:pPr>
@@ -9458,7 +9730,7 @@
           <w:szCs w:val="40"/>
         </w:rPr>
       </w:pPr>
-      <w:bookmarkStart w:id="12" w:name="_Toc512363742"/>
+      <w:bookmarkStart w:id="13" w:name="_Toc512363742"/>
       <w:r>
         <w:rPr>
           <w:rFonts w:cs="Times New Roman"/>
@@ -9469,7 +9741,7 @@
         <w:lastRenderedPageBreak/>
         <w:t>Design</w:t>
       </w:r>
-      <w:bookmarkEnd w:id="12"/>
+      <w:bookmarkEnd w:id="13"/>
     </w:p>
     <w:p>
       <w:pPr>
@@ -9485,7 +9757,7 @@
           <w:sz w:val="28"/>
         </w:rPr>
       </w:pPr>
-      <w:bookmarkStart w:id="13" w:name="_Toc512363743"/>
+      <w:bookmarkStart w:id="14" w:name="_Toc512363743"/>
       <w:r>
         <w:rPr>
           <w:rFonts w:cs="Times New Roman"/>
@@ -9493,7 +9765,7 @@
         </w:rPr>
         <w:t>Logical Architecture</w:t>
       </w:r>
-      <w:bookmarkEnd w:id="13"/>
+      <w:bookmarkEnd w:id="14"/>
       <w:r>
         <w:rPr>
           <w:rFonts w:cs="Times New Roman"/>
@@ -9586,7 +9858,7 @@
           <w:sz w:val="28"/>
         </w:rPr>
       </w:pPr>
-      <w:bookmarkStart w:id="14" w:name="_Toc512363744"/>
+      <w:bookmarkStart w:id="15" w:name="_Toc512363744"/>
       <w:r>
         <w:rPr>
           <w:rFonts w:cs="Times New Roman"/>
@@ -9594,7 +9866,7 @@
         </w:rPr>
         <w:t>Use-Case Realizations with GRASP Patterns</w:t>
       </w:r>
-      <w:bookmarkEnd w:id="14"/>
+      <w:bookmarkEnd w:id="15"/>
     </w:p>
     <w:p>
       <w:pPr>
@@ -9609,11 +9881,11 @@
           <w:sz w:val="28"/>
         </w:rPr>
       </w:pPr>
-      <w:bookmarkStart w:id="15" w:name="_Toc512363745"/>
+      <w:bookmarkStart w:id="16" w:name="_Toc512363745"/>
       <w:r>
         <w:t>System Sequence Diagram</w:t>
       </w:r>
-      <w:bookmarkEnd w:id="15"/>
+      <w:bookmarkEnd w:id="16"/>
       <w:r>
         <w:t xml:space="preserve"> </w:t>
       </w:r>
@@ -9820,7 +10092,7 @@
       <w:pPr>
         <w:widowControl/>
         <w:rPr>
-          <w:rFonts w:cs="Tahoma" w:hint="eastAsia"/>
+          <w:rFonts w:cs="Tahoma"/>
           <w:szCs w:val="24"/>
           <w:lang w:bidi="en-US"/>
         </w:rPr>
@@ -10108,11 +10380,11 @@
           <w:sz w:val="28"/>
         </w:rPr>
       </w:pPr>
-      <w:bookmarkStart w:id="16" w:name="_Toc512363746"/>
+      <w:bookmarkStart w:id="17" w:name="_Toc512363746"/>
       <w:r>
         <w:t>Operation Contract</w:t>
       </w:r>
-      <w:bookmarkEnd w:id="16"/>
+      <w:bookmarkEnd w:id="17"/>
       <w:r>
         <w:t xml:space="preserve"> </w:t>
       </w:r>
@@ -11951,12 +12223,9 @@
       <w:pPr>
         <w:widowControl/>
         <w:rPr>
-          <w:rFonts w:hint="eastAsia"/>
           <w:sz w:val="28"/>
         </w:rPr>
       </w:pPr>
-      <w:bookmarkStart w:id="17" w:name="_GoBack"/>
-      <w:bookmarkEnd w:id="17"/>
     </w:p>
     <w:p>
       <w:pPr>
@@ -13092,7 +13361,7 @@
       <w:pPr>
         <w:widowControl/>
         <w:rPr>
-          <w:rFonts w:cs="Tahoma" w:hint="eastAsia"/>
+          <w:rFonts w:cs="Tahoma"/>
           <w:szCs w:val="24"/>
           <w:lang w:bidi="en-US"/>
         </w:rPr>
@@ -22257,7 +22526,7 @@
 </file>
 
 <file path=customXml/itemProps1.xml><?xml version="1.0" encoding="utf-8"?>
-<ds:datastoreItem xmlns:ds="http://schemas.openxmlformats.org/officeDocument/2006/customXml" ds:itemID="{D6A866AB-8A37-4381-AC99-4E6FC8BAFD6E}">
+<ds:datastoreItem xmlns:ds="http://schemas.openxmlformats.org/officeDocument/2006/customXml" ds:itemID="{D179FA9D-D9AF-4FCC-9133-C00CF1BEDE08}">
   <ds:schemaRefs>
     <ds:schemaRef ds:uri="http://schemas.openxmlformats.org/officeDocument/2006/bibliography"/>
   </ds:schemaRefs>

</xml_diff>